<commit_message>
Updated Agenda for next week and tasks
</commit_message>
<xml_diff>
--- a/Agenda.docx
+++ b/Agenda.docx
@@ -464,8 +464,6 @@
         </w:rPr>
         <w:t>-</w:t>
       </w:r>
-      <w:bookmarkStart w:id="0" w:name="_GoBack"/>
-      <w:bookmarkEnd w:id="0"/>
       <w:r>
         <w:rPr>
           <w:sz w:val="28"/>
@@ -964,14 +962,7 @@
           <w:sz w:val="28"/>
           <w:szCs w:val="28"/>
         </w:rPr>
-        <w:t xml:space="preserve">Teacher </w:t>
-      </w:r>
-      <w:r>
-        <w:rPr>
-          <w:sz w:val="28"/>
-          <w:szCs w:val="28"/>
-        </w:rPr>
-        <w:t>absent</w:t>
+        <w:t>Teacher absent</w:t>
       </w:r>
     </w:p>
     <w:p>
@@ -1039,6 +1030,260 @@
           <w:szCs w:val="28"/>
         </w:rPr>
       </w:pPr>
+    </w:p>
+    <w:p>
+      <w:pPr>
+        <w:rPr>
+          <w:rFonts w:ascii="Calibri" w:eastAsia="Times New Roman" w:hAnsi="Calibri" w:cs="Times New Roman"/>
+          <w:color w:val="000000"/>
+          <w:sz w:val="28"/>
+          <w:szCs w:val="28"/>
+        </w:rPr>
+      </w:pPr>
+      <w:r>
+        <w:rPr>
+          <w:rFonts w:ascii="Calibri" w:eastAsia="Times New Roman" w:hAnsi="Calibri" w:cs="Times New Roman"/>
+          <w:b/>
+          <w:color w:val="000000"/>
+          <w:sz w:val="28"/>
+          <w:szCs w:val="28"/>
+        </w:rPr>
+        <w:t>Agenda for 16</w:t>
+      </w:r>
+      <w:r>
+        <w:rPr>
+          <w:rFonts w:ascii="Calibri" w:eastAsia="Times New Roman" w:hAnsi="Calibri" w:cs="Times New Roman"/>
+          <w:b/>
+          <w:color w:val="000000"/>
+          <w:sz w:val="28"/>
+          <w:szCs w:val="28"/>
+        </w:rPr>
+        <w:t>.03.</w:t>
+      </w:r>
+      <w:r>
+        <w:rPr>
+          <w:rFonts w:ascii="Calibri" w:eastAsia="Times New Roman" w:hAnsi="Calibri" w:cs="Times New Roman"/>
+          <w:color w:val="000000"/>
+          <w:sz w:val="28"/>
+          <w:szCs w:val="28"/>
+        </w:rPr>
+        <w:t xml:space="preserve"> - The next meeting of group D, P</w:t>
+      </w:r>
+      <w:r>
+        <w:rPr>
+          <w:rFonts w:ascii="Calibri" w:eastAsia="Times New Roman" w:hAnsi="Calibri" w:cs="Times New Roman"/>
+          <w:color w:val="000000"/>
+          <w:sz w:val="28"/>
+          <w:szCs w:val="28"/>
+        </w:rPr>
+        <w:t>roShots will take place on the 16</w:t>
+      </w:r>
+      <w:r>
+        <w:rPr>
+          <w:rFonts w:ascii="Calibri" w:eastAsia="Times New Roman" w:hAnsi="Calibri" w:cs="Times New Roman"/>
+          <w:color w:val="000000"/>
+          <w:sz w:val="28"/>
+          <w:szCs w:val="28"/>
+        </w:rPr>
+        <w:t xml:space="preserve">th </w:t>
+      </w:r>
+      <w:r>
+        <w:rPr>
+          <w:rFonts w:ascii="Calibri" w:eastAsia="Times New Roman" w:hAnsi="Calibri" w:cs="Times New Roman"/>
+          <w:color w:val="000000"/>
+          <w:sz w:val="28"/>
+          <w:szCs w:val="28"/>
+        </w:rPr>
+        <w:t xml:space="preserve">of March on </w:t>
+      </w:r>
+      <w:r>
+        <w:rPr>
+          <w:rFonts w:ascii="Calibri" w:eastAsia="Times New Roman" w:hAnsi="Calibri" w:cs="Times New Roman"/>
+          <w:color w:val="000000"/>
+          <w:sz w:val="28"/>
+          <w:szCs w:val="28"/>
+        </w:rPr>
+        <w:t>Monday in the lobby near 2.40 of next week starting from 10:30 AM.</w:t>
+      </w:r>
+    </w:p>
+    <w:p>
+      <w:pPr>
+        <w:rPr>
+          <w:rFonts w:ascii="Calibri" w:eastAsia="Times New Roman" w:hAnsi="Calibri" w:cs="Times New Roman"/>
+          <w:color w:val="000000"/>
+          <w:sz w:val="28"/>
+          <w:szCs w:val="28"/>
+        </w:rPr>
+      </w:pPr>
+      <w:r>
+        <w:rPr>
+          <w:rFonts w:ascii="Calibri" w:eastAsia="Times New Roman" w:hAnsi="Calibri" w:cs="Times New Roman"/>
+          <w:color w:val="000000"/>
+          <w:sz w:val="28"/>
+          <w:szCs w:val="28"/>
+        </w:rPr>
+        <w:t>The people invited are: Mariëlle Fransen, Georgi Chishirkov, Angel Doychinov, Ilia Nikushev and Mikael S</w:t>
+      </w:r>
+      <w:bookmarkStart w:id="0" w:name="_GoBack"/>
+      <w:bookmarkEnd w:id="0"/>
+      <w:r>
+        <w:rPr>
+          <w:rFonts w:ascii="Calibri" w:eastAsia="Times New Roman" w:hAnsi="Calibri" w:cs="Times New Roman"/>
+          <w:color w:val="000000"/>
+          <w:sz w:val="28"/>
+          <w:szCs w:val="28"/>
+        </w:rPr>
+        <w:t>haghelani.</w:t>
+      </w:r>
+    </w:p>
+    <w:p>
+      <w:pPr>
+        <w:rPr>
+          <w:rFonts w:ascii="Calibri" w:eastAsia="Times New Roman" w:hAnsi="Calibri" w:cs="Times New Roman"/>
+          <w:color w:val="000000"/>
+          <w:sz w:val="28"/>
+          <w:szCs w:val="28"/>
+        </w:rPr>
+      </w:pPr>
+      <w:r>
+        <w:rPr>
+          <w:rFonts w:ascii="Calibri" w:eastAsia="Times New Roman" w:hAnsi="Calibri" w:cs="Times New Roman"/>
+          <w:color w:val="000000"/>
+          <w:sz w:val="28"/>
+          <w:szCs w:val="28"/>
+        </w:rPr>
+        <w:lastRenderedPageBreak/>
+        <w:t xml:space="preserve">The </w:t>
+      </w:r>
+      <w:r>
+        <w:rPr>
+          <w:rFonts w:ascii="Calibri" w:eastAsia="Times New Roman" w:hAnsi="Calibri" w:cs="Times New Roman"/>
+          <w:color w:val="000000"/>
+          <w:sz w:val="28"/>
+          <w:szCs w:val="28"/>
+        </w:rPr>
+        <w:t xml:space="preserve">main </w:t>
+      </w:r>
+      <w:r>
+        <w:rPr>
+          <w:rFonts w:ascii="Calibri" w:eastAsia="Times New Roman" w:hAnsi="Calibri" w:cs="Times New Roman"/>
+          <w:color w:val="000000"/>
+          <w:sz w:val="28"/>
+          <w:szCs w:val="28"/>
+        </w:rPr>
+        <w:t>topics of the meeting will be:</w:t>
+      </w:r>
+    </w:p>
+    <w:p>
+      <w:pPr>
+        <w:rPr>
+          <w:rFonts w:ascii="Calibri" w:eastAsia="Times New Roman" w:hAnsi="Calibri" w:cs="Times New Roman"/>
+          <w:color w:val="000000"/>
+          <w:sz w:val="28"/>
+          <w:szCs w:val="28"/>
+        </w:rPr>
+      </w:pPr>
+      <w:r>
+        <w:rPr>
+          <w:rFonts w:ascii="Calibri" w:eastAsia="Times New Roman" w:hAnsi="Calibri" w:cs="Times New Roman"/>
+          <w:color w:val="000000"/>
+          <w:sz w:val="28"/>
+          <w:szCs w:val="28"/>
+        </w:rPr>
+        <w:t>1. Project plan final version</w:t>
+      </w:r>
+    </w:p>
+    <w:p>
+      <w:pPr>
+        <w:rPr>
+          <w:rFonts w:ascii="Calibri" w:eastAsia="Times New Roman" w:hAnsi="Calibri" w:cs="Times New Roman"/>
+          <w:color w:val="000000"/>
+          <w:sz w:val="28"/>
+          <w:szCs w:val="28"/>
+        </w:rPr>
+      </w:pPr>
+      <w:r>
+        <w:rPr>
+          <w:rFonts w:ascii="Calibri" w:eastAsia="Times New Roman" w:hAnsi="Calibri" w:cs="Times New Roman"/>
+          <w:color w:val="000000"/>
+          <w:sz w:val="28"/>
+          <w:szCs w:val="28"/>
+        </w:rPr>
+        <w:t>2. Future Technology (what can we use and cannot</w:t>
+      </w:r>
+      <w:r>
+        <w:rPr>
+          <w:rFonts w:ascii="Calibri" w:eastAsia="Times New Roman" w:hAnsi="Calibri" w:cs="Times New Roman"/>
+          <w:color w:val="000000"/>
+          <w:sz w:val="28"/>
+          <w:szCs w:val="28"/>
+        </w:rPr>
+        <w:t>)</w:t>
+      </w:r>
+    </w:p>
+    <w:p>
+      <w:pPr>
+        <w:rPr>
+          <w:rFonts w:ascii="Calibri" w:eastAsia="Times New Roman" w:hAnsi="Calibri" w:cs="Times New Roman"/>
+          <w:color w:val="000000"/>
+          <w:sz w:val="28"/>
+          <w:szCs w:val="28"/>
+        </w:rPr>
+      </w:pPr>
+      <w:r>
+        <w:rPr>
+          <w:rFonts w:ascii="Calibri" w:eastAsia="Times New Roman" w:hAnsi="Calibri" w:cs="Times New Roman"/>
+          <w:color w:val="000000"/>
+          <w:sz w:val="28"/>
+          <w:szCs w:val="28"/>
+        </w:rPr>
+        <w:t xml:space="preserve">3. </w:t>
+      </w:r>
+      <w:r>
+        <w:rPr>
+          <w:rFonts w:ascii="Calibri" w:eastAsia="Times New Roman" w:hAnsi="Calibri" w:cs="Times New Roman"/>
+          <w:color w:val="000000"/>
+          <w:sz w:val="28"/>
+          <w:szCs w:val="28"/>
+        </w:rPr>
+        <w:t>Connection to the database</w:t>
+      </w:r>
+    </w:p>
+    <w:p>
+      <w:pPr>
+        <w:rPr>
+          <w:rFonts w:ascii="Calibri" w:eastAsia="Times New Roman" w:hAnsi="Calibri" w:cs="Times New Roman"/>
+          <w:color w:val="000000"/>
+          <w:sz w:val="28"/>
+          <w:szCs w:val="28"/>
+        </w:rPr>
+      </w:pPr>
+      <w:r>
+        <w:rPr>
+          <w:rFonts w:ascii="Calibri" w:eastAsia="Times New Roman" w:hAnsi="Calibri" w:cs="Times New Roman"/>
+          <w:color w:val="000000"/>
+          <w:sz w:val="28"/>
+          <w:szCs w:val="28"/>
+        </w:rPr>
+        <w:t>4. Process report and Setup document</w:t>
+      </w:r>
+    </w:p>
+    <w:p>
+      <w:pPr>
+        <w:rPr>
+          <w:sz w:val="28"/>
+          <w:szCs w:val="28"/>
+        </w:rPr>
+      </w:pPr>
+      <w:r>
+        <w:rPr>
+          <w:rFonts w:ascii="Calibri" w:eastAsia="Times New Roman" w:hAnsi="Calibri" w:cs="Times New Roman"/>
+          <w:color w:val="000000"/>
+          <w:sz w:val="28"/>
+          <w:szCs w:val="28"/>
+        </w:rPr>
+        <w:t>5. Authenticator</w:t>
+      </w:r>
     </w:p>
     <w:p>
       <w:pPr>

</xml_diff>

<commit_message>
Updated agenda and tasks after meeting
</commit_message>
<xml_diff>
--- a/Agenda.docx
+++ b/Agenda.docx
@@ -1122,167 +1122,403 @@
           <w:sz w:val="28"/>
           <w:szCs w:val="28"/>
         </w:rPr>
-        <w:t>The people invited are: Mariëlle Fransen, Georgi Chishirkov, Angel Doychinov, Ilia Nikushev and Mikael S</w:t>
+        <w:t>The people invited are: Mariëlle Fransen, Georgi Chishirkov, Angel Doychinov, Ilia Nikushev and Mikael Shaghelani.</w:t>
+      </w:r>
+    </w:p>
+    <w:p>
+      <w:pPr>
+        <w:rPr>
+          <w:rFonts w:ascii="Calibri" w:eastAsia="Times New Roman" w:hAnsi="Calibri" w:cs="Times New Roman"/>
+          <w:color w:val="000000"/>
+          <w:sz w:val="28"/>
+          <w:szCs w:val="28"/>
+        </w:rPr>
+      </w:pPr>
+      <w:r>
+        <w:rPr>
+          <w:rFonts w:ascii="Calibri" w:eastAsia="Times New Roman" w:hAnsi="Calibri" w:cs="Times New Roman"/>
+          <w:color w:val="000000"/>
+          <w:sz w:val="28"/>
+          <w:szCs w:val="28"/>
+        </w:rPr>
+        <w:lastRenderedPageBreak/>
+        <w:t xml:space="preserve">The </w:t>
+      </w:r>
+      <w:r>
+        <w:rPr>
+          <w:rFonts w:ascii="Calibri" w:eastAsia="Times New Roman" w:hAnsi="Calibri" w:cs="Times New Roman"/>
+          <w:color w:val="000000"/>
+          <w:sz w:val="28"/>
+          <w:szCs w:val="28"/>
+        </w:rPr>
+        <w:t xml:space="preserve">main </w:t>
+      </w:r>
+      <w:r>
+        <w:rPr>
+          <w:rFonts w:ascii="Calibri" w:eastAsia="Times New Roman" w:hAnsi="Calibri" w:cs="Times New Roman"/>
+          <w:color w:val="000000"/>
+          <w:sz w:val="28"/>
+          <w:szCs w:val="28"/>
+        </w:rPr>
+        <w:t>topics of the meeting will be:</w:t>
+      </w:r>
+    </w:p>
+    <w:p>
+      <w:pPr>
+        <w:rPr>
+          <w:rFonts w:ascii="Calibri" w:eastAsia="Times New Roman" w:hAnsi="Calibri" w:cs="Times New Roman"/>
+          <w:color w:val="000000"/>
+          <w:sz w:val="28"/>
+          <w:szCs w:val="28"/>
+        </w:rPr>
+      </w:pPr>
+      <w:r>
+        <w:rPr>
+          <w:rFonts w:ascii="Calibri" w:eastAsia="Times New Roman" w:hAnsi="Calibri" w:cs="Times New Roman"/>
+          <w:color w:val="000000"/>
+          <w:sz w:val="28"/>
+          <w:szCs w:val="28"/>
+        </w:rPr>
+        <w:t>1. Project plan final version</w:t>
+      </w:r>
+    </w:p>
+    <w:p>
+      <w:pPr>
+        <w:rPr>
+          <w:rFonts w:ascii="Calibri" w:eastAsia="Times New Roman" w:hAnsi="Calibri" w:cs="Times New Roman"/>
+          <w:color w:val="000000"/>
+          <w:sz w:val="28"/>
+          <w:szCs w:val="28"/>
+        </w:rPr>
+      </w:pPr>
+      <w:r>
+        <w:rPr>
+          <w:rFonts w:ascii="Calibri" w:eastAsia="Times New Roman" w:hAnsi="Calibri" w:cs="Times New Roman"/>
+          <w:color w:val="000000"/>
+          <w:sz w:val="28"/>
+          <w:szCs w:val="28"/>
+        </w:rPr>
+        <w:t>2. Future Technology (what can we use and cannot</w:t>
+      </w:r>
+      <w:r>
+        <w:rPr>
+          <w:rFonts w:ascii="Calibri" w:eastAsia="Times New Roman" w:hAnsi="Calibri" w:cs="Times New Roman"/>
+          <w:color w:val="000000"/>
+          <w:sz w:val="28"/>
+          <w:szCs w:val="28"/>
+        </w:rPr>
+        <w:t>)</w:t>
+      </w:r>
+    </w:p>
+    <w:p>
+      <w:pPr>
+        <w:rPr>
+          <w:rFonts w:ascii="Calibri" w:eastAsia="Times New Roman" w:hAnsi="Calibri" w:cs="Times New Roman"/>
+          <w:color w:val="000000"/>
+          <w:sz w:val="28"/>
+          <w:szCs w:val="28"/>
+        </w:rPr>
+      </w:pPr>
+      <w:r>
+        <w:rPr>
+          <w:rFonts w:ascii="Calibri" w:eastAsia="Times New Roman" w:hAnsi="Calibri" w:cs="Times New Roman"/>
+          <w:color w:val="000000"/>
+          <w:sz w:val="28"/>
+          <w:szCs w:val="28"/>
+        </w:rPr>
+        <w:t xml:space="preserve">3. </w:t>
+      </w:r>
+      <w:r>
+        <w:rPr>
+          <w:rFonts w:ascii="Calibri" w:eastAsia="Times New Roman" w:hAnsi="Calibri" w:cs="Times New Roman"/>
+          <w:color w:val="000000"/>
+          <w:sz w:val="28"/>
+          <w:szCs w:val="28"/>
+        </w:rPr>
+        <w:t>Connection to the database</w:t>
+      </w:r>
+    </w:p>
+    <w:p>
+      <w:pPr>
+        <w:rPr>
+          <w:rFonts w:ascii="Calibri" w:eastAsia="Times New Roman" w:hAnsi="Calibri" w:cs="Times New Roman"/>
+          <w:color w:val="000000"/>
+          <w:sz w:val="28"/>
+          <w:szCs w:val="28"/>
+        </w:rPr>
+      </w:pPr>
+      <w:r>
+        <w:rPr>
+          <w:rFonts w:ascii="Calibri" w:eastAsia="Times New Roman" w:hAnsi="Calibri" w:cs="Times New Roman"/>
+          <w:color w:val="000000"/>
+          <w:sz w:val="28"/>
+          <w:szCs w:val="28"/>
+        </w:rPr>
+        <w:t>4. Process report and Setup document</w:t>
+      </w:r>
+    </w:p>
+    <w:p>
+      <w:pPr>
+        <w:rPr>
+          <w:sz w:val="28"/>
+          <w:szCs w:val="28"/>
+        </w:rPr>
+      </w:pPr>
+      <w:r>
+        <w:rPr>
+          <w:rFonts w:ascii="Calibri" w:eastAsia="Times New Roman" w:hAnsi="Calibri" w:cs="Times New Roman"/>
+          <w:color w:val="000000"/>
+          <w:sz w:val="28"/>
+          <w:szCs w:val="28"/>
+        </w:rPr>
+        <w:t>5. Authenticator</w:t>
+      </w:r>
+    </w:p>
+    <w:p>
+      <w:pPr>
+        <w:rPr>
+          <w:sz w:val="28"/>
+          <w:szCs w:val="28"/>
+        </w:rPr>
+      </w:pPr>
+      <w:r>
+        <w:rPr>
+          <w:b/>
+          <w:sz w:val="28"/>
+          <w:szCs w:val="28"/>
+          <w:u w:val="single"/>
+        </w:rPr>
+        <w:t>16.03.</w:t>
+      </w:r>
+      <w:r>
+        <w:rPr>
+          <w:sz w:val="28"/>
+          <w:szCs w:val="28"/>
+        </w:rPr>
+        <w:t xml:space="preserve"> – Meeting</w:t>
+      </w:r>
+    </w:p>
+    <w:p>
+      <w:pPr>
+        <w:rPr>
+          <w:sz w:val="28"/>
+          <w:szCs w:val="28"/>
+        </w:rPr>
+      </w:pPr>
+      <w:r>
+        <w:rPr>
+          <w:sz w:val="28"/>
+          <w:szCs w:val="28"/>
+        </w:rPr>
+        <w:t>Started at 10:33, all group members except Angel present</w:t>
+      </w:r>
+    </w:p>
+    <w:p>
+      <w:pPr>
+        <w:rPr>
+          <w:sz w:val="28"/>
+          <w:szCs w:val="28"/>
+        </w:rPr>
+      </w:pPr>
+      <w:r>
+        <w:rPr>
+          <w:sz w:val="28"/>
+          <w:szCs w:val="28"/>
+        </w:rPr>
+        <w:t>10:33 – Approval of minutes in agenda, late with project plan (start implementations after exam break)</w:t>
+      </w:r>
+    </w:p>
+    <w:p>
+      <w:pPr>
+        <w:rPr>
+          <w:sz w:val="28"/>
+          <w:szCs w:val="28"/>
+        </w:rPr>
+      </w:pPr>
+      <w:r>
+        <w:rPr>
+          <w:sz w:val="28"/>
+          <w:szCs w:val="28"/>
+        </w:rPr>
+        <w:t>10:36 - Comment about certain applications design, what applications will be needed during various stages of the event and for different jobs, also document functionality in the setup document</w:t>
+      </w:r>
+    </w:p>
+    <w:p>
+      <w:pPr>
+        <w:rPr>
+          <w:sz w:val="28"/>
+          <w:szCs w:val="28"/>
+        </w:rPr>
+      </w:pPr>
+      <w:r>
+        <w:rPr>
+          <w:sz w:val="28"/>
+          <w:szCs w:val="28"/>
+        </w:rPr>
+        <w:t xml:space="preserve">10:40 – Angel’s </w:t>
+      </w:r>
+      <w:r>
+        <w:rPr>
+          <w:sz w:val="28"/>
+          <w:szCs w:val="28"/>
+        </w:rPr>
+        <w:t xml:space="preserve">absence, </w:t>
+      </w:r>
+      <w:r>
+        <w:rPr>
+          <w:sz w:val="28"/>
+          <w:szCs w:val="28"/>
+        </w:rPr>
+        <w:t>new role</w:t>
+      </w:r>
+      <w:r>
+        <w:rPr>
+          <w:sz w:val="28"/>
+          <w:szCs w:val="28"/>
+        </w:rPr>
+        <w:t xml:space="preserve"> and time spent on tasks</w:t>
+      </w:r>
+    </w:p>
+    <w:p>
+      <w:pPr>
+        <w:rPr>
+          <w:sz w:val="28"/>
+          <w:szCs w:val="28"/>
+        </w:rPr>
+      </w:pPr>
+      <w:r>
+        <w:rPr>
+          <w:sz w:val="28"/>
+          <w:szCs w:val="28"/>
+        </w:rPr>
+        <w:t>10:45 – Database should be on the Athena server, backup offline database is also welcome for when wifi stops</w:t>
+      </w:r>
+    </w:p>
+    <w:p>
+      <w:pPr>
+        <w:rPr>
+          <w:sz w:val="28"/>
+          <w:szCs w:val="28"/>
+        </w:rPr>
+      </w:pPr>
+      <w:r>
+        <w:rPr>
+          <w:sz w:val="28"/>
+          <w:szCs w:val="28"/>
+        </w:rPr>
+        <w:t xml:space="preserve">10:48 – Unit tests, </w:t>
+      </w:r>
+      <w:r>
+        <w:rPr>
+          <w:sz w:val="28"/>
+          <w:szCs w:val="28"/>
+        </w:rPr>
+        <w:t>any technologies should be kept</w:t>
+      </w:r>
+      <w:r>
+        <w:rPr>
+          <w:sz w:val="28"/>
+          <w:szCs w:val="28"/>
+        </w:rPr>
+        <w:t xml:space="preserve"> simple and easy to understand for everyone</w:t>
+      </w:r>
+    </w:p>
+    <w:p>
+      <w:pPr>
+        <w:rPr>
+          <w:sz w:val="28"/>
+          <w:szCs w:val="28"/>
+        </w:rPr>
+      </w:pPr>
+      <w:r>
+        <w:rPr>
+          <w:sz w:val="28"/>
+          <w:szCs w:val="28"/>
+        </w:rPr>
+        <w:t>10:50 – Authenticator exception, try to find a solution (mail – not the most reliable way</w:t>
+      </w:r>
+      <w:r>
+        <w:rPr>
+          <w:sz w:val="28"/>
+          <w:szCs w:val="28"/>
+        </w:rPr>
+        <w:t xml:space="preserve"> to send tags) Try to avoid queues during the event and keep everything smooth. Try to distribute tags before people reach the entrance</w:t>
+      </w:r>
+    </w:p>
+    <w:p>
+      <w:pPr>
+        <w:rPr>
+          <w:sz w:val="28"/>
+          <w:szCs w:val="28"/>
+        </w:rPr>
+      </w:pPr>
+      <w:r>
+        <w:rPr>
+          <w:sz w:val="28"/>
+          <w:szCs w:val="28"/>
+        </w:rPr>
+        <w:t>11:00 – End of meeting</w:t>
       </w:r>
       <w:bookmarkStart w:id="0" w:name="_GoBack"/>
       <w:bookmarkEnd w:id="0"/>
-      <w:r>
-        <w:rPr>
-          <w:rFonts w:ascii="Calibri" w:eastAsia="Times New Roman" w:hAnsi="Calibri" w:cs="Times New Roman"/>
-          <w:color w:val="000000"/>
-          <w:sz w:val="28"/>
-          <w:szCs w:val="28"/>
-        </w:rPr>
-        <w:t>haghelani.</w:t>
-      </w:r>
-    </w:p>
-    <w:p>
-      <w:pPr>
-        <w:rPr>
-          <w:rFonts w:ascii="Calibri" w:eastAsia="Times New Roman" w:hAnsi="Calibri" w:cs="Times New Roman"/>
-          <w:color w:val="000000"/>
-          <w:sz w:val="28"/>
-          <w:szCs w:val="28"/>
-        </w:rPr>
-      </w:pPr>
-      <w:r>
-        <w:rPr>
-          <w:rFonts w:ascii="Calibri" w:eastAsia="Times New Roman" w:hAnsi="Calibri" w:cs="Times New Roman"/>
-          <w:color w:val="000000"/>
-          <w:sz w:val="28"/>
-          <w:szCs w:val="28"/>
-        </w:rPr>
-        <w:lastRenderedPageBreak/>
-        <w:t xml:space="preserve">The </w:t>
-      </w:r>
-      <w:r>
-        <w:rPr>
-          <w:rFonts w:ascii="Calibri" w:eastAsia="Times New Roman" w:hAnsi="Calibri" w:cs="Times New Roman"/>
-          <w:color w:val="000000"/>
-          <w:sz w:val="28"/>
-          <w:szCs w:val="28"/>
-        </w:rPr>
-        <w:t xml:space="preserve">main </w:t>
-      </w:r>
-      <w:r>
-        <w:rPr>
-          <w:rFonts w:ascii="Calibri" w:eastAsia="Times New Roman" w:hAnsi="Calibri" w:cs="Times New Roman"/>
-          <w:color w:val="000000"/>
-          <w:sz w:val="28"/>
-          <w:szCs w:val="28"/>
-        </w:rPr>
-        <w:t>topics of the meeting will be:</w:t>
-      </w:r>
-    </w:p>
-    <w:p>
-      <w:pPr>
-        <w:rPr>
-          <w:rFonts w:ascii="Calibri" w:eastAsia="Times New Roman" w:hAnsi="Calibri" w:cs="Times New Roman"/>
-          <w:color w:val="000000"/>
-          <w:sz w:val="28"/>
-          <w:szCs w:val="28"/>
-        </w:rPr>
-      </w:pPr>
-      <w:r>
-        <w:rPr>
-          <w:rFonts w:ascii="Calibri" w:eastAsia="Times New Roman" w:hAnsi="Calibri" w:cs="Times New Roman"/>
-          <w:color w:val="000000"/>
-          <w:sz w:val="28"/>
-          <w:szCs w:val="28"/>
-        </w:rPr>
-        <w:t>1. Project plan final version</w:t>
-      </w:r>
-    </w:p>
-    <w:p>
-      <w:pPr>
-        <w:rPr>
-          <w:rFonts w:ascii="Calibri" w:eastAsia="Times New Roman" w:hAnsi="Calibri" w:cs="Times New Roman"/>
-          <w:color w:val="000000"/>
-          <w:sz w:val="28"/>
-          <w:szCs w:val="28"/>
-        </w:rPr>
-      </w:pPr>
-      <w:r>
-        <w:rPr>
-          <w:rFonts w:ascii="Calibri" w:eastAsia="Times New Roman" w:hAnsi="Calibri" w:cs="Times New Roman"/>
-          <w:color w:val="000000"/>
-          <w:sz w:val="28"/>
-          <w:szCs w:val="28"/>
-        </w:rPr>
-        <w:t>2. Future Technology (what can we use and cannot</w:t>
-      </w:r>
-      <w:r>
-        <w:rPr>
-          <w:rFonts w:ascii="Calibri" w:eastAsia="Times New Roman" w:hAnsi="Calibri" w:cs="Times New Roman"/>
-          <w:color w:val="000000"/>
-          <w:sz w:val="28"/>
-          <w:szCs w:val="28"/>
-        </w:rPr>
-        <w:t>)</w:t>
-      </w:r>
-    </w:p>
-    <w:p>
-      <w:pPr>
-        <w:rPr>
-          <w:rFonts w:ascii="Calibri" w:eastAsia="Times New Roman" w:hAnsi="Calibri" w:cs="Times New Roman"/>
-          <w:color w:val="000000"/>
-          <w:sz w:val="28"/>
-          <w:szCs w:val="28"/>
-        </w:rPr>
-      </w:pPr>
-      <w:r>
-        <w:rPr>
-          <w:rFonts w:ascii="Calibri" w:eastAsia="Times New Roman" w:hAnsi="Calibri" w:cs="Times New Roman"/>
-          <w:color w:val="000000"/>
-          <w:sz w:val="28"/>
-          <w:szCs w:val="28"/>
-        </w:rPr>
-        <w:t xml:space="preserve">3. </w:t>
-      </w:r>
-      <w:r>
-        <w:rPr>
-          <w:rFonts w:ascii="Calibri" w:eastAsia="Times New Roman" w:hAnsi="Calibri" w:cs="Times New Roman"/>
-          <w:color w:val="000000"/>
-          <w:sz w:val="28"/>
-          <w:szCs w:val="28"/>
-        </w:rPr>
-        <w:t>Connection to the database</w:t>
-      </w:r>
-    </w:p>
-    <w:p>
-      <w:pPr>
-        <w:rPr>
-          <w:rFonts w:ascii="Calibri" w:eastAsia="Times New Roman" w:hAnsi="Calibri" w:cs="Times New Roman"/>
-          <w:color w:val="000000"/>
-          <w:sz w:val="28"/>
-          <w:szCs w:val="28"/>
-        </w:rPr>
-      </w:pPr>
-      <w:r>
-        <w:rPr>
-          <w:rFonts w:ascii="Calibri" w:eastAsia="Times New Roman" w:hAnsi="Calibri" w:cs="Times New Roman"/>
-          <w:color w:val="000000"/>
-          <w:sz w:val="28"/>
-          <w:szCs w:val="28"/>
-        </w:rPr>
-        <w:t>4. Process report and Setup document</w:t>
-      </w:r>
-    </w:p>
-    <w:p>
-      <w:pPr>
-        <w:rPr>
-          <w:sz w:val="28"/>
-          <w:szCs w:val="28"/>
-        </w:rPr>
-      </w:pPr>
-      <w:r>
-        <w:rPr>
-          <w:rFonts w:ascii="Calibri" w:eastAsia="Times New Roman" w:hAnsi="Calibri" w:cs="Times New Roman"/>
-          <w:color w:val="000000"/>
-          <w:sz w:val="28"/>
-          <w:szCs w:val="28"/>
-        </w:rPr>
-        <w:t>5. Authenticator</w:t>
+    </w:p>
+    <w:p>
+      <w:pPr>
+        <w:rPr>
+          <w:sz w:val="28"/>
+          <w:szCs w:val="28"/>
+        </w:rPr>
+      </w:pPr>
+      <w:r>
+        <w:rPr>
+          <w:sz w:val="28"/>
+          <w:szCs w:val="28"/>
+          <w:u w:val="single"/>
+        </w:rPr>
+        <w:t>Agreement</w:t>
+      </w:r>
+      <w:r>
+        <w:rPr>
+          <w:sz w:val="28"/>
+          <w:szCs w:val="28"/>
+          <w:u w:val="single"/>
+        </w:rPr>
+        <w:t>s</w:t>
+      </w:r>
+      <w:r>
+        <w:rPr>
+          <w:sz w:val="28"/>
+          <w:szCs w:val="28"/>
+        </w:rPr>
+        <w:t xml:space="preserve"> –</w:t>
+      </w:r>
+      <w:r>
+        <w:rPr>
+          <w:sz w:val="28"/>
+          <w:szCs w:val="28"/>
+        </w:rPr>
+        <w:t xml:space="preserve"> S</w:t>
+      </w:r>
+      <w:r>
+        <w:rPr>
+          <w:sz w:val="28"/>
+          <w:szCs w:val="28"/>
+        </w:rPr>
+        <w:t>etup document first draft for next week, make GUI for website and wireframe, Angel</w:t>
+      </w:r>
+      <w:r>
+        <w:rPr>
+          <w:sz w:val="28"/>
+          <w:szCs w:val="28"/>
+        </w:rPr>
+        <w:t>’</w:t>
+      </w:r>
+      <w:r>
+        <w:rPr>
+          <w:sz w:val="28"/>
+          <w:szCs w:val="28"/>
+        </w:rPr>
+        <w:t>s contribution as first point for next week</w:t>
       </w:r>
     </w:p>
     <w:p>

</xml_diff>

<commit_message>
Updated agenda for the 23th
</commit_message>
<xml_diff>
--- a/Agenda.docx
+++ b/Agenda.docx
@@ -1459,75 +1459,295 @@
         </w:rPr>
         <w:t>11:00 – End of meeting</w:t>
       </w:r>
+    </w:p>
+    <w:p>
+      <w:pPr>
+        <w:rPr>
+          <w:sz w:val="28"/>
+          <w:szCs w:val="28"/>
+        </w:rPr>
+      </w:pPr>
+      <w:r>
+        <w:rPr>
+          <w:sz w:val="28"/>
+          <w:szCs w:val="28"/>
+          <w:u w:val="single"/>
+        </w:rPr>
+        <w:t>Agreement</w:t>
+      </w:r>
+      <w:r>
+        <w:rPr>
+          <w:sz w:val="28"/>
+          <w:szCs w:val="28"/>
+          <w:u w:val="single"/>
+        </w:rPr>
+        <w:t>s</w:t>
+      </w:r>
+      <w:r>
+        <w:rPr>
+          <w:sz w:val="28"/>
+          <w:szCs w:val="28"/>
+        </w:rPr>
+        <w:t xml:space="preserve"> –</w:t>
+      </w:r>
+      <w:r>
+        <w:rPr>
+          <w:sz w:val="28"/>
+          <w:szCs w:val="28"/>
+        </w:rPr>
+        <w:t xml:space="preserve"> S</w:t>
+      </w:r>
+      <w:r>
+        <w:rPr>
+          <w:sz w:val="28"/>
+          <w:szCs w:val="28"/>
+        </w:rPr>
+        <w:t>etup document first draft for next week, make GUI for website and wireframe, Angel</w:t>
+      </w:r>
+      <w:r>
+        <w:rPr>
+          <w:sz w:val="28"/>
+          <w:szCs w:val="28"/>
+        </w:rPr>
+        <w:t>’</w:t>
+      </w:r>
+      <w:r>
+        <w:rPr>
+          <w:sz w:val="28"/>
+          <w:szCs w:val="28"/>
+        </w:rPr>
+        <w:t>s contribution as first point for next week</w:t>
+      </w:r>
+    </w:p>
+    <w:p>
+      <w:pPr>
+        <w:rPr>
+          <w:b/>
+          <w:sz w:val="28"/>
+          <w:szCs w:val="28"/>
+        </w:rPr>
+      </w:pPr>
+    </w:p>
+    <w:p>
+      <w:pPr>
+        <w:rPr>
+          <w:rFonts w:ascii="Calibri" w:eastAsia="Times New Roman" w:hAnsi="Calibri" w:cs="Times New Roman"/>
+          <w:color w:val="000000"/>
+          <w:sz w:val="28"/>
+          <w:szCs w:val="28"/>
+        </w:rPr>
+      </w:pPr>
+      <w:r>
+        <w:rPr>
+          <w:b/>
+          <w:sz w:val="28"/>
+          <w:szCs w:val="28"/>
+        </w:rPr>
+        <w:lastRenderedPageBreak/>
+        <w:t>Agenda for 23</w:t>
+      </w:r>
+      <w:r>
+        <w:rPr>
+          <w:b/>
+          <w:sz w:val="28"/>
+          <w:szCs w:val="28"/>
+        </w:rPr>
+        <w:t>.03.</w:t>
+      </w:r>
+      <w:r>
+        <w:rPr>
+          <w:b/>
+          <w:sz w:val="28"/>
+          <w:szCs w:val="28"/>
+        </w:rPr>
+        <w:t xml:space="preserve"> - </w:t>
+      </w:r>
+      <w:r>
+        <w:rPr>
+          <w:rFonts w:ascii="Calibri" w:eastAsia="Times New Roman" w:hAnsi="Calibri" w:cs="Times New Roman"/>
+          <w:color w:val="000000"/>
+          <w:sz w:val="28"/>
+          <w:szCs w:val="28"/>
+        </w:rPr>
+        <w:t>The next meeting of group D, P</w:t>
+      </w:r>
+      <w:r>
+        <w:rPr>
+          <w:rFonts w:ascii="Calibri" w:eastAsia="Times New Roman" w:hAnsi="Calibri" w:cs="Times New Roman"/>
+          <w:color w:val="000000"/>
+          <w:sz w:val="28"/>
+          <w:szCs w:val="28"/>
+        </w:rPr>
+        <w:t>r</w:t>
+      </w:r>
+      <w:r>
+        <w:rPr>
+          <w:rFonts w:ascii="Calibri" w:eastAsia="Times New Roman" w:hAnsi="Calibri" w:cs="Times New Roman"/>
+          <w:color w:val="000000"/>
+          <w:sz w:val="28"/>
+          <w:szCs w:val="28"/>
+        </w:rPr>
+        <w:t>oShots will take place on the 23</w:t>
+      </w:r>
+      <w:r>
+        <w:rPr>
+          <w:rFonts w:ascii="Calibri" w:eastAsia="Times New Roman" w:hAnsi="Calibri" w:cs="Times New Roman"/>
+          <w:color w:val="000000"/>
+          <w:sz w:val="28"/>
+          <w:szCs w:val="28"/>
+        </w:rPr>
+        <w:t xml:space="preserve">th </w:t>
+      </w:r>
+      <w:r>
+        <w:rPr>
+          <w:rFonts w:ascii="Calibri" w:eastAsia="Times New Roman" w:hAnsi="Calibri" w:cs="Times New Roman"/>
+          <w:color w:val="000000"/>
+          <w:sz w:val="28"/>
+          <w:szCs w:val="28"/>
+        </w:rPr>
+        <w:t xml:space="preserve">of March on </w:t>
+      </w:r>
+      <w:r>
+        <w:rPr>
+          <w:rFonts w:ascii="Calibri" w:eastAsia="Times New Roman" w:hAnsi="Calibri" w:cs="Times New Roman"/>
+          <w:color w:val="000000"/>
+          <w:sz w:val="28"/>
+          <w:szCs w:val="28"/>
+        </w:rPr>
+        <w:t>Monday in the lobby near 2.40 of next week starting from 10:30 AM.</w:t>
+      </w:r>
+    </w:p>
+    <w:p>
+      <w:pPr>
+        <w:rPr>
+          <w:rFonts w:ascii="Calibri" w:eastAsia="Times New Roman" w:hAnsi="Calibri" w:cs="Times New Roman"/>
+          <w:color w:val="000000"/>
+          <w:sz w:val="28"/>
+          <w:szCs w:val="28"/>
+        </w:rPr>
+      </w:pPr>
+      <w:r>
+        <w:rPr>
+          <w:rFonts w:ascii="Calibri" w:eastAsia="Times New Roman" w:hAnsi="Calibri" w:cs="Times New Roman"/>
+          <w:color w:val="000000"/>
+          <w:sz w:val="28"/>
+          <w:szCs w:val="28"/>
+        </w:rPr>
+        <w:t>The people invited are: Mariëlle Fransen, Georgi Chishirkov, Angel Doychinov, Ilia Nikushev and Mikael Shaghelani.</w:t>
+      </w:r>
+    </w:p>
+    <w:p>
+      <w:pPr>
+        <w:rPr>
+          <w:rFonts w:ascii="Calibri" w:eastAsia="Times New Roman" w:hAnsi="Calibri" w:cs="Times New Roman"/>
+          <w:color w:val="000000"/>
+          <w:sz w:val="28"/>
+          <w:szCs w:val="28"/>
+        </w:rPr>
+      </w:pPr>
+      <w:r>
+        <w:rPr>
+          <w:rFonts w:ascii="Calibri" w:eastAsia="Times New Roman" w:hAnsi="Calibri" w:cs="Times New Roman"/>
+          <w:color w:val="000000"/>
+          <w:sz w:val="28"/>
+          <w:szCs w:val="28"/>
+        </w:rPr>
+        <w:t xml:space="preserve">The </w:t>
+      </w:r>
+      <w:r>
+        <w:rPr>
+          <w:rFonts w:ascii="Calibri" w:eastAsia="Times New Roman" w:hAnsi="Calibri" w:cs="Times New Roman"/>
+          <w:color w:val="000000"/>
+          <w:sz w:val="28"/>
+          <w:szCs w:val="28"/>
+        </w:rPr>
+        <w:t xml:space="preserve">main </w:t>
+      </w:r>
+      <w:r>
+        <w:rPr>
+          <w:rFonts w:ascii="Calibri" w:eastAsia="Times New Roman" w:hAnsi="Calibri" w:cs="Times New Roman"/>
+          <w:color w:val="000000"/>
+          <w:sz w:val="28"/>
+          <w:szCs w:val="28"/>
+        </w:rPr>
+        <w:t>topics of the meeting will be:</w:t>
+      </w:r>
+    </w:p>
+    <w:p>
+      <w:pPr>
+        <w:rPr>
+          <w:rFonts w:ascii="Calibri" w:eastAsia="Times New Roman" w:hAnsi="Calibri" w:cs="Times New Roman"/>
+          <w:color w:val="000000"/>
+          <w:sz w:val="28"/>
+          <w:szCs w:val="28"/>
+        </w:rPr>
+      </w:pPr>
+      <w:r>
+        <w:rPr>
+          <w:rFonts w:ascii="Calibri" w:eastAsia="Times New Roman" w:hAnsi="Calibri" w:cs="Times New Roman"/>
+          <w:color w:val="000000"/>
+          <w:sz w:val="28"/>
+          <w:szCs w:val="28"/>
+        </w:rPr>
+        <w:t>1. Discuss Angel’s contribution</w:t>
+      </w:r>
+    </w:p>
+    <w:p>
+      <w:pPr>
+        <w:rPr>
+          <w:rFonts w:ascii="Calibri" w:eastAsia="Times New Roman" w:hAnsi="Calibri" w:cs="Times New Roman"/>
+          <w:color w:val="000000"/>
+          <w:sz w:val="28"/>
+          <w:szCs w:val="28"/>
+        </w:rPr>
+      </w:pPr>
+      <w:r>
+        <w:rPr>
+          <w:rFonts w:ascii="Calibri" w:eastAsia="Times New Roman" w:hAnsi="Calibri" w:cs="Times New Roman"/>
+          <w:color w:val="000000"/>
+          <w:sz w:val="28"/>
+          <w:szCs w:val="28"/>
+        </w:rPr>
+        <w:t>2. Setup document v1</w:t>
+      </w:r>
+    </w:p>
+    <w:p>
+      <w:pPr>
+        <w:rPr>
+          <w:rFonts w:ascii="Calibri" w:eastAsia="Times New Roman" w:hAnsi="Calibri" w:cs="Times New Roman"/>
+          <w:color w:val="000000"/>
+          <w:sz w:val="28"/>
+          <w:szCs w:val="28"/>
+        </w:rPr>
+      </w:pPr>
+      <w:r>
+        <w:rPr>
+          <w:rFonts w:ascii="Calibri" w:eastAsia="Times New Roman" w:hAnsi="Calibri" w:cs="Times New Roman"/>
+          <w:color w:val="000000"/>
+          <w:sz w:val="28"/>
+          <w:szCs w:val="28"/>
+        </w:rPr>
+        <w:t>3. Further questions about process report</w:t>
+      </w:r>
+    </w:p>
+    <w:p>
+      <w:pPr>
+        <w:rPr>
+          <w:sz w:val="28"/>
+          <w:szCs w:val="28"/>
+        </w:rPr>
+      </w:pPr>
+      <w:r>
+        <w:rPr>
+          <w:rFonts w:ascii="Calibri" w:eastAsia="Times New Roman" w:hAnsi="Calibri" w:cs="Times New Roman"/>
+          <w:color w:val="000000"/>
+          <w:sz w:val="28"/>
+          <w:szCs w:val="28"/>
+        </w:rPr>
+        <w:t>4. GUI and website wireframe</w:t>
+      </w:r>
       <w:bookmarkStart w:id="0" w:name="_GoBack"/>
       <w:bookmarkEnd w:id="0"/>
-    </w:p>
-    <w:p>
-      <w:pPr>
-        <w:rPr>
-          <w:sz w:val="28"/>
-          <w:szCs w:val="28"/>
-        </w:rPr>
-      </w:pPr>
-      <w:r>
-        <w:rPr>
-          <w:sz w:val="28"/>
-          <w:szCs w:val="28"/>
-          <w:u w:val="single"/>
-        </w:rPr>
-        <w:t>Agreement</w:t>
-      </w:r>
-      <w:r>
-        <w:rPr>
-          <w:sz w:val="28"/>
-          <w:szCs w:val="28"/>
-          <w:u w:val="single"/>
-        </w:rPr>
-        <w:t>s</w:t>
-      </w:r>
-      <w:r>
-        <w:rPr>
-          <w:sz w:val="28"/>
-          <w:szCs w:val="28"/>
-        </w:rPr>
-        <w:t xml:space="preserve"> –</w:t>
-      </w:r>
-      <w:r>
-        <w:rPr>
-          <w:sz w:val="28"/>
-          <w:szCs w:val="28"/>
-        </w:rPr>
-        <w:t xml:space="preserve"> S</w:t>
-      </w:r>
-      <w:r>
-        <w:rPr>
-          <w:sz w:val="28"/>
-          <w:szCs w:val="28"/>
-        </w:rPr>
-        <w:t>etup document first draft for next week, make GUI for website and wireframe, Angel</w:t>
-      </w:r>
-      <w:r>
-        <w:rPr>
-          <w:sz w:val="28"/>
-          <w:szCs w:val="28"/>
-        </w:rPr>
-        <w:t>’</w:t>
-      </w:r>
-      <w:r>
-        <w:rPr>
-          <w:sz w:val="28"/>
-          <w:szCs w:val="28"/>
-        </w:rPr>
-        <w:t>s contribution as first point for next week</w:t>
-      </w:r>
-    </w:p>
-    <w:p>
-      <w:pPr>
-        <w:rPr>
-          <w:sz w:val="28"/>
-          <w:szCs w:val="28"/>
-        </w:rPr>
-      </w:pPr>
     </w:p>
     <w:sectPr>
       <w:pgSz w:w="12240" w:h="15840"/>

</xml_diff>

<commit_message>
Updated main documentation and fixed 2 problems on Setup doc
</commit_message>
<xml_diff>
--- a/Agenda.docx
+++ b/Agenda.docx
@@ -1578,6 +1578,496 @@
           <w:sz w:val="28"/>
           <w:szCs w:val="28"/>
         </w:rPr>
+        <w:t>roShots will take place on the 23</w:t>
+      </w:r>
+      <w:r>
+        <w:rPr>
+          <w:rFonts w:ascii="Calibri" w:eastAsia="Times New Roman" w:hAnsi="Calibri" w:cs="Times New Roman"/>
+          <w:color w:val="000000"/>
+          <w:sz w:val="28"/>
+          <w:szCs w:val="28"/>
+        </w:rPr>
+        <w:t xml:space="preserve">th </w:t>
+      </w:r>
+      <w:r>
+        <w:rPr>
+          <w:rFonts w:ascii="Calibri" w:eastAsia="Times New Roman" w:hAnsi="Calibri" w:cs="Times New Roman"/>
+          <w:color w:val="000000"/>
+          <w:sz w:val="28"/>
+          <w:szCs w:val="28"/>
+        </w:rPr>
+        <w:t xml:space="preserve">of March on </w:t>
+      </w:r>
+      <w:r>
+        <w:rPr>
+          <w:rFonts w:ascii="Calibri" w:eastAsia="Times New Roman" w:hAnsi="Calibri" w:cs="Times New Roman"/>
+          <w:color w:val="000000"/>
+          <w:sz w:val="28"/>
+          <w:szCs w:val="28"/>
+        </w:rPr>
+        <w:t>Monday in the lobby near 2.40 of next week starting from 10:30 AM.</w:t>
+      </w:r>
+    </w:p>
+    <w:p>
+      <w:pPr>
+        <w:rPr>
+          <w:rFonts w:ascii="Calibri" w:eastAsia="Times New Roman" w:hAnsi="Calibri" w:cs="Times New Roman"/>
+          <w:color w:val="000000"/>
+          <w:sz w:val="28"/>
+          <w:szCs w:val="28"/>
+        </w:rPr>
+      </w:pPr>
+      <w:r>
+        <w:rPr>
+          <w:rFonts w:ascii="Calibri" w:eastAsia="Times New Roman" w:hAnsi="Calibri" w:cs="Times New Roman"/>
+          <w:color w:val="000000"/>
+          <w:sz w:val="28"/>
+          <w:szCs w:val="28"/>
+        </w:rPr>
+        <w:t>The people invited are: Mariëlle Fransen, Georgi Chishirkov, Angel Doychinov, Ilia Nikushev and Mikael Shaghelani.</w:t>
+      </w:r>
+    </w:p>
+    <w:p>
+      <w:pPr>
+        <w:rPr>
+          <w:rFonts w:ascii="Calibri" w:eastAsia="Times New Roman" w:hAnsi="Calibri" w:cs="Times New Roman"/>
+          <w:color w:val="000000"/>
+          <w:sz w:val="28"/>
+          <w:szCs w:val="28"/>
+        </w:rPr>
+      </w:pPr>
+      <w:r>
+        <w:rPr>
+          <w:rFonts w:ascii="Calibri" w:eastAsia="Times New Roman" w:hAnsi="Calibri" w:cs="Times New Roman"/>
+          <w:color w:val="000000"/>
+          <w:sz w:val="28"/>
+          <w:szCs w:val="28"/>
+        </w:rPr>
+        <w:t xml:space="preserve">The </w:t>
+      </w:r>
+      <w:r>
+        <w:rPr>
+          <w:rFonts w:ascii="Calibri" w:eastAsia="Times New Roman" w:hAnsi="Calibri" w:cs="Times New Roman"/>
+          <w:color w:val="000000"/>
+          <w:sz w:val="28"/>
+          <w:szCs w:val="28"/>
+        </w:rPr>
+        <w:t xml:space="preserve">main </w:t>
+      </w:r>
+      <w:r>
+        <w:rPr>
+          <w:rFonts w:ascii="Calibri" w:eastAsia="Times New Roman" w:hAnsi="Calibri" w:cs="Times New Roman"/>
+          <w:color w:val="000000"/>
+          <w:sz w:val="28"/>
+          <w:szCs w:val="28"/>
+        </w:rPr>
+        <w:t>topics of the meeting will be:</w:t>
+      </w:r>
+    </w:p>
+    <w:p>
+      <w:pPr>
+        <w:rPr>
+          <w:rFonts w:ascii="Calibri" w:eastAsia="Times New Roman" w:hAnsi="Calibri" w:cs="Times New Roman"/>
+          <w:color w:val="000000"/>
+          <w:sz w:val="28"/>
+          <w:szCs w:val="28"/>
+        </w:rPr>
+      </w:pPr>
+      <w:r>
+        <w:rPr>
+          <w:rFonts w:ascii="Calibri" w:eastAsia="Times New Roman" w:hAnsi="Calibri" w:cs="Times New Roman"/>
+          <w:color w:val="000000"/>
+          <w:sz w:val="28"/>
+          <w:szCs w:val="28"/>
+        </w:rPr>
+        <w:t>1. Discuss Angel’s contribution</w:t>
+      </w:r>
+    </w:p>
+    <w:p>
+      <w:pPr>
+        <w:rPr>
+          <w:rFonts w:ascii="Calibri" w:eastAsia="Times New Roman" w:hAnsi="Calibri" w:cs="Times New Roman"/>
+          <w:color w:val="000000"/>
+          <w:sz w:val="28"/>
+          <w:szCs w:val="28"/>
+        </w:rPr>
+      </w:pPr>
+      <w:r>
+        <w:rPr>
+          <w:rFonts w:ascii="Calibri" w:eastAsia="Times New Roman" w:hAnsi="Calibri" w:cs="Times New Roman"/>
+          <w:color w:val="000000"/>
+          <w:sz w:val="28"/>
+          <w:szCs w:val="28"/>
+        </w:rPr>
+        <w:t>2. Setup document v1</w:t>
+      </w:r>
+    </w:p>
+    <w:p>
+      <w:pPr>
+        <w:rPr>
+          <w:rFonts w:ascii="Calibri" w:eastAsia="Times New Roman" w:hAnsi="Calibri" w:cs="Times New Roman"/>
+          <w:color w:val="000000"/>
+          <w:sz w:val="28"/>
+          <w:szCs w:val="28"/>
+        </w:rPr>
+      </w:pPr>
+      <w:r>
+        <w:rPr>
+          <w:rFonts w:ascii="Calibri" w:eastAsia="Times New Roman" w:hAnsi="Calibri" w:cs="Times New Roman"/>
+          <w:color w:val="000000"/>
+          <w:sz w:val="28"/>
+          <w:szCs w:val="28"/>
+        </w:rPr>
+        <w:t>3. Further questions about process report</w:t>
+      </w:r>
+    </w:p>
+    <w:p>
+      <w:pPr>
+        <w:rPr>
+          <w:rFonts w:ascii="Calibri" w:eastAsia="Times New Roman" w:hAnsi="Calibri" w:cs="Times New Roman"/>
+          <w:color w:val="000000"/>
+          <w:sz w:val="28"/>
+          <w:szCs w:val="28"/>
+        </w:rPr>
+      </w:pPr>
+      <w:r>
+        <w:rPr>
+          <w:rFonts w:ascii="Calibri" w:eastAsia="Times New Roman" w:hAnsi="Calibri" w:cs="Times New Roman"/>
+          <w:color w:val="000000"/>
+          <w:sz w:val="28"/>
+          <w:szCs w:val="28"/>
+        </w:rPr>
+        <w:t>4. GUI and website wireframe</w:t>
+      </w:r>
+    </w:p>
+    <w:p>
+      <w:pPr>
+        <w:rPr>
+          <w:sz w:val="28"/>
+          <w:szCs w:val="28"/>
+        </w:rPr>
+      </w:pPr>
+      <w:r>
+        <w:rPr>
+          <w:b/>
+          <w:sz w:val="28"/>
+          <w:szCs w:val="28"/>
+          <w:u w:val="single"/>
+        </w:rPr>
+        <w:t>23</w:t>
+      </w:r>
+      <w:r>
+        <w:rPr>
+          <w:b/>
+          <w:sz w:val="28"/>
+          <w:szCs w:val="28"/>
+          <w:u w:val="single"/>
+        </w:rPr>
+        <w:t>.03.</w:t>
+      </w:r>
+      <w:r>
+        <w:rPr>
+          <w:sz w:val="28"/>
+          <w:szCs w:val="28"/>
+        </w:rPr>
+        <w:t xml:space="preserve"> – Meeting</w:t>
+      </w:r>
+    </w:p>
+    <w:p>
+      <w:pPr>
+        <w:rPr>
+          <w:sz w:val="28"/>
+          <w:szCs w:val="28"/>
+        </w:rPr>
+      </w:pPr>
+      <w:r>
+        <w:rPr>
+          <w:sz w:val="28"/>
+          <w:szCs w:val="28"/>
+        </w:rPr>
+        <w:t>Started at 10:33, all group members present</w:t>
+      </w:r>
+    </w:p>
+    <w:p>
+      <w:pPr>
+        <w:rPr>
+          <w:rFonts w:ascii="Calibri" w:eastAsia="Times New Roman" w:hAnsi="Calibri" w:cs="Times New Roman"/>
+          <w:color w:val="000000"/>
+          <w:sz w:val="28"/>
+          <w:szCs w:val="28"/>
+        </w:rPr>
+      </w:pPr>
+      <w:r>
+        <w:rPr>
+          <w:rFonts w:ascii="Calibri" w:eastAsia="Times New Roman" w:hAnsi="Calibri" w:cs="Times New Roman"/>
+          <w:color w:val="000000"/>
+          <w:sz w:val="28"/>
+          <w:szCs w:val="28"/>
+        </w:rPr>
+        <w:t>10:33 – Discussed Angels contribution (step up your work load)</w:t>
+      </w:r>
+    </w:p>
+    <w:p>
+      <w:pPr>
+        <w:rPr>
+          <w:rFonts w:ascii="Calibri" w:eastAsia="Times New Roman" w:hAnsi="Calibri" w:cs="Times New Roman"/>
+          <w:color w:val="000000"/>
+          <w:sz w:val="28"/>
+          <w:szCs w:val="28"/>
+        </w:rPr>
+      </w:pPr>
+      <w:r>
+        <w:rPr>
+          <w:rFonts w:ascii="Calibri" w:eastAsia="Times New Roman" w:hAnsi="Calibri" w:cs="Times New Roman"/>
+          <w:color w:val="000000"/>
+          <w:sz w:val="28"/>
+          <w:szCs w:val="28"/>
+        </w:rPr>
+        <w:t xml:space="preserve">10:36 – Be more specific and detailed in Setup doc, before the event ticket info needs to be more specific, make it possible to buy tickets for friends. Add more special cases. </w:t>
+      </w:r>
+    </w:p>
+    <w:p>
+      <w:pPr>
+        <w:rPr>
+          <w:rFonts w:ascii="Calibri" w:eastAsia="Times New Roman" w:hAnsi="Calibri" w:cs="Times New Roman"/>
+          <w:color w:val="000000"/>
+          <w:sz w:val="28"/>
+          <w:szCs w:val="28"/>
+        </w:rPr>
+      </w:pPr>
+      <w:r>
+        <w:rPr>
+          <w:rFonts w:ascii="Calibri" w:eastAsia="Times New Roman" w:hAnsi="Calibri" w:cs="Times New Roman"/>
+          <w:color w:val="000000"/>
+          <w:sz w:val="28"/>
+          <w:szCs w:val="28"/>
+        </w:rPr>
+        <w:t>10:40 – During the event: Solve queues for the tickets. Mention more info about the employee (renting, buying, how he enters and exactly what he has to do during the event)</w:t>
+      </w:r>
+    </w:p>
+    <w:p>
+      <w:pPr>
+        <w:rPr>
+          <w:sz w:val="28"/>
+          <w:szCs w:val="28"/>
+        </w:rPr>
+      </w:pPr>
+      <w:r>
+        <w:rPr>
+          <w:sz w:val="28"/>
+          <w:szCs w:val="28"/>
+        </w:rPr>
+        <w:t>10:45 – Comment about ERD – Add something about the ticket. Decide a location for the PayPal terminals. Always know how many people are where for safety reasons</w:t>
+      </w:r>
+    </w:p>
+    <w:p>
+      <w:pPr>
+        <w:rPr>
+          <w:sz w:val="28"/>
+          <w:szCs w:val="28"/>
+        </w:rPr>
+      </w:pPr>
+      <w:r>
+        <w:rPr>
+          <w:sz w:val="28"/>
+          <w:szCs w:val="28"/>
+        </w:rPr>
+        <w:t xml:space="preserve">10:54 </w:t>
+      </w:r>
+      <w:r>
+        <w:rPr>
+          <w:sz w:val="28"/>
+          <w:szCs w:val="28"/>
+        </w:rPr>
+        <w:t>– Wireframe</w:t>
+      </w:r>
+      <w:r>
+        <w:rPr>
+          <w:sz w:val="28"/>
+          <w:szCs w:val="28"/>
+        </w:rPr>
+        <w:t>, talk to the group about what exactly needs to be in it and do it more in depth</w:t>
+      </w:r>
+    </w:p>
+    <w:p>
+      <w:pPr>
+        <w:rPr>
+          <w:sz w:val="28"/>
+          <w:szCs w:val="28"/>
+        </w:rPr>
+      </w:pPr>
+      <w:r>
+        <w:rPr>
+          <w:sz w:val="28"/>
+          <w:szCs w:val="28"/>
+        </w:rPr>
+        <w:t xml:space="preserve">10:58 – Quality manager wants to discuss quality for each week </w:t>
+      </w:r>
+    </w:p>
+    <w:p>
+      <w:pPr>
+        <w:rPr>
+          <w:sz w:val="28"/>
+          <w:szCs w:val="28"/>
+        </w:rPr>
+      </w:pPr>
+      <w:r>
+        <w:rPr>
+          <w:sz w:val="28"/>
+          <w:szCs w:val="28"/>
+          <w:u w:val="single"/>
+        </w:rPr>
+        <w:t>Agr</w:t>
+      </w:r>
+      <w:r>
+        <w:rPr>
+          <w:sz w:val="28"/>
+          <w:szCs w:val="28"/>
+          <w:u w:val="single"/>
+        </w:rPr>
+        <w:t>eements</w:t>
+      </w:r>
+      <w:r>
+        <w:rPr>
+          <w:sz w:val="28"/>
+          <w:szCs w:val="28"/>
+        </w:rPr>
+        <w:t xml:space="preserve"> – Complete </w:t>
+      </w:r>
+      <w:r>
+        <w:rPr>
+          <w:sz w:val="28"/>
+          <w:szCs w:val="28"/>
+        </w:rPr>
+        <w:t xml:space="preserve">the second version of the </w:t>
+      </w:r>
+      <w:r>
+        <w:rPr>
+          <w:sz w:val="28"/>
+          <w:szCs w:val="28"/>
+        </w:rPr>
+        <w:t xml:space="preserve">draft </w:t>
+      </w:r>
+      <w:r>
+        <w:rPr>
+          <w:sz w:val="28"/>
+          <w:szCs w:val="28"/>
+        </w:rPr>
+        <w:t xml:space="preserve">for the </w:t>
+      </w:r>
+      <w:r>
+        <w:rPr>
+          <w:sz w:val="28"/>
+          <w:szCs w:val="28"/>
+        </w:rPr>
+        <w:t>setup</w:t>
+      </w:r>
+      <w:r>
+        <w:rPr>
+          <w:sz w:val="28"/>
+          <w:szCs w:val="28"/>
+        </w:rPr>
+        <w:t xml:space="preserve"> document,</w:t>
+      </w:r>
+      <w:r>
+        <w:rPr>
+          <w:sz w:val="28"/>
+          <w:szCs w:val="28"/>
+        </w:rPr>
+        <w:t xml:space="preserve"> </w:t>
+      </w:r>
+      <w:r>
+        <w:rPr>
+          <w:sz w:val="28"/>
+          <w:szCs w:val="28"/>
+        </w:rPr>
+        <w:t>keep e</w:t>
+      </w:r>
+      <w:r>
+        <w:rPr>
+          <w:sz w:val="28"/>
+          <w:szCs w:val="28"/>
+        </w:rPr>
+        <w:t>mails on Friday</w:t>
+      </w:r>
+      <w:r>
+        <w:rPr>
+          <w:sz w:val="28"/>
+          <w:szCs w:val="28"/>
+        </w:rPr>
+        <w:t>’s deadline, fix wireframe and add Angel</w:t>
+      </w:r>
+      <w:r>
+        <w:rPr>
+          <w:sz w:val="28"/>
+          <w:szCs w:val="28"/>
+        </w:rPr>
+        <w:t>’</w:t>
+      </w:r>
+      <w:r>
+        <w:rPr>
+          <w:sz w:val="28"/>
+          <w:szCs w:val="28"/>
+        </w:rPr>
+        <w:t xml:space="preserve">s contribution as first point to next week. </w:t>
+      </w:r>
+    </w:p>
+    <w:p>
+      <w:pPr>
+        <w:rPr>
+          <w:rFonts w:ascii="Calibri" w:eastAsia="Times New Roman" w:hAnsi="Calibri" w:cs="Times New Roman"/>
+          <w:color w:val="000000"/>
+          <w:sz w:val="28"/>
+          <w:szCs w:val="28"/>
+        </w:rPr>
+      </w:pPr>
+      <w:r>
+        <w:rPr>
+          <w:rFonts w:ascii="Calibri" w:eastAsia="Times New Roman" w:hAnsi="Calibri" w:cs="Times New Roman"/>
+          <w:b/>
+          <w:color w:val="000000"/>
+          <w:sz w:val="28"/>
+          <w:szCs w:val="28"/>
+        </w:rPr>
+        <w:lastRenderedPageBreak/>
+        <w:t>Agenda for 30</w:t>
+      </w:r>
+      <w:r>
+        <w:rPr>
+          <w:rFonts w:ascii="Calibri" w:eastAsia="Times New Roman" w:hAnsi="Calibri" w:cs="Times New Roman"/>
+          <w:b/>
+          <w:color w:val="000000"/>
+          <w:sz w:val="28"/>
+          <w:szCs w:val="28"/>
+        </w:rPr>
+        <w:t>.03.</w:t>
+      </w:r>
+      <w:r>
+        <w:rPr>
+          <w:rFonts w:ascii="Calibri" w:eastAsia="Times New Roman" w:hAnsi="Calibri" w:cs="Times New Roman"/>
+          <w:color w:val="000000"/>
+          <w:sz w:val="28"/>
+          <w:szCs w:val="28"/>
+        </w:rPr>
+        <w:t xml:space="preserve"> - The next meeting of group D, </w:t>
+      </w:r>
+      <w:proofErr w:type="spellStart"/>
+      <w:r>
+        <w:rPr>
+          <w:rFonts w:ascii="Calibri" w:eastAsia="Times New Roman" w:hAnsi="Calibri" w:cs="Times New Roman"/>
+          <w:color w:val="000000"/>
+          <w:sz w:val="28"/>
+          <w:szCs w:val="28"/>
+        </w:rPr>
+        <w:t>P</w:t>
+      </w:r>
+      <w:r>
+        <w:rPr>
+          <w:rFonts w:ascii="Calibri" w:eastAsia="Times New Roman" w:hAnsi="Calibri" w:cs="Times New Roman"/>
+          <w:color w:val="000000"/>
+          <w:sz w:val="28"/>
+          <w:szCs w:val="28"/>
+        </w:rPr>
         <w:t>r</w:t>
       </w:r>
       <w:r>
@@ -1587,7 +2077,17 @@
           <w:sz w:val="28"/>
           <w:szCs w:val="28"/>
         </w:rPr>
-        <w:t>oShots will take place on the 23</w:t>
+        <w:t>oShots</w:t>
+      </w:r>
+      <w:proofErr w:type="spellEnd"/>
+      <w:r>
+        <w:rPr>
+          <w:rFonts w:ascii="Calibri" w:eastAsia="Times New Roman" w:hAnsi="Calibri" w:cs="Times New Roman"/>
+          <w:color w:val="000000"/>
+          <w:sz w:val="28"/>
+          <w:szCs w:val="28"/>
+        </w:rPr>
+        <w:t xml:space="preserve"> will take place on the 30</w:t>
       </w:r>
       <w:r>
         <w:rPr>
@@ -1633,7 +2133,147 @@
           <w:sz w:val="28"/>
           <w:szCs w:val="28"/>
         </w:rPr>
-        <w:t>The people invited are: Mariëlle Fransen, Georgi Chishirkov, Angel Doychinov, Ilia Nikushev and Mikael Shaghelani.</w:t>
+        <w:t>The people invited are: </w:t>
+      </w:r>
+      <w:proofErr w:type="spellStart"/>
+      <w:r>
+        <w:rPr>
+          <w:rFonts w:ascii="Calibri" w:eastAsia="Times New Roman" w:hAnsi="Calibri" w:cs="Times New Roman"/>
+          <w:color w:val="000000"/>
+          <w:sz w:val="28"/>
+          <w:szCs w:val="28"/>
+        </w:rPr>
+        <w:t>Mariëlle</w:t>
+      </w:r>
+      <w:proofErr w:type="spellEnd"/>
+      <w:r>
+        <w:rPr>
+          <w:rFonts w:ascii="Calibri" w:eastAsia="Times New Roman" w:hAnsi="Calibri" w:cs="Times New Roman"/>
+          <w:color w:val="000000"/>
+          <w:sz w:val="28"/>
+          <w:szCs w:val="28"/>
+        </w:rPr>
+        <w:t xml:space="preserve"> </w:t>
+      </w:r>
+      <w:proofErr w:type="spellStart"/>
+      <w:r>
+        <w:rPr>
+          <w:rFonts w:ascii="Calibri" w:eastAsia="Times New Roman" w:hAnsi="Calibri" w:cs="Times New Roman"/>
+          <w:color w:val="000000"/>
+          <w:sz w:val="28"/>
+          <w:szCs w:val="28"/>
+        </w:rPr>
+        <w:t>Fransen</w:t>
+      </w:r>
+      <w:proofErr w:type="spellEnd"/>
+      <w:r>
+        <w:rPr>
+          <w:rFonts w:ascii="Calibri" w:eastAsia="Times New Roman" w:hAnsi="Calibri" w:cs="Times New Roman"/>
+          <w:color w:val="000000"/>
+          <w:sz w:val="28"/>
+          <w:szCs w:val="28"/>
+        </w:rPr>
+        <w:t xml:space="preserve">, </w:t>
+      </w:r>
+      <w:proofErr w:type="spellStart"/>
+      <w:r>
+        <w:rPr>
+          <w:rFonts w:ascii="Calibri" w:eastAsia="Times New Roman" w:hAnsi="Calibri" w:cs="Times New Roman"/>
+          <w:color w:val="000000"/>
+          <w:sz w:val="28"/>
+          <w:szCs w:val="28"/>
+        </w:rPr>
+        <w:t>Georgi</w:t>
+      </w:r>
+      <w:proofErr w:type="spellEnd"/>
+      <w:r>
+        <w:rPr>
+          <w:rFonts w:ascii="Calibri" w:eastAsia="Times New Roman" w:hAnsi="Calibri" w:cs="Times New Roman"/>
+          <w:color w:val="000000"/>
+          <w:sz w:val="28"/>
+          <w:szCs w:val="28"/>
+        </w:rPr>
+        <w:t xml:space="preserve"> </w:t>
+      </w:r>
+      <w:proofErr w:type="spellStart"/>
+      <w:r>
+        <w:rPr>
+          <w:rFonts w:ascii="Calibri" w:eastAsia="Times New Roman" w:hAnsi="Calibri" w:cs="Times New Roman"/>
+          <w:color w:val="000000"/>
+          <w:sz w:val="28"/>
+          <w:szCs w:val="28"/>
+        </w:rPr>
+        <w:t>Chishirkov</w:t>
+      </w:r>
+      <w:proofErr w:type="spellEnd"/>
+      <w:r>
+        <w:rPr>
+          <w:rFonts w:ascii="Calibri" w:eastAsia="Times New Roman" w:hAnsi="Calibri" w:cs="Times New Roman"/>
+          <w:color w:val="000000"/>
+          <w:sz w:val="28"/>
+          <w:szCs w:val="28"/>
+        </w:rPr>
+        <w:t xml:space="preserve">, Angel </w:t>
+      </w:r>
+      <w:proofErr w:type="spellStart"/>
+      <w:r>
+        <w:rPr>
+          <w:rFonts w:ascii="Calibri" w:eastAsia="Times New Roman" w:hAnsi="Calibri" w:cs="Times New Roman"/>
+          <w:color w:val="000000"/>
+          <w:sz w:val="28"/>
+          <w:szCs w:val="28"/>
+        </w:rPr>
+        <w:t>Doychinov</w:t>
+      </w:r>
+      <w:proofErr w:type="spellEnd"/>
+      <w:r>
+        <w:rPr>
+          <w:rFonts w:ascii="Calibri" w:eastAsia="Times New Roman" w:hAnsi="Calibri" w:cs="Times New Roman"/>
+          <w:color w:val="000000"/>
+          <w:sz w:val="28"/>
+          <w:szCs w:val="28"/>
+        </w:rPr>
+        <w:t xml:space="preserve">, Ilia </w:t>
+      </w:r>
+      <w:proofErr w:type="spellStart"/>
+      <w:r>
+        <w:rPr>
+          <w:rFonts w:ascii="Calibri" w:eastAsia="Times New Roman" w:hAnsi="Calibri" w:cs="Times New Roman"/>
+          <w:color w:val="000000"/>
+          <w:sz w:val="28"/>
+          <w:szCs w:val="28"/>
+        </w:rPr>
+        <w:t>Nikushev</w:t>
+      </w:r>
+      <w:proofErr w:type="spellEnd"/>
+      <w:r>
+        <w:rPr>
+          <w:rFonts w:ascii="Calibri" w:eastAsia="Times New Roman" w:hAnsi="Calibri" w:cs="Times New Roman"/>
+          <w:color w:val="000000"/>
+          <w:sz w:val="28"/>
+          <w:szCs w:val="28"/>
+        </w:rPr>
+        <w:t xml:space="preserve"> and Mikael </w:t>
+      </w:r>
+      <w:proofErr w:type="spellStart"/>
+      <w:r>
+        <w:rPr>
+          <w:rFonts w:ascii="Calibri" w:eastAsia="Times New Roman" w:hAnsi="Calibri" w:cs="Times New Roman"/>
+          <w:color w:val="000000"/>
+          <w:sz w:val="28"/>
+          <w:szCs w:val="28"/>
+        </w:rPr>
+        <w:t>Shaghelani</w:t>
+      </w:r>
+      <w:proofErr w:type="spellEnd"/>
+      <w:r>
+        <w:rPr>
+          <w:rFonts w:ascii="Calibri" w:eastAsia="Times New Roman" w:hAnsi="Calibri" w:cs="Times New Roman"/>
+          <w:color w:val="000000"/>
+          <w:sz w:val="28"/>
+          <w:szCs w:val="28"/>
+        </w:rPr>
+        <w:t>.</w:t>
       </w:r>
     </w:p>
     <w:p>
@@ -1676,75 +2316,61 @@
     <w:p>
       <w:pPr>
         <w:rPr>
-          <w:rFonts w:ascii="Calibri" w:eastAsia="Times New Roman" w:hAnsi="Calibri" w:cs="Times New Roman"/>
-          <w:color w:val="000000"/>
-          <w:sz w:val="28"/>
-          <w:szCs w:val="28"/>
-        </w:rPr>
-      </w:pPr>
-      <w:r>
-        <w:rPr>
-          <w:rFonts w:ascii="Calibri" w:eastAsia="Times New Roman" w:hAnsi="Calibri" w:cs="Times New Roman"/>
-          <w:color w:val="000000"/>
-          <w:sz w:val="28"/>
-          <w:szCs w:val="28"/>
-        </w:rPr>
-        <w:t>1. Discuss Angel’s contribution</w:t>
-      </w:r>
-    </w:p>
-    <w:p>
-      <w:pPr>
-        <w:rPr>
-          <w:rFonts w:ascii="Calibri" w:eastAsia="Times New Roman" w:hAnsi="Calibri" w:cs="Times New Roman"/>
-          <w:color w:val="000000"/>
-          <w:sz w:val="28"/>
-          <w:szCs w:val="28"/>
-        </w:rPr>
-      </w:pPr>
-      <w:r>
-        <w:rPr>
-          <w:rFonts w:ascii="Calibri" w:eastAsia="Times New Roman" w:hAnsi="Calibri" w:cs="Times New Roman"/>
-          <w:color w:val="000000"/>
-          <w:sz w:val="28"/>
-          <w:szCs w:val="28"/>
-        </w:rPr>
-        <w:t>2. Setup document v1</w:t>
-      </w:r>
-    </w:p>
-    <w:p>
-      <w:pPr>
-        <w:rPr>
-          <w:rFonts w:ascii="Calibri" w:eastAsia="Times New Roman" w:hAnsi="Calibri" w:cs="Times New Roman"/>
-          <w:color w:val="000000"/>
-          <w:sz w:val="28"/>
-          <w:szCs w:val="28"/>
-        </w:rPr>
-      </w:pPr>
-      <w:r>
-        <w:rPr>
-          <w:rFonts w:ascii="Calibri" w:eastAsia="Times New Roman" w:hAnsi="Calibri" w:cs="Times New Roman"/>
-          <w:color w:val="000000"/>
-          <w:sz w:val="28"/>
-          <w:szCs w:val="28"/>
-        </w:rPr>
-        <w:t>3. Further questions about process report</w:t>
-      </w:r>
-    </w:p>
-    <w:p>
-      <w:pPr>
-        <w:rPr>
-          <w:sz w:val="28"/>
-          <w:szCs w:val="28"/>
-        </w:rPr>
-      </w:pPr>
-      <w:r>
-        <w:rPr>
-          <w:rFonts w:ascii="Calibri" w:eastAsia="Times New Roman" w:hAnsi="Calibri" w:cs="Times New Roman"/>
-          <w:color w:val="000000"/>
-          <w:sz w:val="28"/>
-          <w:szCs w:val="28"/>
-        </w:rPr>
-        <w:t>4. GUI and website wireframe</w:t>
+          <w:sz w:val="28"/>
+          <w:szCs w:val="28"/>
+        </w:rPr>
+      </w:pPr>
+      <w:r>
+        <w:rPr>
+          <w:sz w:val="28"/>
+          <w:szCs w:val="28"/>
+        </w:rPr>
+        <w:t>1. Angel’s contribution</w:t>
+      </w:r>
+    </w:p>
+    <w:p>
+      <w:pPr>
+        <w:rPr>
+          <w:sz w:val="28"/>
+          <w:szCs w:val="28"/>
+        </w:rPr>
+      </w:pPr>
+      <w:r>
+        <w:rPr>
+          <w:sz w:val="28"/>
+          <w:szCs w:val="28"/>
+        </w:rPr>
+        <w:t>2. PayPal document</w:t>
+      </w:r>
+    </w:p>
+    <w:p>
+      <w:pPr>
+        <w:rPr>
+          <w:sz w:val="28"/>
+          <w:szCs w:val="28"/>
+        </w:rPr>
+      </w:pPr>
+      <w:r>
+        <w:rPr>
+          <w:sz w:val="28"/>
+          <w:szCs w:val="28"/>
+        </w:rPr>
+        <w:t>3. Setup document v2</w:t>
+      </w:r>
+    </w:p>
+    <w:p>
+      <w:pPr>
+        <w:rPr>
+          <w:sz w:val="28"/>
+          <w:szCs w:val="28"/>
+        </w:rPr>
+      </w:pPr>
+      <w:r>
+        <w:rPr>
+          <w:sz w:val="28"/>
+          <w:szCs w:val="28"/>
+        </w:rPr>
+        <w:t>4. Application GUI</w:t>
       </w:r>
       <w:bookmarkStart w:id="0" w:name="_GoBack"/>
       <w:bookmarkEnd w:id="0"/>

</xml_diff>

<commit_message>
Merge Agenda and Setup
</commit_message>
<xml_diff>
--- a/Agenda.docx
+++ b/Agenda.docx
@@ -1578,6 +1578,496 @@
           <w:sz w:val="28"/>
           <w:szCs w:val="28"/>
         </w:rPr>
+        <w:t>roShots will take place on the 23</w:t>
+      </w:r>
+      <w:r>
+        <w:rPr>
+          <w:rFonts w:ascii="Calibri" w:eastAsia="Times New Roman" w:hAnsi="Calibri" w:cs="Times New Roman"/>
+          <w:color w:val="000000"/>
+          <w:sz w:val="28"/>
+          <w:szCs w:val="28"/>
+        </w:rPr>
+        <w:t xml:space="preserve">th </w:t>
+      </w:r>
+      <w:r>
+        <w:rPr>
+          <w:rFonts w:ascii="Calibri" w:eastAsia="Times New Roman" w:hAnsi="Calibri" w:cs="Times New Roman"/>
+          <w:color w:val="000000"/>
+          <w:sz w:val="28"/>
+          <w:szCs w:val="28"/>
+        </w:rPr>
+        <w:t xml:space="preserve">of March on </w:t>
+      </w:r>
+      <w:r>
+        <w:rPr>
+          <w:rFonts w:ascii="Calibri" w:eastAsia="Times New Roman" w:hAnsi="Calibri" w:cs="Times New Roman"/>
+          <w:color w:val="000000"/>
+          <w:sz w:val="28"/>
+          <w:szCs w:val="28"/>
+        </w:rPr>
+        <w:t>Monday in the lobby near 2.40 of next week starting from 10:30 AM.</w:t>
+      </w:r>
+    </w:p>
+    <w:p>
+      <w:pPr>
+        <w:rPr>
+          <w:rFonts w:ascii="Calibri" w:eastAsia="Times New Roman" w:hAnsi="Calibri" w:cs="Times New Roman"/>
+          <w:color w:val="000000"/>
+          <w:sz w:val="28"/>
+          <w:szCs w:val="28"/>
+        </w:rPr>
+      </w:pPr>
+      <w:r>
+        <w:rPr>
+          <w:rFonts w:ascii="Calibri" w:eastAsia="Times New Roman" w:hAnsi="Calibri" w:cs="Times New Roman"/>
+          <w:color w:val="000000"/>
+          <w:sz w:val="28"/>
+          <w:szCs w:val="28"/>
+        </w:rPr>
+        <w:t>The people invited are: Mariëlle Fransen, Georgi Chishirkov, Angel Doychinov, Ilia Nikushev and Mikael Shaghelani.</w:t>
+      </w:r>
+    </w:p>
+    <w:p>
+      <w:pPr>
+        <w:rPr>
+          <w:rFonts w:ascii="Calibri" w:eastAsia="Times New Roman" w:hAnsi="Calibri" w:cs="Times New Roman"/>
+          <w:color w:val="000000"/>
+          <w:sz w:val="28"/>
+          <w:szCs w:val="28"/>
+        </w:rPr>
+      </w:pPr>
+      <w:r>
+        <w:rPr>
+          <w:rFonts w:ascii="Calibri" w:eastAsia="Times New Roman" w:hAnsi="Calibri" w:cs="Times New Roman"/>
+          <w:color w:val="000000"/>
+          <w:sz w:val="28"/>
+          <w:szCs w:val="28"/>
+        </w:rPr>
+        <w:t xml:space="preserve">The </w:t>
+      </w:r>
+      <w:r>
+        <w:rPr>
+          <w:rFonts w:ascii="Calibri" w:eastAsia="Times New Roman" w:hAnsi="Calibri" w:cs="Times New Roman"/>
+          <w:color w:val="000000"/>
+          <w:sz w:val="28"/>
+          <w:szCs w:val="28"/>
+        </w:rPr>
+        <w:t xml:space="preserve">main </w:t>
+      </w:r>
+      <w:r>
+        <w:rPr>
+          <w:rFonts w:ascii="Calibri" w:eastAsia="Times New Roman" w:hAnsi="Calibri" w:cs="Times New Roman"/>
+          <w:color w:val="000000"/>
+          <w:sz w:val="28"/>
+          <w:szCs w:val="28"/>
+        </w:rPr>
+        <w:t>topics of the meeting will be:</w:t>
+      </w:r>
+    </w:p>
+    <w:p>
+      <w:pPr>
+        <w:rPr>
+          <w:rFonts w:ascii="Calibri" w:eastAsia="Times New Roman" w:hAnsi="Calibri" w:cs="Times New Roman"/>
+          <w:color w:val="000000"/>
+          <w:sz w:val="28"/>
+          <w:szCs w:val="28"/>
+        </w:rPr>
+      </w:pPr>
+      <w:r>
+        <w:rPr>
+          <w:rFonts w:ascii="Calibri" w:eastAsia="Times New Roman" w:hAnsi="Calibri" w:cs="Times New Roman"/>
+          <w:color w:val="000000"/>
+          <w:sz w:val="28"/>
+          <w:szCs w:val="28"/>
+        </w:rPr>
+        <w:t>1. Discuss Angel’s contribution</w:t>
+      </w:r>
+    </w:p>
+    <w:p>
+      <w:pPr>
+        <w:rPr>
+          <w:rFonts w:ascii="Calibri" w:eastAsia="Times New Roman" w:hAnsi="Calibri" w:cs="Times New Roman"/>
+          <w:color w:val="000000"/>
+          <w:sz w:val="28"/>
+          <w:szCs w:val="28"/>
+        </w:rPr>
+      </w:pPr>
+      <w:r>
+        <w:rPr>
+          <w:rFonts w:ascii="Calibri" w:eastAsia="Times New Roman" w:hAnsi="Calibri" w:cs="Times New Roman"/>
+          <w:color w:val="000000"/>
+          <w:sz w:val="28"/>
+          <w:szCs w:val="28"/>
+        </w:rPr>
+        <w:t>2. Setup document v1</w:t>
+      </w:r>
+    </w:p>
+    <w:p>
+      <w:pPr>
+        <w:rPr>
+          <w:rFonts w:ascii="Calibri" w:eastAsia="Times New Roman" w:hAnsi="Calibri" w:cs="Times New Roman"/>
+          <w:color w:val="000000"/>
+          <w:sz w:val="28"/>
+          <w:szCs w:val="28"/>
+        </w:rPr>
+      </w:pPr>
+      <w:r>
+        <w:rPr>
+          <w:rFonts w:ascii="Calibri" w:eastAsia="Times New Roman" w:hAnsi="Calibri" w:cs="Times New Roman"/>
+          <w:color w:val="000000"/>
+          <w:sz w:val="28"/>
+          <w:szCs w:val="28"/>
+        </w:rPr>
+        <w:t>3. Further questions about process report</w:t>
+      </w:r>
+    </w:p>
+    <w:p>
+      <w:pPr>
+        <w:rPr>
+          <w:rFonts w:ascii="Calibri" w:eastAsia="Times New Roman" w:hAnsi="Calibri" w:cs="Times New Roman"/>
+          <w:color w:val="000000"/>
+          <w:sz w:val="28"/>
+          <w:szCs w:val="28"/>
+        </w:rPr>
+      </w:pPr>
+      <w:r>
+        <w:rPr>
+          <w:rFonts w:ascii="Calibri" w:eastAsia="Times New Roman" w:hAnsi="Calibri" w:cs="Times New Roman"/>
+          <w:color w:val="000000"/>
+          <w:sz w:val="28"/>
+          <w:szCs w:val="28"/>
+        </w:rPr>
+        <w:t>4. GUI and website wireframe</w:t>
+      </w:r>
+    </w:p>
+    <w:p>
+      <w:pPr>
+        <w:rPr>
+          <w:sz w:val="28"/>
+          <w:szCs w:val="28"/>
+        </w:rPr>
+      </w:pPr>
+      <w:r>
+        <w:rPr>
+          <w:b/>
+          <w:sz w:val="28"/>
+          <w:szCs w:val="28"/>
+          <w:u w:val="single"/>
+        </w:rPr>
+        <w:t>23</w:t>
+      </w:r>
+      <w:r>
+        <w:rPr>
+          <w:b/>
+          <w:sz w:val="28"/>
+          <w:szCs w:val="28"/>
+          <w:u w:val="single"/>
+        </w:rPr>
+        <w:t>.03.</w:t>
+      </w:r>
+      <w:r>
+        <w:rPr>
+          <w:sz w:val="28"/>
+          <w:szCs w:val="28"/>
+        </w:rPr>
+        <w:t xml:space="preserve"> – Meeting</w:t>
+      </w:r>
+    </w:p>
+    <w:p>
+      <w:pPr>
+        <w:rPr>
+          <w:sz w:val="28"/>
+          <w:szCs w:val="28"/>
+        </w:rPr>
+      </w:pPr>
+      <w:r>
+        <w:rPr>
+          <w:sz w:val="28"/>
+          <w:szCs w:val="28"/>
+        </w:rPr>
+        <w:t>Started at 10:33, all group members present</w:t>
+      </w:r>
+    </w:p>
+    <w:p>
+      <w:pPr>
+        <w:rPr>
+          <w:rFonts w:ascii="Calibri" w:eastAsia="Times New Roman" w:hAnsi="Calibri" w:cs="Times New Roman"/>
+          <w:color w:val="000000"/>
+          <w:sz w:val="28"/>
+          <w:szCs w:val="28"/>
+        </w:rPr>
+      </w:pPr>
+      <w:r>
+        <w:rPr>
+          <w:rFonts w:ascii="Calibri" w:eastAsia="Times New Roman" w:hAnsi="Calibri" w:cs="Times New Roman"/>
+          <w:color w:val="000000"/>
+          <w:sz w:val="28"/>
+          <w:szCs w:val="28"/>
+        </w:rPr>
+        <w:t>10:33 – Discussed Angels contribution (step up your work load)</w:t>
+      </w:r>
+    </w:p>
+    <w:p>
+      <w:pPr>
+        <w:rPr>
+          <w:rFonts w:ascii="Calibri" w:eastAsia="Times New Roman" w:hAnsi="Calibri" w:cs="Times New Roman"/>
+          <w:color w:val="000000"/>
+          <w:sz w:val="28"/>
+          <w:szCs w:val="28"/>
+        </w:rPr>
+      </w:pPr>
+      <w:r>
+        <w:rPr>
+          <w:rFonts w:ascii="Calibri" w:eastAsia="Times New Roman" w:hAnsi="Calibri" w:cs="Times New Roman"/>
+          <w:color w:val="000000"/>
+          <w:sz w:val="28"/>
+          <w:szCs w:val="28"/>
+        </w:rPr>
+        <w:t xml:space="preserve">10:36 – Be more specific and detailed in Setup doc, before the event ticket info needs to be more specific, make it possible to buy tickets for friends. Add more special cases. </w:t>
+      </w:r>
+    </w:p>
+    <w:p>
+      <w:pPr>
+        <w:rPr>
+          <w:rFonts w:ascii="Calibri" w:eastAsia="Times New Roman" w:hAnsi="Calibri" w:cs="Times New Roman"/>
+          <w:color w:val="000000"/>
+          <w:sz w:val="28"/>
+          <w:szCs w:val="28"/>
+        </w:rPr>
+      </w:pPr>
+      <w:r>
+        <w:rPr>
+          <w:rFonts w:ascii="Calibri" w:eastAsia="Times New Roman" w:hAnsi="Calibri" w:cs="Times New Roman"/>
+          <w:color w:val="000000"/>
+          <w:sz w:val="28"/>
+          <w:szCs w:val="28"/>
+        </w:rPr>
+        <w:t>10:40 – During the event: Solve queues for the tickets. Mention more info about the employee (renting, buying, how he enters and exactly what he has to do during the event)</w:t>
+      </w:r>
+    </w:p>
+    <w:p>
+      <w:pPr>
+        <w:rPr>
+          <w:sz w:val="28"/>
+          <w:szCs w:val="28"/>
+        </w:rPr>
+      </w:pPr>
+      <w:r>
+        <w:rPr>
+          <w:sz w:val="28"/>
+          <w:szCs w:val="28"/>
+        </w:rPr>
+        <w:t>10:45 – Comment about ERD – Add something about the ticket. Decide a location for the PayPal terminals. Always know how many people are where for safety reasons</w:t>
+      </w:r>
+    </w:p>
+    <w:p>
+      <w:pPr>
+        <w:rPr>
+          <w:sz w:val="28"/>
+          <w:szCs w:val="28"/>
+        </w:rPr>
+      </w:pPr>
+      <w:r>
+        <w:rPr>
+          <w:sz w:val="28"/>
+          <w:szCs w:val="28"/>
+        </w:rPr>
+        <w:t xml:space="preserve">10:54 </w:t>
+      </w:r>
+      <w:r>
+        <w:rPr>
+          <w:sz w:val="28"/>
+          <w:szCs w:val="28"/>
+        </w:rPr>
+        <w:t>– Wireframe</w:t>
+      </w:r>
+      <w:r>
+        <w:rPr>
+          <w:sz w:val="28"/>
+          <w:szCs w:val="28"/>
+        </w:rPr>
+        <w:t>, talk to the group about what exactly needs to be in it and do it more in depth</w:t>
+      </w:r>
+    </w:p>
+    <w:p>
+      <w:pPr>
+        <w:rPr>
+          <w:sz w:val="28"/>
+          <w:szCs w:val="28"/>
+        </w:rPr>
+      </w:pPr>
+      <w:r>
+        <w:rPr>
+          <w:sz w:val="28"/>
+          <w:szCs w:val="28"/>
+        </w:rPr>
+        <w:t xml:space="preserve">10:58 – Quality manager wants to discuss quality for each week </w:t>
+      </w:r>
+    </w:p>
+    <w:p>
+      <w:pPr>
+        <w:rPr>
+          <w:sz w:val="28"/>
+          <w:szCs w:val="28"/>
+        </w:rPr>
+      </w:pPr>
+      <w:r>
+        <w:rPr>
+          <w:sz w:val="28"/>
+          <w:szCs w:val="28"/>
+          <w:u w:val="single"/>
+        </w:rPr>
+        <w:t>Agr</w:t>
+      </w:r>
+      <w:r>
+        <w:rPr>
+          <w:sz w:val="28"/>
+          <w:szCs w:val="28"/>
+          <w:u w:val="single"/>
+        </w:rPr>
+        <w:t>eements</w:t>
+      </w:r>
+      <w:r>
+        <w:rPr>
+          <w:sz w:val="28"/>
+          <w:szCs w:val="28"/>
+        </w:rPr>
+        <w:t xml:space="preserve"> – Complete </w:t>
+      </w:r>
+      <w:r>
+        <w:rPr>
+          <w:sz w:val="28"/>
+          <w:szCs w:val="28"/>
+        </w:rPr>
+        <w:t xml:space="preserve">the second version of the </w:t>
+      </w:r>
+      <w:r>
+        <w:rPr>
+          <w:sz w:val="28"/>
+          <w:szCs w:val="28"/>
+        </w:rPr>
+        <w:t xml:space="preserve">draft </w:t>
+      </w:r>
+      <w:r>
+        <w:rPr>
+          <w:sz w:val="28"/>
+          <w:szCs w:val="28"/>
+        </w:rPr>
+        <w:t xml:space="preserve">for the </w:t>
+      </w:r>
+      <w:r>
+        <w:rPr>
+          <w:sz w:val="28"/>
+          <w:szCs w:val="28"/>
+        </w:rPr>
+        <w:t>setup</w:t>
+      </w:r>
+      <w:r>
+        <w:rPr>
+          <w:sz w:val="28"/>
+          <w:szCs w:val="28"/>
+        </w:rPr>
+        <w:t xml:space="preserve"> document,</w:t>
+      </w:r>
+      <w:r>
+        <w:rPr>
+          <w:sz w:val="28"/>
+          <w:szCs w:val="28"/>
+        </w:rPr>
+        <w:t xml:space="preserve"> </w:t>
+      </w:r>
+      <w:r>
+        <w:rPr>
+          <w:sz w:val="28"/>
+          <w:szCs w:val="28"/>
+        </w:rPr>
+        <w:t>keep e</w:t>
+      </w:r>
+      <w:r>
+        <w:rPr>
+          <w:sz w:val="28"/>
+          <w:szCs w:val="28"/>
+        </w:rPr>
+        <w:t>mails on Friday</w:t>
+      </w:r>
+      <w:r>
+        <w:rPr>
+          <w:sz w:val="28"/>
+          <w:szCs w:val="28"/>
+        </w:rPr>
+        <w:t>’s deadline, fix wireframe and add Angel</w:t>
+      </w:r>
+      <w:r>
+        <w:rPr>
+          <w:sz w:val="28"/>
+          <w:szCs w:val="28"/>
+        </w:rPr>
+        <w:t>’</w:t>
+      </w:r>
+      <w:r>
+        <w:rPr>
+          <w:sz w:val="28"/>
+          <w:szCs w:val="28"/>
+        </w:rPr>
+        <w:t xml:space="preserve">s contribution as first point to next week. </w:t>
+      </w:r>
+    </w:p>
+    <w:p>
+      <w:pPr>
+        <w:rPr>
+          <w:rFonts w:ascii="Calibri" w:eastAsia="Times New Roman" w:hAnsi="Calibri" w:cs="Times New Roman"/>
+          <w:color w:val="000000"/>
+          <w:sz w:val="28"/>
+          <w:szCs w:val="28"/>
+        </w:rPr>
+      </w:pPr>
+      <w:r>
+        <w:rPr>
+          <w:rFonts w:ascii="Calibri" w:eastAsia="Times New Roman" w:hAnsi="Calibri" w:cs="Times New Roman"/>
+          <w:b/>
+          <w:color w:val="000000"/>
+          <w:sz w:val="28"/>
+          <w:szCs w:val="28"/>
+        </w:rPr>
+        <w:lastRenderedPageBreak/>
+        <w:t>Agenda for 30</w:t>
+      </w:r>
+      <w:r>
+        <w:rPr>
+          <w:rFonts w:ascii="Calibri" w:eastAsia="Times New Roman" w:hAnsi="Calibri" w:cs="Times New Roman"/>
+          <w:b/>
+          <w:color w:val="000000"/>
+          <w:sz w:val="28"/>
+          <w:szCs w:val="28"/>
+        </w:rPr>
+        <w:t>.03.</w:t>
+      </w:r>
+      <w:r>
+        <w:rPr>
+          <w:rFonts w:ascii="Calibri" w:eastAsia="Times New Roman" w:hAnsi="Calibri" w:cs="Times New Roman"/>
+          <w:color w:val="000000"/>
+          <w:sz w:val="28"/>
+          <w:szCs w:val="28"/>
+        </w:rPr>
+        <w:t xml:space="preserve"> - The next meeting of group D, </w:t>
+      </w:r>
+      <w:proofErr w:type="spellStart"/>
+      <w:r>
+        <w:rPr>
+          <w:rFonts w:ascii="Calibri" w:eastAsia="Times New Roman" w:hAnsi="Calibri" w:cs="Times New Roman"/>
+          <w:color w:val="000000"/>
+          <w:sz w:val="28"/>
+          <w:szCs w:val="28"/>
+        </w:rPr>
+        <w:t>P</w:t>
+      </w:r>
+      <w:r>
+        <w:rPr>
+          <w:rFonts w:ascii="Calibri" w:eastAsia="Times New Roman" w:hAnsi="Calibri" w:cs="Times New Roman"/>
+          <w:color w:val="000000"/>
+          <w:sz w:val="28"/>
+          <w:szCs w:val="28"/>
+        </w:rPr>
         <w:t>r</w:t>
       </w:r>
       <w:r>
@@ -1587,7 +2077,17 @@
           <w:sz w:val="28"/>
           <w:szCs w:val="28"/>
         </w:rPr>
-        <w:t>oShots will take place on the 23</w:t>
+        <w:t>oShots</w:t>
+      </w:r>
+      <w:proofErr w:type="spellEnd"/>
+      <w:r>
+        <w:rPr>
+          <w:rFonts w:ascii="Calibri" w:eastAsia="Times New Roman" w:hAnsi="Calibri" w:cs="Times New Roman"/>
+          <w:color w:val="000000"/>
+          <w:sz w:val="28"/>
+          <w:szCs w:val="28"/>
+        </w:rPr>
+        <w:t xml:space="preserve"> will take place on the 30</w:t>
       </w:r>
       <w:r>
         <w:rPr>
@@ -1633,7 +2133,147 @@
           <w:sz w:val="28"/>
           <w:szCs w:val="28"/>
         </w:rPr>
-        <w:t>The people invited are: Mariëlle Fransen, Georgi Chishirkov, Angel Doychinov, Ilia Nikushev and Mikael Shaghelani.</w:t>
+        <w:t>The people invited are: </w:t>
+      </w:r>
+      <w:proofErr w:type="spellStart"/>
+      <w:r>
+        <w:rPr>
+          <w:rFonts w:ascii="Calibri" w:eastAsia="Times New Roman" w:hAnsi="Calibri" w:cs="Times New Roman"/>
+          <w:color w:val="000000"/>
+          <w:sz w:val="28"/>
+          <w:szCs w:val="28"/>
+        </w:rPr>
+        <w:t>Mariëlle</w:t>
+      </w:r>
+      <w:proofErr w:type="spellEnd"/>
+      <w:r>
+        <w:rPr>
+          <w:rFonts w:ascii="Calibri" w:eastAsia="Times New Roman" w:hAnsi="Calibri" w:cs="Times New Roman"/>
+          <w:color w:val="000000"/>
+          <w:sz w:val="28"/>
+          <w:szCs w:val="28"/>
+        </w:rPr>
+        <w:t xml:space="preserve"> </w:t>
+      </w:r>
+      <w:proofErr w:type="spellStart"/>
+      <w:r>
+        <w:rPr>
+          <w:rFonts w:ascii="Calibri" w:eastAsia="Times New Roman" w:hAnsi="Calibri" w:cs="Times New Roman"/>
+          <w:color w:val="000000"/>
+          <w:sz w:val="28"/>
+          <w:szCs w:val="28"/>
+        </w:rPr>
+        <w:t>Fransen</w:t>
+      </w:r>
+      <w:proofErr w:type="spellEnd"/>
+      <w:r>
+        <w:rPr>
+          <w:rFonts w:ascii="Calibri" w:eastAsia="Times New Roman" w:hAnsi="Calibri" w:cs="Times New Roman"/>
+          <w:color w:val="000000"/>
+          <w:sz w:val="28"/>
+          <w:szCs w:val="28"/>
+        </w:rPr>
+        <w:t xml:space="preserve">, </w:t>
+      </w:r>
+      <w:proofErr w:type="spellStart"/>
+      <w:r>
+        <w:rPr>
+          <w:rFonts w:ascii="Calibri" w:eastAsia="Times New Roman" w:hAnsi="Calibri" w:cs="Times New Roman"/>
+          <w:color w:val="000000"/>
+          <w:sz w:val="28"/>
+          <w:szCs w:val="28"/>
+        </w:rPr>
+        <w:t>Georgi</w:t>
+      </w:r>
+      <w:proofErr w:type="spellEnd"/>
+      <w:r>
+        <w:rPr>
+          <w:rFonts w:ascii="Calibri" w:eastAsia="Times New Roman" w:hAnsi="Calibri" w:cs="Times New Roman"/>
+          <w:color w:val="000000"/>
+          <w:sz w:val="28"/>
+          <w:szCs w:val="28"/>
+        </w:rPr>
+        <w:t xml:space="preserve"> </w:t>
+      </w:r>
+      <w:proofErr w:type="spellStart"/>
+      <w:r>
+        <w:rPr>
+          <w:rFonts w:ascii="Calibri" w:eastAsia="Times New Roman" w:hAnsi="Calibri" w:cs="Times New Roman"/>
+          <w:color w:val="000000"/>
+          <w:sz w:val="28"/>
+          <w:szCs w:val="28"/>
+        </w:rPr>
+        <w:t>Chishirkov</w:t>
+      </w:r>
+      <w:proofErr w:type="spellEnd"/>
+      <w:r>
+        <w:rPr>
+          <w:rFonts w:ascii="Calibri" w:eastAsia="Times New Roman" w:hAnsi="Calibri" w:cs="Times New Roman"/>
+          <w:color w:val="000000"/>
+          <w:sz w:val="28"/>
+          <w:szCs w:val="28"/>
+        </w:rPr>
+        <w:t xml:space="preserve">, Angel </w:t>
+      </w:r>
+      <w:proofErr w:type="spellStart"/>
+      <w:r>
+        <w:rPr>
+          <w:rFonts w:ascii="Calibri" w:eastAsia="Times New Roman" w:hAnsi="Calibri" w:cs="Times New Roman"/>
+          <w:color w:val="000000"/>
+          <w:sz w:val="28"/>
+          <w:szCs w:val="28"/>
+        </w:rPr>
+        <w:t>Doychinov</w:t>
+      </w:r>
+      <w:proofErr w:type="spellEnd"/>
+      <w:r>
+        <w:rPr>
+          <w:rFonts w:ascii="Calibri" w:eastAsia="Times New Roman" w:hAnsi="Calibri" w:cs="Times New Roman"/>
+          <w:color w:val="000000"/>
+          <w:sz w:val="28"/>
+          <w:szCs w:val="28"/>
+        </w:rPr>
+        <w:t xml:space="preserve">, Ilia </w:t>
+      </w:r>
+      <w:proofErr w:type="spellStart"/>
+      <w:r>
+        <w:rPr>
+          <w:rFonts w:ascii="Calibri" w:eastAsia="Times New Roman" w:hAnsi="Calibri" w:cs="Times New Roman"/>
+          <w:color w:val="000000"/>
+          <w:sz w:val="28"/>
+          <w:szCs w:val="28"/>
+        </w:rPr>
+        <w:t>Nikushev</w:t>
+      </w:r>
+      <w:proofErr w:type="spellEnd"/>
+      <w:r>
+        <w:rPr>
+          <w:rFonts w:ascii="Calibri" w:eastAsia="Times New Roman" w:hAnsi="Calibri" w:cs="Times New Roman"/>
+          <w:color w:val="000000"/>
+          <w:sz w:val="28"/>
+          <w:szCs w:val="28"/>
+        </w:rPr>
+        <w:t xml:space="preserve"> and Mikael </w:t>
+      </w:r>
+      <w:proofErr w:type="spellStart"/>
+      <w:r>
+        <w:rPr>
+          <w:rFonts w:ascii="Calibri" w:eastAsia="Times New Roman" w:hAnsi="Calibri" w:cs="Times New Roman"/>
+          <w:color w:val="000000"/>
+          <w:sz w:val="28"/>
+          <w:szCs w:val="28"/>
+        </w:rPr>
+        <w:t>Shaghelani</w:t>
+      </w:r>
+      <w:proofErr w:type="spellEnd"/>
+      <w:r>
+        <w:rPr>
+          <w:rFonts w:ascii="Calibri" w:eastAsia="Times New Roman" w:hAnsi="Calibri" w:cs="Times New Roman"/>
+          <w:color w:val="000000"/>
+          <w:sz w:val="28"/>
+          <w:szCs w:val="28"/>
+        </w:rPr>
+        <w:t>.</w:t>
       </w:r>
     </w:p>
     <w:p>
@@ -1676,75 +2316,61 @@
     <w:p>
       <w:pPr>
         <w:rPr>
-          <w:rFonts w:ascii="Calibri" w:eastAsia="Times New Roman" w:hAnsi="Calibri" w:cs="Times New Roman"/>
-          <w:color w:val="000000"/>
-          <w:sz w:val="28"/>
-          <w:szCs w:val="28"/>
-        </w:rPr>
-      </w:pPr>
-      <w:r>
-        <w:rPr>
-          <w:rFonts w:ascii="Calibri" w:eastAsia="Times New Roman" w:hAnsi="Calibri" w:cs="Times New Roman"/>
-          <w:color w:val="000000"/>
-          <w:sz w:val="28"/>
-          <w:szCs w:val="28"/>
-        </w:rPr>
-        <w:t>1. Discuss Angel’s contribution</w:t>
-      </w:r>
-    </w:p>
-    <w:p>
-      <w:pPr>
-        <w:rPr>
-          <w:rFonts w:ascii="Calibri" w:eastAsia="Times New Roman" w:hAnsi="Calibri" w:cs="Times New Roman"/>
-          <w:color w:val="000000"/>
-          <w:sz w:val="28"/>
-          <w:szCs w:val="28"/>
-        </w:rPr>
-      </w:pPr>
-      <w:r>
-        <w:rPr>
-          <w:rFonts w:ascii="Calibri" w:eastAsia="Times New Roman" w:hAnsi="Calibri" w:cs="Times New Roman"/>
-          <w:color w:val="000000"/>
-          <w:sz w:val="28"/>
-          <w:szCs w:val="28"/>
-        </w:rPr>
-        <w:t>2. Setup document v1</w:t>
-      </w:r>
-    </w:p>
-    <w:p>
-      <w:pPr>
-        <w:rPr>
-          <w:rFonts w:ascii="Calibri" w:eastAsia="Times New Roman" w:hAnsi="Calibri" w:cs="Times New Roman"/>
-          <w:color w:val="000000"/>
-          <w:sz w:val="28"/>
-          <w:szCs w:val="28"/>
-        </w:rPr>
-      </w:pPr>
-      <w:r>
-        <w:rPr>
-          <w:rFonts w:ascii="Calibri" w:eastAsia="Times New Roman" w:hAnsi="Calibri" w:cs="Times New Roman"/>
-          <w:color w:val="000000"/>
-          <w:sz w:val="28"/>
-          <w:szCs w:val="28"/>
-        </w:rPr>
-        <w:t>3. Further questions about process report</w:t>
-      </w:r>
-    </w:p>
-    <w:p>
-      <w:pPr>
-        <w:rPr>
-          <w:sz w:val="28"/>
-          <w:szCs w:val="28"/>
-        </w:rPr>
-      </w:pPr>
-      <w:r>
-        <w:rPr>
-          <w:rFonts w:ascii="Calibri" w:eastAsia="Times New Roman" w:hAnsi="Calibri" w:cs="Times New Roman"/>
-          <w:color w:val="000000"/>
-          <w:sz w:val="28"/>
-          <w:szCs w:val="28"/>
-        </w:rPr>
-        <w:t>4. GUI and website wireframe</w:t>
+          <w:sz w:val="28"/>
+          <w:szCs w:val="28"/>
+        </w:rPr>
+      </w:pPr>
+      <w:r>
+        <w:rPr>
+          <w:sz w:val="28"/>
+          <w:szCs w:val="28"/>
+        </w:rPr>
+        <w:t>1. Angel’s contribution</w:t>
+      </w:r>
+    </w:p>
+    <w:p>
+      <w:pPr>
+        <w:rPr>
+          <w:sz w:val="28"/>
+          <w:szCs w:val="28"/>
+        </w:rPr>
+      </w:pPr>
+      <w:r>
+        <w:rPr>
+          <w:sz w:val="28"/>
+          <w:szCs w:val="28"/>
+        </w:rPr>
+        <w:t>2. PayPal document</w:t>
+      </w:r>
+    </w:p>
+    <w:p>
+      <w:pPr>
+        <w:rPr>
+          <w:sz w:val="28"/>
+          <w:szCs w:val="28"/>
+        </w:rPr>
+      </w:pPr>
+      <w:r>
+        <w:rPr>
+          <w:sz w:val="28"/>
+          <w:szCs w:val="28"/>
+        </w:rPr>
+        <w:t>3. Setup document v2</w:t>
+      </w:r>
+    </w:p>
+    <w:p>
+      <w:pPr>
+        <w:rPr>
+          <w:sz w:val="28"/>
+          <w:szCs w:val="28"/>
+        </w:rPr>
+      </w:pPr>
+      <w:r>
+        <w:rPr>
+          <w:sz w:val="28"/>
+          <w:szCs w:val="28"/>
+        </w:rPr>
+        <w:t>4. Application GUI</w:t>
       </w:r>
       <w:bookmarkStart w:id="0" w:name="_GoBack"/>
       <w:bookmarkEnd w:id="0"/>

</xml_diff>

<commit_message>
Updated agenda and tasks for previous days
</commit_message>
<xml_diff>
--- a/Agenda.docx
+++ b/Agenda.docx
@@ -2068,16 +2068,7 @@
           <w:sz w:val="28"/>
           <w:szCs w:val="28"/>
         </w:rPr>
-        <w:t>r</w:t>
-      </w:r>
-      <w:r>
-        <w:rPr>
-          <w:rFonts w:ascii="Calibri" w:eastAsia="Times New Roman" w:hAnsi="Calibri" w:cs="Times New Roman"/>
-          <w:color w:val="000000"/>
-          <w:sz w:val="28"/>
-          <w:szCs w:val="28"/>
-        </w:rPr>
-        <w:t>oShots</w:t>
+        <w:t>roShots</w:t>
       </w:r>
       <w:proofErr w:type="spellEnd"/>
       <w:r>
@@ -2371,6 +2362,21 @@
           <w:szCs w:val="28"/>
         </w:rPr>
         <w:t>4. Application GUI</w:t>
+      </w:r>
+    </w:p>
+    <w:p>
+      <w:pPr>
+        <w:rPr>
+          <w:sz w:val="28"/>
+          <w:szCs w:val="28"/>
+        </w:rPr>
+      </w:pPr>
+      <w:r>
+        <w:rPr>
+          <w:sz w:val="28"/>
+          <w:szCs w:val="28"/>
+        </w:rPr>
+        <w:t>5. Website design</w:t>
       </w:r>
       <w:bookmarkStart w:id="0" w:name="_GoBack"/>
       <w:bookmarkEnd w:id="0"/>

</xml_diff>

<commit_message>
Updated tasks and parts of setup doc and process rep
</commit_message>
<xml_diff>
--- a/Agenda.docx
+++ b/Agenda.docx
@@ -2509,14 +2509,7 @@
           <w:sz w:val="28"/>
           <w:szCs w:val="28"/>
         </w:rPr>
-        <w:t xml:space="preserve"> –</w:t>
-      </w:r>
-      <w:r>
-        <w:rPr>
-          <w:sz w:val="28"/>
-          <w:szCs w:val="28"/>
-        </w:rPr>
-        <w:t xml:space="preserve"> </w:t>
+        <w:t xml:space="preserve"> – </w:t>
       </w:r>
       <w:r>
         <w:rPr>
@@ -2689,16 +2682,7 @@
           <w:sz w:val="28"/>
           <w:szCs w:val="28"/>
         </w:rPr>
-        <w:t>r</w:t>
-      </w:r>
-      <w:r>
-        <w:rPr>
-          <w:rFonts w:ascii="Calibri" w:eastAsia="Times New Roman" w:hAnsi="Calibri" w:cs="Times New Roman"/>
-          <w:color w:val="000000"/>
-          <w:sz w:val="28"/>
-          <w:szCs w:val="28"/>
-        </w:rPr>
-        <w:t>oShots</w:t>
+        <w:t>roShots</w:t>
       </w:r>
       <w:proofErr w:type="spellEnd"/>
       <w:r>
@@ -2726,25 +2710,7 @@
           <w:sz w:val="28"/>
           <w:szCs w:val="28"/>
         </w:rPr>
-        <w:t xml:space="preserve">of </w:t>
-      </w:r>
-      <w:r>
-        <w:rPr>
-          <w:rFonts w:ascii="Calibri" w:eastAsia="Times New Roman" w:hAnsi="Calibri" w:cs="Times New Roman"/>
-          <w:color w:val="000000"/>
-          <w:sz w:val="28"/>
-          <w:szCs w:val="28"/>
-        </w:rPr>
-        <w:t xml:space="preserve">April </w:t>
-      </w:r>
-      <w:r>
-        <w:rPr>
-          <w:rFonts w:ascii="Calibri" w:eastAsia="Times New Roman" w:hAnsi="Calibri" w:cs="Times New Roman"/>
-          <w:color w:val="000000"/>
-          <w:sz w:val="28"/>
-          <w:szCs w:val="28"/>
-        </w:rPr>
-        <w:t xml:space="preserve">on </w:t>
+        <w:t xml:space="preserve">of April on </w:t>
       </w:r>
       <w:r>
         <w:rPr>
@@ -2762,19 +2728,8 @@
           <w:sz w:val="28"/>
           <w:szCs w:val="28"/>
         </w:rPr>
-        <w:t>XX</w:t>
-      </w:r>
-      <w:proofErr w:type="gramStart"/>
-      <w:r>
-        <w:rPr>
-          <w:rFonts w:ascii="Calibri" w:eastAsia="Times New Roman" w:hAnsi="Calibri" w:cs="Times New Roman"/>
-          <w:color w:val="000000"/>
-          <w:sz w:val="28"/>
-          <w:szCs w:val="28"/>
-        </w:rPr>
-        <w:t>:XX</w:t>
-      </w:r>
-      <w:proofErr w:type="gramEnd"/>
+        <w:t>10:30</w:t>
+      </w:r>
       <w:r>
         <w:rPr>
           <w:rFonts w:ascii="Calibri" w:eastAsia="Times New Roman" w:hAnsi="Calibri" w:cs="Times New Roman"/>
@@ -3002,37 +2957,51 @@
           <w:sz w:val="28"/>
           <w:szCs w:val="28"/>
         </w:rPr>
-        <w:t>1. Angel’s contribution</w:t>
-      </w:r>
-    </w:p>
-    <w:p>
-      <w:pPr>
-        <w:rPr>
-          <w:rFonts w:ascii="Calibri" w:eastAsia="Times New Roman" w:hAnsi="Calibri" w:cs="Times New Roman"/>
-          <w:color w:val="000000"/>
-          <w:sz w:val="28"/>
-          <w:szCs w:val="28"/>
-        </w:rPr>
-      </w:pPr>
-      <w:r>
-        <w:rPr>
-          <w:rFonts w:ascii="Calibri" w:eastAsia="Times New Roman" w:hAnsi="Calibri" w:cs="Times New Roman"/>
-          <w:color w:val="000000"/>
-          <w:sz w:val="28"/>
-          <w:szCs w:val="28"/>
-        </w:rPr>
-        <w:t>2. Setup document and the new deadline for it</w:t>
-      </w:r>
-    </w:p>
-    <w:p>
-      <w:pPr>
-        <w:rPr>
-          <w:sz w:val="28"/>
-          <w:szCs w:val="28"/>
-        </w:rPr>
-      </w:pPr>
-      <w:r>
-        <w:rPr>
+        <w:t>1.</w:t>
+      </w:r>
+      <w:r>
+        <w:rPr>
+          <w:sz w:val="28"/>
+          <w:szCs w:val="28"/>
+        </w:rPr>
+        <w:t xml:space="preserve"> Peer review</w:t>
+      </w:r>
+    </w:p>
+    <w:p>
+      <w:pPr>
+        <w:rPr>
+          <w:sz w:val="28"/>
+          <w:szCs w:val="28"/>
+        </w:rPr>
+      </w:pPr>
+      <w:r>
+        <w:rPr>
+          <w:sz w:val="28"/>
+          <w:szCs w:val="28"/>
+        </w:rPr>
+        <w:t xml:space="preserve">2. </w:t>
+      </w:r>
+      <w:r>
+        <w:rPr>
+          <w:sz w:val="28"/>
+          <w:szCs w:val="28"/>
+        </w:rPr>
+        <w:t>Angel’s contribution</w:t>
+      </w:r>
+    </w:p>
+    <w:p>
+      <w:pPr>
+        <w:rPr>
+          <w:rFonts w:ascii="Calibri" w:eastAsia="Times New Roman" w:hAnsi="Calibri" w:cs="Times New Roman"/>
+          <w:color w:val="000000"/>
+          <w:sz w:val="28"/>
+          <w:szCs w:val="28"/>
+        </w:rPr>
+      </w:pPr>
+      <w:r>
+        <w:rPr>
+          <w:rFonts w:ascii="Calibri" w:eastAsia="Times New Roman" w:hAnsi="Calibri" w:cs="Times New Roman"/>
+          <w:color w:val="000000"/>
           <w:sz w:val="28"/>
           <w:szCs w:val="28"/>
         </w:rPr>
@@ -3040,6 +3009,30 @@
       </w:r>
       <w:r>
         <w:rPr>
+          <w:rFonts w:ascii="Calibri" w:eastAsia="Times New Roman" w:hAnsi="Calibri" w:cs="Times New Roman"/>
+          <w:color w:val="000000"/>
+          <w:sz w:val="28"/>
+          <w:szCs w:val="28"/>
+        </w:rPr>
+        <w:t>. Setup document and the new deadline for it</w:t>
+      </w:r>
+    </w:p>
+    <w:p>
+      <w:pPr>
+        <w:rPr>
+          <w:sz w:val="28"/>
+          <w:szCs w:val="28"/>
+        </w:rPr>
+      </w:pPr>
+      <w:r>
+        <w:rPr>
+          <w:sz w:val="28"/>
+          <w:szCs w:val="28"/>
+        </w:rPr>
+        <w:t>4</w:t>
+      </w:r>
+      <w:r>
+        <w:rPr>
           <w:sz w:val="28"/>
           <w:szCs w:val="28"/>
         </w:rPr>
@@ -3058,21 +3051,6 @@
           <w:sz w:val="28"/>
           <w:szCs w:val="28"/>
         </w:rPr>
-        <w:t>4. Database helpers</w:t>
-      </w:r>
-    </w:p>
-    <w:p>
-      <w:pPr>
-        <w:rPr>
-          <w:sz w:val="28"/>
-          <w:szCs w:val="28"/>
-        </w:rPr>
-      </w:pPr>
-      <w:r>
-        <w:rPr>
-          <w:sz w:val="28"/>
-          <w:szCs w:val="28"/>
-        </w:rPr>
         <w:t>5</w:t>
       </w:r>
       <w:r>
@@ -3080,6 +3058,28 @@
           <w:sz w:val="28"/>
           <w:szCs w:val="28"/>
         </w:rPr>
+        <w:t>. Database helpers</w:t>
+      </w:r>
+    </w:p>
+    <w:p>
+      <w:pPr>
+        <w:rPr>
+          <w:sz w:val="28"/>
+          <w:szCs w:val="28"/>
+        </w:rPr>
+      </w:pPr>
+      <w:r>
+        <w:rPr>
+          <w:sz w:val="28"/>
+          <w:szCs w:val="28"/>
+        </w:rPr>
+        <w:t>6</w:t>
+      </w:r>
+      <w:r>
+        <w:rPr>
+          <w:sz w:val="28"/>
+          <w:szCs w:val="28"/>
+        </w:rPr>
         <w:t>. Application GUI</w:t>
       </w:r>
     </w:p>
@@ -3095,7 +3095,7 @@
           <w:sz w:val="28"/>
           <w:szCs w:val="28"/>
         </w:rPr>
-        <w:t>6</w:t>
+        <w:t>7</w:t>
       </w:r>
       <w:r>
         <w:rPr>
@@ -3117,10 +3117,17 @@
           <w:sz w:val="28"/>
           <w:szCs w:val="28"/>
         </w:rPr>
-        <w:t>7. Process document</w:t>
+        <w:t>8</w:t>
       </w:r>
       <w:bookmarkStart w:id="0" w:name="_GoBack"/>
       <w:bookmarkEnd w:id="0"/>
+      <w:r>
+        <w:rPr>
+          <w:sz w:val="28"/>
+          <w:szCs w:val="28"/>
+        </w:rPr>
+        <w:t>. Process document</w:t>
+      </w:r>
     </w:p>
     <w:p>
       <w:pPr>
@@ -3537,6 +3544,7 @@
   <w:style w:type="character" w:default="1" w:styleId="DefaultParagraphFont">
     <w:name w:val="Default Paragraph Font"/>
     <w:uiPriority w:val="1"/>
+    <w:semiHidden/>
     <w:unhideWhenUsed/>
   </w:style>
   <w:style w:type="table" w:default="1" w:styleId="TableNormal">

</xml_diff>

<commit_message>
Added the schedule and updated tasks and agenda
</commit_message>
<xml_diff>
--- a/Agenda.docx
+++ b/Agenda.docx
@@ -3119,23 +3119,153 @@
         </w:rPr>
         <w:t>8</w:t>
       </w:r>
+      <w:r>
+        <w:rPr>
+          <w:sz w:val="28"/>
+          <w:szCs w:val="28"/>
+        </w:rPr>
+        <w:t>. Process document</w:t>
+      </w:r>
+    </w:p>
+    <w:p>
+      <w:pPr>
+        <w:rPr>
+          <w:sz w:val="28"/>
+          <w:szCs w:val="28"/>
+        </w:rPr>
+      </w:pPr>
+    </w:p>
+    <w:p>
+      <w:pPr>
+        <w:rPr>
+          <w:sz w:val="28"/>
+          <w:szCs w:val="28"/>
+        </w:rPr>
+      </w:pPr>
+      <w:r>
+        <w:rPr>
+          <w:b/>
+          <w:sz w:val="28"/>
+          <w:szCs w:val="28"/>
+          <w:u w:val="single"/>
+        </w:rPr>
+        <w:t>20.04</w:t>
+      </w:r>
+      <w:r>
+        <w:rPr>
+          <w:b/>
+          <w:sz w:val="28"/>
+          <w:szCs w:val="28"/>
+          <w:u w:val="single"/>
+        </w:rPr>
+        <w:t>.</w:t>
+      </w:r>
+      <w:r>
+        <w:rPr>
+          <w:sz w:val="28"/>
+          <w:szCs w:val="28"/>
+        </w:rPr>
+        <w:t xml:space="preserve"> – Meeting</w:t>
+      </w:r>
+    </w:p>
+    <w:p>
+      <w:pPr>
+        <w:rPr>
+          <w:sz w:val="28"/>
+          <w:szCs w:val="28"/>
+        </w:rPr>
+      </w:pPr>
+      <w:r>
+        <w:rPr>
+          <w:sz w:val="28"/>
+          <w:szCs w:val="28"/>
+        </w:rPr>
+        <w:t xml:space="preserve"> Meeting started at </w:t>
+      </w:r>
+      <w:r>
+        <w:rPr>
+          <w:sz w:val="28"/>
+          <w:szCs w:val="28"/>
+        </w:rPr>
+        <w:t>10:5</w:t>
+      </w:r>
+      <w:r>
+        <w:rPr>
+          <w:sz w:val="28"/>
+          <w:szCs w:val="28"/>
+        </w:rPr>
+        <w:t>0, all group members present</w:t>
+      </w:r>
+    </w:p>
+    <w:p>
+      <w:pPr>
+        <w:rPr>
+          <w:sz w:val="28"/>
+          <w:szCs w:val="28"/>
+        </w:rPr>
+      </w:pPr>
+      <w:r>
+        <w:rPr>
+          <w:sz w:val="28"/>
+          <w:szCs w:val="28"/>
+        </w:rPr>
+        <w:t>10:50 – Peer review, work better as a group, communicate better</w:t>
+      </w:r>
+    </w:p>
+    <w:p>
+      <w:pPr>
+        <w:rPr>
+          <w:sz w:val="28"/>
+          <w:szCs w:val="28"/>
+        </w:rPr>
+      </w:pPr>
+      <w:r>
+        <w:rPr>
+          <w:sz w:val="28"/>
+          <w:szCs w:val="28"/>
+        </w:rPr>
+        <w:t>10:56 – Create a schedule for deliverables each week</w:t>
+      </w:r>
+    </w:p>
+    <w:p>
+      <w:pPr>
+        <w:rPr>
+          <w:sz w:val="28"/>
+          <w:szCs w:val="28"/>
+        </w:rPr>
+      </w:pPr>
+      <w:r>
+        <w:rPr>
+          <w:sz w:val="28"/>
+          <w:szCs w:val="28"/>
+        </w:rPr>
+        <w:t>10:58 – PayPal document</w:t>
+      </w:r>
       <w:bookmarkStart w:id="0" w:name="_GoBack"/>
       <w:bookmarkEnd w:id="0"/>
-      <w:r>
-        <w:rPr>
-          <w:sz w:val="28"/>
-          <w:szCs w:val="28"/>
-        </w:rPr>
-        <w:t>. Process document</w:t>
-      </w:r>
-    </w:p>
-    <w:p>
-      <w:pPr>
-        <w:rPr>
-          <w:sz w:val="28"/>
-          <w:szCs w:val="28"/>
-        </w:rPr>
-      </w:pPr>
+    </w:p>
+    <w:p>
+      <w:pPr>
+        <w:rPr>
+          <w:sz w:val="28"/>
+          <w:szCs w:val="28"/>
+        </w:rPr>
+      </w:pPr>
+      <w:r>
+        <w:rPr>
+          <w:sz w:val="28"/>
+          <w:szCs w:val="28"/>
+          <w:u w:val="single"/>
+        </w:rPr>
+        <w:t>Agreements</w:t>
+      </w:r>
+      <w:r>
+        <w:rPr>
+          <w:sz w:val="28"/>
+          <w:szCs w:val="28"/>
+        </w:rPr>
+        <w:t xml:space="preserve"> – Deadline for setup document changed to 24.04.</w:t>
+      </w:r>
     </w:p>
     <w:sectPr>
       <w:pgSz w:w="12240" w:h="15840"/>

</xml_diff>

<commit_message>
Documentation updates and GUI for renting and appointments
</commit_message>
<xml_diff>
--- a/Agenda.docx
+++ b/Agenda.docx
@@ -4231,6 +4231,435 @@
           <w:szCs w:val="28"/>
         </w:rPr>
         <w:t xml:space="preserve"> responsible for which item</w:t>
+      </w:r>
+    </w:p>
+    <w:p>
+      <w:pPr>
+        <w:tabs>
+          <w:tab w:val="left" w:pos="6705"/>
+        </w:tabs>
+        <w:rPr>
+          <w:sz w:val="28"/>
+          <w:szCs w:val="28"/>
+        </w:rPr>
+      </w:pPr>
+    </w:p>
+    <w:p>
+      <w:pPr>
+        <w:rPr>
+          <w:rFonts w:ascii="Calibri" w:eastAsia="Times New Roman" w:hAnsi="Calibri" w:cs="Times New Roman"/>
+          <w:color w:val="000000"/>
+          <w:sz w:val="28"/>
+          <w:szCs w:val="28"/>
+        </w:rPr>
+      </w:pPr>
+      <w:r>
+        <w:rPr>
+          <w:rFonts w:ascii="Calibri" w:eastAsia="Times New Roman" w:hAnsi="Calibri" w:cs="Times New Roman"/>
+          <w:b/>
+          <w:color w:val="000000"/>
+          <w:sz w:val="28"/>
+          <w:szCs w:val="28"/>
+        </w:rPr>
+        <w:t>Agenda for 18</w:t>
+      </w:r>
+      <w:r>
+        <w:rPr>
+          <w:rFonts w:ascii="Calibri" w:eastAsia="Times New Roman" w:hAnsi="Calibri" w:cs="Times New Roman"/>
+          <w:b/>
+          <w:color w:val="000000"/>
+          <w:sz w:val="28"/>
+          <w:szCs w:val="28"/>
+        </w:rPr>
+        <w:t>.05</w:t>
+      </w:r>
+      <w:r>
+        <w:rPr>
+          <w:rFonts w:ascii="Calibri" w:eastAsia="Times New Roman" w:hAnsi="Calibri" w:cs="Times New Roman"/>
+          <w:b/>
+          <w:color w:val="000000"/>
+          <w:sz w:val="28"/>
+          <w:szCs w:val="28"/>
+        </w:rPr>
+        <w:t>.</w:t>
+      </w:r>
+      <w:r>
+        <w:rPr>
+          <w:rFonts w:ascii="Calibri" w:eastAsia="Times New Roman" w:hAnsi="Calibri" w:cs="Times New Roman"/>
+          <w:color w:val="000000"/>
+          <w:sz w:val="28"/>
+          <w:szCs w:val="28"/>
+        </w:rPr>
+        <w:t xml:space="preserve"> - The next meeting of group D, </w:t>
+      </w:r>
+      <w:proofErr w:type="spellStart"/>
+      <w:r>
+        <w:rPr>
+          <w:rFonts w:ascii="Calibri" w:eastAsia="Times New Roman" w:hAnsi="Calibri" w:cs="Times New Roman"/>
+          <w:color w:val="000000"/>
+          <w:sz w:val="28"/>
+          <w:szCs w:val="28"/>
+        </w:rPr>
+        <w:t>P</w:t>
+      </w:r>
+      <w:r>
+        <w:rPr>
+          <w:rFonts w:ascii="Calibri" w:eastAsia="Times New Roman" w:hAnsi="Calibri" w:cs="Times New Roman"/>
+          <w:color w:val="000000"/>
+          <w:sz w:val="28"/>
+          <w:szCs w:val="28"/>
+        </w:rPr>
+        <w:t>r</w:t>
+      </w:r>
+      <w:r>
+        <w:rPr>
+          <w:rFonts w:ascii="Calibri" w:eastAsia="Times New Roman" w:hAnsi="Calibri" w:cs="Times New Roman"/>
+          <w:color w:val="000000"/>
+          <w:sz w:val="28"/>
+          <w:szCs w:val="28"/>
+        </w:rPr>
+        <w:t>oShots</w:t>
+      </w:r>
+      <w:proofErr w:type="spellEnd"/>
+      <w:r>
+        <w:rPr>
+          <w:rFonts w:ascii="Calibri" w:eastAsia="Times New Roman" w:hAnsi="Calibri" w:cs="Times New Roman"/>
+          <w:color w:val="000000"/>
+          <w:sz w:val="28"/>
+          <w:szCs w:val="28"/>
+        </w:rPr>
+        <w:t xml:space="preserve"> will take place on the 18</w:t>
+      </w:r>
+      <w:r>
+        <w:rPr>
+          <w:rFonts w:ascii="Calibri" w:eastAsia="Times New Roman" w:hAnsi="Calibri" w:cs="Times New Roman"/>
+          <w:color w:val="000000"/>
+          <w:sz w:val="28"/>
+          <w:szCs w:val="28"/>
+        </w:rPr>
+        <w:t xml:space="preserve">th </w:t>
+      </w:r>
+      <w:r>
+        <w:rPr>
+          <w:rFonts w:ascii="Calibri" w:eastAsia="Times New Roman" w:hAnsi="Calibri" w:cs="Times New Roman"/>
+          <w:color w:val="000000"/>
+          <w:sz w:val="28"/>
+          <w:szCs w:val="28"/>
+        </w:rPr>
+        <w:t>of May</w:t>
+      </w:r>
+      <w:r>
+        <w:rPr>
+          <w:rFonts w:ascii="Calibri" w:eastAsia="Times New Roman" w:hAnsi="Calibri" w:cs="Times New Roman"/>
+          <w:color w:val="000000"/>
+          <w:sz w:val="28"/>
+          <w:szCs w:val="28"/>
+        </w:rPr>
+        <w:t xml:space="preserve"> on </w:t>
+      </w:r>
+      <w:r>
+        <w:rPr>
+          <w:rFonts w:ascii="Calibri" w:eastAsia="Times New Roman" w:hAnsi="Calibri" w:cs="Times New Roman"/>
+          <w:color w:val="000000"/>
+          <w:sz w:val="28"/>
+          <w:szCs w:val="28"/>
+        </w:rPr>
+        <w:t xml:space="preserve">Monday in the lobby near 2.40 of next week starting from </w:t>
+      </w:r>
+      <w:r>
+        <w:rPr>
+          <w:rFonts w:ascii="Calibri" w:eastAsia="Times New Roman" w:hAnsi="Calibri" w:cs="Times New Roman"/>
+          <w:color w:val="000000"/>
+          <w:sz w:val="28"/>
+          <w:szCs w:val="28"/>
+        </w:rPr>
+        <w:t>10:15</w:t>
+      </w:r>
+      <w:r>
+        <w:rPr>
+          <w:rFonts w:ascii="Calibri" w:eastAsia="Times New Roman" w:hAnsi="Calibri" w:cs="Times New Roman"/>
+          <w:color w:val="000000"/>
+          <w:sz w:val="28"/>
+          <w:szCs w:val="28"/>
+        </w:rPr>
+        <w:t xml:space="preserve"> </w:t>
+      </w:r>
+      <w:r>
+        <w:rPr>
+          <w:rFonts w:ascii="Calibri" w:eastAsia="Times New Roman" w:hAnsi="Calibri" w:cs="Times New Roman"/>
+          <w:color w:val="000000"/>
+          <w:sz w:val="28"/>
+          <w:szCs w:val="28"/>
+        </w:rPr>
+        <w:t>AM.</w:t>
+      </w:r>
+    </w:p>
+    <w:p>
+      <w:pPr>
+        <w:rPr>
+          <w:rFonts w:ascii="Calibri" w:eastAsia="Times New Roman" w:hAnsi="Calibri" w:cs="Times New Roman"/>
+          <w:color w:val="000000"/>
+          <w:sz w:val="28"/>
+          <w:szCs w:val="28"/>
+        </w:rPr>
+      </w:pPr>
+      <w:r>
+        <w:rPr>
+          <w:rFonts w:ascii="Calibri" w:eastAsia="Times New Roman" w:hAnsi="Calibri" w:cs="Times New Roman"/>
+          <w:color w:val="000000"/>
+          <w:sz w:val="28"/>
+          <w:szCs w:val="28"/>
+        </w:rPr>
+        <w:t>The people invited are: </w:t>
+      </w:r>
+      <w:proofErr w:type="spellStart"/>
+      <w:r>
+        <w:rPr>
+          <w:rFonts w:ascii="Calibri" w:eastAsia="Times New Roman" w:hAnsi="Calibri" w:cs="Times New Roman"/>
+          <w:color w:val="000000"/>
+          <w:sz w:val="28"/>
+          <w:szCs w:val="28"/>
+        </w:rPr>
+        <w:t>Mariëlle</w:t>
+      </w:r>
+      <w:proofErr w:type="spellEnd"/>
+      <w:r>
+        <w:rPr>
+          <w:rFonts w:ascii="Calibri" w:eastAsia="Times New Roman" w:hAnsi="Calibri" w:cs="Times New Roman"/>
+          <w:color w:val="000000"/>
+          <w:sz w:val="28"/>
+          <w:szCs w:val="28"/>
+        </w:rPr>
+        <w:t xml:space="preserve"> </w:t>
+      </w:r>
+      <w:proofErr w:type="spellStart"/>
+      <w:r>
+        <w:rPr>
+          <w:rFonts w:ascii="Calibri" w:eastAsia="Times New Roman" w:hAnsi="Calibri" w:cs="Times New Roman"/>
+          <w:color w:val="000000"/>
+          <w:sz w:val="28"/>
+          <w:szCs w:val="28"/>
+        </w:rPr>
+        <w:t>Fransen</w:t>
+      </w:r>
+      <w:proofErr w:type="spellEnd"/>
+      <w:r>
+        <w:rPr>
+          <w:rFonts w:ascii="Calibri" w:eastAsia="Times New Roman" w:hAnsi="Calibri" w:cs="Times New Roman"/>
+          <w:color w:val="000000"/>
+          <w:sz w:val="28"/>
+          <w:szCs w:val="28"/>
+        </w:rPr>
+        <w:t xml:space="preserve">, </w:t>
+      </w:r>
+      <w:proofErr w:type="spellStart"/>
+      <w:r>
+        <w:rPr>
+          <w:rFonts w:ascii="Calibri" w:eastAsia="Times New Roman" w:hAnsi="Calibri" w:cs="Times New Roman"/>
+          <w:color w:val="000000"/>
+          <w:sz w:val="28"/>
+          <w:szCs w:val="28"/>
+        </w:rPr>
+        <w:t>Georgi</w:t>
+      </w:r>
+      <w:proofErr w:type="spellEnd"/>
+      <w:r>
+        <w:rPr>
+          <w:rFonts w:ascii="Calibri" w:eastAsia="Times New Roman" w:hAnsi="Calibri" w:cs="Times New Roman"/>
+          <w:color w:val="000000"/>
+          <w:sz w:val="28"/>
+          <w:szCs w:val="28"/>
+        </w:rPr>
+        <w:t xml:space="preserve"> </w:t>
+      </w:r>
+      <w:proofErr w:type="spellStart"/>
+      <w:r>
+        <w:rPr>
+          <w:rFonts w:ascii="Calibri" w:eastAsia="Times New Roman" w:hAnsi="Calibri" w:cs="Times New Roman"/>
+          <w:color w:val="000000"/>
+          <w:sz w:val="28"/>
+          <w:szCs w:val="28"/>
+        </w:rPr>
+        <w:t>Chishirkov</w:t>
+      </w:r>
+      <w:proofErr w:type="spellEnd"/>
+      <w:r>
+        <w:rPr>
+          <w:rFonts w:ascii="Calibri" w:eastAsia="Times New Roman" w:hAnsi="Calibri" w:cs="Times New Roman"/>
+          <w:color w:val="000000"/>
+          <w:sz w:val="28"/>
+          <w:szCs w:val="28"/>
+        </w:rPr>
+        <w:t xml:space="preserve">, Angel </w:t>
+      </w:r>
+      <w:proofErr w:type="spellStart"/>
+      <w:r>
+        <w:rPr>
+          <w:rFonts w:ascii="Calibri" w:eastAsia="Times New Roman" w:hAnsi="Calibri" w:cs="Times New Roman"/>
+          <w:color w:val="000000"/>
+          <w:sz w:val="28"/>
+          <w:szCs w:val="28"/>
+        </w:rPr>
+        <w:t>Doychinov</w:t>
+      </w:r>
+      <w:proofErr w:type="spellEnd"/>
+      <w:r>
+        <w:rPr>
+          <w:rFonts w:ascii="Calibri" w:eastAsia="Times New Roman" w:hAnsi="Calibri" w:cs="Times New Roman"/>
+          <w:color w:val="000000"/>
+          <w:sz w:val="28"/>
+          <w:szCs w:val="28"/>
+        </w:rPr>
+        <w:t xml:space="preserve">, Ilia </w:t>
+      </w:r>
+      <w:proofErr w:type="spellStart"/>
+      <w:r>
+        <w:rPr>
+          <w:rFonts w:ascii="Calibri" w:eastAsia="Times New Roman" w:hAnsi="Calibri" w:cs="Times New Roman"/>
+          <w:color w:val="000000"/>
+          <w:sz w:val="28"/>
+          <w:szCs w:val="28"/>
+        </w:rPr>
+        <w:t>Nikushev</w:t>
+      </w:r>
+      <w:proofErr w:type="spellEnd"/>
+      <w:r>
+        <w:rPr>
+          <w:rFonts w:ascii="Calibri" w:eastAsia="Times New Roman" w:hAnsi="Calibri" w:cs="Times New Roman"/>
+          <w:color w:val="000000"/>
+          <w:sz w:val="28"/>
+          <w:szCs w:val="28"/>
+        </w:rPr>
+        <w:t xml:space="preserve"> and Mikael </w:t>
+      </w:r>
+      <w:proofErr w:type="spellStart"/>
+      <w:r>
+        <w:rPr>
+          <w:rFonts w:ascii="Calibri" w:eastAsia="Times New Roman" w:hAnsi="Calibri" w:cs="Times New Roman"/>
+          <w:color w:val="000000"/>
+          <w:sz w:val="28"/>
+          <w:szCs w:val="28"/>
+        </w:rPr>
+        <w:t>Shaghelani</w:t>
+      </w:r>
+      <w:proofErr w:type="spellEnd"/>
+      <w:r>
+        <w:rPr>
+          <w:rFonts w:ascii="Calibri" w:eastAsia="Times New Roman" w:hAnsi="Calibri" w:cs="Times New Roman"/>
+          <w:color w:val="000000"/>
+          <w:sz w:val="28"/>
+          <w:szCs w:val="28"/>
+        </w:rPr>
+        <w:t>.</w:t>
+      </w:r>
+    </w:p>
+    <w:p>
+      <w:pPr>
+        <w:rPr>
+          <w:rFonts w:ascii="Calibri" w:eastAsia="Times New Roman" w:hAnsi="Calibri" w:cs="Times New Roman"/>
+          <w:color w:val="000000"/>
+          <w:sz w:val="28"/>
+          <w:szCs w:val="28"/>
+        </w:rPr>
+      </w:pPr>
+      <w:r>
+        <w:rPr>
+          <w:rFonts w:ascii="Calibri" w:eastAsia="Times New Roman" w:hAnsi="Calibri" w:cs="Times New Roman"/>
+          <w:color w:val="000000"/>
+          <w:sz w:val="28"/>
+          <w:szCs w:val="28"/>
+        </w:rPr>
+        <w:t xml:space="preserve">The </w:t>
+      </w:r>
+      <w:r>
+        <w:rPr>
+          <w:rFonts w:ascii="Calibri" w:eastAsia="Times New Roman" w:hAnsi="Calibri" w:cs="Times New Roman"/>
+          <w:color w:val="000000"/>
+          <w:sz w:val="28"/>
+          <w:szCs w:val="28"/>
+        </w:rPr>
+        <w:t xml:space="preserve">main </w:t>
+      </w:r>
+      <w:r>
+        <w:rPr>
+          <w:rFonts w:ascii="Calibri" w:eastAsia="Times New Roman" w:hAnsi="Calibri" w:cs="Times New Roman"/>
+          <w:color w:val="000000"/>
+          <w:sz w:val="28"/>
+          <w:szCs w:val="28"/>
+        </w:rPr>
+        <w:t>topics of the meeting will be:</w:t>
+      </w:r>
+    </w:p>
+    <w:p>
+      <w:pPr>
+        <w:tabs>
+          <w:tab w:val="left" w:pos="6705"/>
+        </w:tabs>
+        <w:rPr>
+          <w:sz w:val="28"/>
+          <w:szCs w:val="28"/>
+        </w:rPr>
+      </w:pPr>
+      <w:r>
+        <w:rPr>
+          <w:sz w:val="28"/>
+          <w:szCs w:val="28"/>
+        </w:rPr>
+        <w:t>1. Client</w:t>
+      </w:r>
+    </w:p>
+    <w:p>
+      <w:pPr>
+        <w:tabs>
+          <w:tab w:val="left" w:pos="6705"/>
+        </w:tabs>
+        <w:rPr>
+          <w:sz w:val="28"/>
+          <w:szCs w:val="28"/>
+        </w:rPr>
+      </w:pPr>
+      <w:r>
+        <w:rPr>
+          <w:sz w:val="28"/>
+          <w:szCs w:val="28"/>
+        </w:rPr>
+        <w:t>2. Database progress</w:t>
+      </w:r>
+    </w:p>
+    <w:p>
+      <w:pPr>
+        <w:tabs>
+          <w:tab w:val="left" w:pos="6705"/>
+        </w:tabs>
+        <w:rPr>
+          <w:sz w:val="28"/>
+          <w:szCs w:val="28"/>
+        </w:rPr>
+      </w:pPr>
+      <w:r>
+        <w:rPr>
+          <w:sz w:val="28"/>
+          <w:szCs w:val="28"/>
+        </w:rPr>
+        <w:t>3. GUI progress</w:t>
+      </w:r>
+    </w:p>
+    <w:p>
+      <w:pPr>
+        <w:tabs>
+          <w:tab w:val="left" w:pos="6705"/>
+        </w:tabs>
+        <w:rPr>
+          <w:sz w:val="28"/>
+          <w:szCs w:val="28"/>
+        </w:rPr>
+      </w:pPr>
+      <w:r>
+        <w:rPr>
+          <w:sz w:val="28"/>
+          <w:szCs w:val="28"/>
+        </w:rPr>
+        <w:t>4. Website progress</w:t>
       </w:r>
       <w:bookmarkStart w:id="0" w:name="_GoBack"/>
       <w:bookmarkEnd w:id="0"/>

</xml_diff>

<commit_message>
Documentation and Rent GUI
Ignore Program.cs
</commit_message>
<xml_diff>
--- a/Agenda.docx
+++ b/Agenda.docx
@@ -33,16 +33,36 @@
           <w:sz w:val="28"/>
           <w:szCs w:val="28"/>
         </w:rPr>
-        <w:t>The next meeting of group D, P</w:t>
-      </w:r>
-      <w:r>
-        <w:rPr>
-          <w:rFonts w:ascii="Calibri" w:eastAsia="Times New Roman" w:hAnsi="Calibri" w:cs="Times New Roman"/>
-          <w:color w:val="000000"/>
-          <w:sz w:val="28"/>
-          <w:szCs w:val="28"/>
-        </w:rPr>
-        <w:t>roShots will take place on the 2</w:t>
+        <w:t xml:space="preserve">The next meeting of group D, </w:t>
+      </w:r>
+      <w:proofErr w:type="spellStart"/>
+      <w:r>
+        <w:rPr>
+          <w:rFonts w:ascii="Calibri" w:eastAsia="Times New Roman" w:hAnsi="Calibri" w:cs="Times New Roman"/>
+          <w:color w:val="000000"/>
+          <w:sz w:val="28"/>
+          <w:szCs w:val="28"/>
+        </w:rPr>
+        <w:t>P</w:t>
+      </w:r>
+      <w:r>
+        <w:rPr>
+          <w:rFonts w:ascii="Calibri" w:eastAsia="Times New Roman" w:hAnsi="Calibri" w:cs="Times New Roman"/>
+          <w:color w:val="000000"/>
+          <w:sz w:val="28"/>
+          <w:szCs w:val="28"/>
+        </w:rPr>
+        <w:t>roShots</w:t>
+      </w:r>
+      <w:proofErr w:type="spellEnd"/>
+      <w:r>
+        <w:rPr>
+          <w:rFonts w:ascii="Calibri" w:eastAsia="Times New Roman" w:hAnsi="Calibri" w:cs="Times New Roman"/>
+          <w:color w:val="000000"/>
+          <w:sz w:val="28"/>
+          <w:szCs w:val="28"/>
+        </w:rPr>
+        <w:t xml:space="preserve"> will take place on the 2</w:t>
       </w:r>
       <w:r>
         <w:rPr>
@@ -89,7 +109,147 @@
           <w:sz w:val="28"/>
           <w:szCs w:val="28"/>
         </w:rPr>
-        <w:t>The people invited are: Mariëlle Fransen, Georgi Chishirkov, Angel Doychinov, Ilia Nikushev and Mikael Shaghelani.</w:t>
+        <w:t>The people invited are: </w:t>
+      </w:r>
+      <w:proofErr w:type="spellStart"/>
+      <w:r>
+        <w:rPr>
+          <w:rFonts w:ascii="Calibri" w:eastAsia="Times New Roman" w:hAnsi="Calibri" w:cs="Times New Roman"/>
+          <w:color w:val="000000"/>
+          <w:sz w:val="28"/>
+          <w:szCs w:val="28"/>
+        </w:rPr>
+        <w:t>Mariëlle</w:t>
+      </w:r>
+      <w:proofErr w:type="spellEnd"/>
+      <w:r>
+        <w:rPr>
+          <w:rFonts w:ascii="Calibri" w:eastAsia="Times New Roman" w:hAnsi="Calibri" w:cs="Times New Roman"/>
+          <w:color w:val="000000"/>
+          <w:sz w:val="28"/>
+          <w:szCs w:val="28"/>
+        </w:rPr>
+        <w:t xml:space="preserve"> </w:t>
+      </w:r>
+      <w:proofErr w:type="spellStart"/>
+      <w:r>
+        <w:rPr>
+          <w:rFonts w:ascii="Calibri" w:eastAsia="Times New Roman" w:hAnsi="Calibri" w:cs="Times New Roman"/>
+          <w:color w:val="000000"/>
+          <w:sz w:val="28"/>
+          <w:szCs w:val="28"/>
+        </w:rPr>
+        <w:t>Fransen</w:t>
+      </w:r>
+      <w:proofErr w:type="spellEnd"/>
+      <w:r>
+        <w:rPr>
+          <w:rFonts w:ascii="Calibri" w:eastAsia="Times New Roman" w:hAnsi="Calibri" w:cs="Times New Roman"/>
+          <w:color w:val="000000"/>
+          <w:sz w:val="28"/>
+          <w:szCs w:val="28"/>
+        </w:rPr>
+        <w:t xml:space="preserve">, </w:t>
+      </w:r>
+      <w:proofErr w:type="spellStart"/>
+      <w:r>
+        <w:rPr>
+          <w:rFonts w:ascii="Calibri" w:eastAsia="Times New Roman" w:hAnsi="Calibri" w:cs="Times New Roman"/>
+          <w:color w:val="000000"/>
+          <w:sz w:val="28"/>
+          <w:szCs w:val="28"/>
+        </w:rPr>
+        <w:t>Georgi</w:t>
+      </w:r>
+      <w:proofErr w:type="spellEnd"/>
+      <w:r>
+        <w:rPr>
+          <w:rFonts w:ascii="Calibri" w:eastAsia="Times New Roman" w:hAnsi="Calibri" w:cs="Times New Roman"/>
+          <w:color w:val="000000"/>
+          <w:sz w:val="28"/>
+          <w:szCs w:val="28"/>
+        </w:rPr>
+        <w:t xml:space="preserve"> </w:t>
+      </w:r>
+      <w:proofErr w:type="spellStart"/>
+      <w:r>
+        <w:rPr>
+          <w:rFonts w:ascii="Calibri" w:eastAsia="Times New Roman" w:hAnsi="Calibri" w:cs="Times New Roman"/>
+          <w:color w:val="000000"/>
+          <w:sz w:val="28"/>
+          <w:szCs w:val="28"/>
+        </w:rPr>
+        <w:t>Chishirkov</w:t>
+      </w:r>
+      <w:proofErr w:type="spellEnd"/>
+      <w:r>
+        <w:rPr>
+          <w:rFonts w:ascii="Calibri" w:eastAsia="Times New Roman" w:hAnsi="Calibri" w:cs="Times New Roman"/>
+          <w:color w:val="000000"/>
+          <w:sz w:val="28"/>
+          <w:szCs w:val="28"/>
+        </w:rPr>
+        <w:t xml:space="preserve">, Angel </w:t>
+      </w:r>
+      <w:proofErr w:type="spellStart"/>
+      <w:r>
+        <w:rPr>
+          <w:rFonts w:ascii="Calibri" w:eastAsia="Times New Roman" w:hAnsi="Calibri" w:cs="Times New Roman"/>
+          <w:color w:val="000000"/>
+          <w:sz w:val="28"/>
+          <w:szCs w:val="28"/>
+        </w:rPr>
+        <w:t>Doychinov</w:t>
+      </w:r>
+      <w:proofErr w:type="spellEnd"/>
+      <w:r>
+        <w:rPr>
+          <w:rFonts w:ascii="Calibri" w:eastAsia="Times New Roman" w:hAnsi="Calibri" w:cs="Times New Roman"/>
+          <w:color w:val="000000"/>
+          <w:sz w:val="28"/>
+          <w:szCs w:val="28"/>
+        </w:rPr>
+        <w:t xml:space="preserve">, Ilia </w:t>
+      </w:r>
+      <w:proofErr w:type="spellStart"/>
+      <w:r>
+        <w:rPr>
+          <w:rFonts w:ascii="Calibri" w:eastAsia="Times New Roman" w:hAnsi="Calibri" w:cs="Times New Roman"/>
+          <w:color w:val="000000"/>
+          <w:sz w:val="28"/>
+          <w:szCs w:val="28"/>
+        </w:rPr>
+        <w:t>Nikushev</w:t>
+      </w:r>
+      <w:proofErr w:type="spellEnd"/>
+      <w:r>
+        <w:rPr>
+          <w:rFonts w:ascii="Calibri" w:eastAsia="Times New Roman" w:hAnsi="Calibri" w:cs="Times New Roman"/>
+          <w:color w:val="000000"/>
+          <w:sz w:val="28"/>
+          <w:szCs w:val="28"/>
+        </w:rPr>
+        <w:t xml:space="preserve"> and Mikael </w:t>
+      </w:r>
+      <w:proofErr w:type="spellStart"/>
+      <w:r>
+        <w:rPr>
+          <w:rFonts w:ascii="Calibri" w:eastAsia="Times New Roman" w:hAnsi="Calibri" w:cs="Times New Roman"/>
+          <w:color w:val="000000"/>
+          <w:sz w:val="28"/>
+          <w:szCs w:val="28"/>
+        </w:rPr>
+        <w:t>Shaghelani</w:t>
+      </w:r>
+      <w:proofErr w:type="spellEnd"/>
+      <w:r>
+        <w:rPr>
+          <w:rFonts w:ascii="Calibri" w:eastAsia="Times New Roman" w:hAnsi="Calibri" w:cs="Times New Roman"/>
+          <w:color w:val="000000"/>
+          <w:sz w:val="28"/>
+          <w:szCs w:val="28"/>
+        </w:rPr>
+        <w:t>.</w:t>
       </w:r>
     </w:p>
     <w:p>
@@ -652,7 +812,27 @@
           <w:sz w:val="28"/>
           <w:szCs w:val="28"/>
         </w:rPr>
-        <w:t xml:space="preserve"> - The next meeting of group D, ProShots will take place on the 9th </w:t>
+        <w:t xml:space="preserve"> - The next meeting of group D, </w:t>
+      </w:r>
+      <w:proofErr w:type="spellStart"/>
+      <w:r>
+        <w:rPr>
+          <w:rFonts w:ascii="Calibri" w:eastAsia="Times New Roman" w:hAnsi="Calibri" w:cs="Times New Roman"/>
+          <w:color w:val="000000"/>
+          <w:sz w:val="28"/>
+          <w:szCs w:val="28"/>
+        </w:rPr>
+        <w:t>ProShots</w:t>
+      </w:r>
+      <w:proofErr w:type="spellEnd"/>
+      <w:r>
+        <w:rPr>
+          <w:rFonts w:ascii="Calibri" w:eastAsia="Times New Roman" w:hAnsi="Calibri" w:cs="Times New Roman"/>
+          <w:color w:val="000000"/>
+          <w:sz w:val="28"/>
+          <w:szCs w:val="28"/>
+        </w:rPr>
+        <w:t xml:space="preserve"> will take place on the 9th </w:t>
       </w:r>
       <w:r>
         <w:rPr>
@@ -703,7 +883,147 @@
           <w:sz w:val="28"/>
           <w:szCs w:val="28"/>
         </w:rPr>
-        <w:t>The people invited are: Mariëlle Fransen, Georgi Chishirkov, Angel Doychinov, Ilia Nikushev and Mikael Shaghelani.</w:t>
+        <w:t>The people invited are: </w:t>
+      </w:r>
+      <w:proofErr w:type="spellStart"/>
+      <w:r>
+        <w:rPr>
+          <w:rFonts w:ascii="Calibri" w:eastAsia="Times New Roman" w:hAnsi="Calibri" w:cs="Times New Roman"/>
+          <w:color w:val="000000"/>
+          <w:sz w:val="28"/>
+          <w:szCs w:val="28"/>
+        </w:rPr>
+        <w:t>Mariëlle</w:t>
+      </w:r>
+      <w:proofErr w:type="spellEnd"/>
+      <w:r>
+        <w:rPr>
+          <w:rFonts w:ascii="Calibri" w:eastAsia="Times New Roman" w:hAnsi="Calibri" w:cs="Times New Roman"/>
+          <w:color w:val="000000"/>
+          <w:sz w:val="28"/>
+          <w:szCs w:val="28"/>
+        </w:rPr>
+        <w:t xml:space="preserve"> </w:t>
+      </w:r>
+      <w:proofErr w:type="spellStart"/>
+      <w:r>
+        <w:rPr>
+          <w:rFonts w:ascii="Calibri" w:eastAsia="Times New Roman" w:hAnsi="Calibri" w:cs="Times New Roman"/>
+          <w:color w:val="000000"/>
+          <w:sz w:val="28"/>
+          <w:szCs w:val="28"/>
+        </w:rPr>
+        <w:t>Fransen</w:t>
+      </w:r>
+      <w:proofErr w:type="spellEnd"/>
+      <w:r>
+        <w:rPr>
+          <w:rFonts w:ascii="Calibri" w:eastAsia="Times New Roman" w:hAnsi="Calibri" w:cs="Times New Roman"/>
+          <w:color w:val="000000"/>
+          <w:sz w:val="28"/>
+          <w:szCs w:val="28"/>
+        </w:rPr>
+        <w:t xml:space="preserve">, </w:t>
+      </w:r>
+      <w:proofErr w:type="spellStart"/>
+      <w:r>
+        <w:rPr>
+          <w:rFonts w:ascii="Calibri" w:eastAsia="Times New Roman" w:hAnsi="Calibri" w:cs="Times New Roman"/>
+          <w:color w:val="000000"/>
+          <w:sz w:val="28"/>
+          <w:szCs w:val="28"/>
+        </w:rPr>
+        <w:t>Georgi</w:t>
+      </w:r>
+      <w:proofErr w:type="spellEnd"/>
+      <w:r>
+        <w:rPr>
+          <w:rFonts w:ascii="Calibri" w:eastAsia="Times New Roman" w:hAnsi="Calibri" w:cs="Times New Roman"/>
+          <w:color w:val="000000"/>
+          <w:sz w:val="28"/>
+          <w:szCs w:val="28"/>
+        </w:rPr>
+        <w:t xml:space="preserve"> </w:t>
+      </w:r>
+      <w:proofErr w:type="spellStart"/>
+      <w:r>
+        <w:rPr>
+          <w:rFonts w:ascii="Calibri" w:eastAsia="Times New Roman" w:hAnsi="Calibri" w:cs="Times New Roman"/>
+          <w:color w:val="000000"/>
+          <w:sz w:val="28"/>
+          <w:szCs w:val="28"/>
+        </w:rPr>
+        <w:t>Chishirkov</w:t>
+      </w:r>
+      <w:proofErr w:type="spellEnd"/>
+      <w:r>
+        <w:rPr>
+          <w:rFonts w:ascii="Calibri" w:eastAsia="Times New Roman" w:hAnsi="Calibri" w:cs="Times New Roman"/>
+          <w:color w:val="000000"/>
+          <w:sz w:val="28"/>
+          <w:szCs w:val="28"/>
+        </w:rPr>
+        <w:t xml:space="preserve">, Angel </w:t>
+      </w:r>
+      <w:proofErr w:type="spellStart"/>
+      <w:r>
+        <w:rPr>
+          <w:rFonts w:ascii="Calibri" w:eastAsia="Times New Roman" w:hAnsi="Calibri" w:cs="Times New Roman"/>
+          <w:color w:val="000000"/>
+          <w:sz w:val="28"/>
+          <w:szCs w:val="28"/>
+        </w:rPr>
+        <w:t>Doychinov</w:t>
+      </w:r>
+      <w:proofErr w:type="spellEnd"/>
+      <w:r>
+        <w:rPr>
+          <w:rFonts w:ascii="Calibri" w:eastAsia="Times New Roman" w:hAnsi="Calibri" w:cs="Times New Roman"/>
+          <w:color w:val="000000"/>
+          <w:sz w:val="28"/>
+          <w:szCs w:val="28"/>
+        </w:rPr>
+        <w:t xml:space="preserve">, Ilia </w:t>
+      </w:r>
+      <w:proofErr w:type="spellStart"/>
+      <w:r>
+        <w:rPr>
+          <w:rFonts w:ascii="Calibri" w:eastAsia="Times New Roman" w:hAnsi="Calibri" w:cs="Times New Roman"/>
+          <w:color w:val="000000"/>
+          <w:sz w:val="28"/>
+          <w:szCs w:val="28"/>
+        </w:rPr>
+        <w:t>Nikushev</w:t>
+      </w:r>
+      <w:proofErr w:type="spellEnd"/>
+      <w:r>
+        <w:rPr>
+          <w:rFonts w:ascii="Calibri" w:eastAsia="Times New Roman" w:hAnsi="Calibri" w:cs="Times New Roman"/>
+          <w:color w:val="000000"/>
+          <w:sz w:val="28"/>
+          <w:szCs w:val="28"/>
+        </w:rPr>
+        <w:t xml:space="preserve"> and Mikael </w:t>
+      </w:r>
+      <w:proofErr w:type="spellStart"/>
+      <w:r>
+        <w:rPr>
+          <w:rFonts w:ascii="Calibri" w:eastAsia="Times New Roman" w:hAnsi="Calibri" w:cs="Times New Roman"/>
+          <w:color w:val="000000"/>
+          <w:sz w:val="28"/>
+          <w:szCs w:val="28"/>
+        </w:rPr>
+        <w:t>Shaghelani</w:t>
+      </w:r>
+      <w:proofErr w:type="spellEnd"/>
+      <w:r>
+        <w:rPr>
+          <w:rFonts w:ascii="Calibri" w:eastAsia="Times New Roman" w:hAnsi="Calibri" w:cs="Times New Roman"/>
+          <w:color w:val="000000"/>
+          <w:sz w:val="28"/>
+          <w:szCs w:val="28"/>
+        </w:rPr>
+        <w:t>.</w:t>
       </w:r>
     </w:p>
     <w:p>
@@ -1067,16 +1387,36 @@
           <w:sz w:val="28"/>
           <w:szCs w:val="28"/>
         </w:rPr>
-        <w:t xml:space="preserve"> - The next meeting of group D, P</w:t>
-      </w:r>
-      <w:r>
-        <w:rPr>
-          <w:rFonts w:ascii="Calibri" w:eastAsia="Times New Roman" w:hAnsi="Calibri" w:cs="Times New Roman"/>
-          <w:color w:val="000000"/>
-          <w:sz w:val="28"/>
-          <w:szCs w:val="28"/>
-        </w:rPr>
-        <w:t>roShots will take place on the 16</w:t>
+        <w:t xml:space="preserve"> - The next meeting of group D, </w:t>
+      </w:r>
+      <w:proofErr w:type="spellStart"/>
+      <w:r>
+        <w:rPr>
+          <w:rFonts w:ascii="Calibri" w:eastAsia="Times New Roman" w:hAnsi="Calibri" w:cs="Times New Roman"/>
+          <w:color w:val="000000"/>
+          <w:sz w:val="28"/>
+          <w:szCs w:val="28"/>
+        </w:rPr>
+        <w:t>P</w:t>
+      </w:r>
+      <w:r>
+        <w:rPr>
+          <w:rFonts w:ascii="Calibri" w:eastAsia="Times New Roman" w:hAnsi="Calibri" w:cs="Times New Roman"/>
+          <w:color w:val="000000"/>
+          <w:sz w:val="28"/>
+          <w:szCs w:val="28"/>
+        </w:rPr>
+        <w:t>roShots</w:t>
+      </w:r>
+      <w:proofErr w:type="spellEnd"/>
+      <w:r>
+        <w:rPr>
+          <w:rFonts w:ascii="Calibri" w:eastAsia="Times New Roman" w:hAnsi="Calibri" w:cs="Times New Roman"/>
+          <w:color w:val="000000"/>
+          <w:sz w:val="28"/>
+          <w:szCs w:val="28"/>
+        </w:rPr>
+        <w:t xml:space="preserve"> will take place on the 16</w:t>
       </w:r>
       <w:r>
         <w:rPr>
@@ -1122,7 +1462,147 @@
           <w:sz w:val="28"/>
           <w:szCs w:val="28"/>
         </w:rPr>
-        <w:t>The people invited are: Mariëlle Fransen, Georgi Chishirkov, Angel Doychinov, Ilia Nikushev and Mikael Shaghelani.</w:t>
+        <w:t>The people invited are: </w:t>
+      </w:r>
+      <w:proofErr w:type="spellStart"/>
+      <w:r>
+        <w:rPr>
+          <w:rFonts w:ascii="Calibri" w:eastAsia="Times New Roman" w:hAnsi="Calibri" w:cs="Times New Roman"/>
+          <w:color w:val="000000"/>
+          <w:sz w:val="28"/>
+          <w:szCs w:val="28"/>
+        </w:rPr>
+        <w:t>Mariëlle</w:t>
+      </w:r>
+      <w:proofErr w:type="spellEnd"/>
+      <w:r>
+        <w:rPr>
+          <w:rFonts w:ascii="Calibri" w:eastAsia="Times New Roman" w:hAnsi="Calibri" w:cs="Times New Roman"/>
+          <w:color w:val="000000"/>
+          <w:sz w:val="28"/>
+          <w:szCs w:val="28"/>
+        </w:rPr>
+        <w:t xml:space="preserve"> </w:t>
+      </w:r>
+      <w:proofErr w:type="spellStart"/>
+      <w:r>
+        <w:rPr>
+          <w:rFonts w:ascii="Calibri" w:eastAsia="Times New Roman" w:hAnsi="Calibri" w:cs="Times New Roman"/>
+          <w:color w:val="000000"/>
+          <w:sz w:val="28"/>
+          <w:szCs w:val="28"/>
+        </w:rPr>
+        <w:t>Fransen</w:t>
+      </w:r>
+      <w:proofErr w:type="spellEnd"/>
+      <w:r>
+        <w:rPr>
+          <w:rFonts w:ascii="Calibri" w:eastAsia="Times New Roman" w:hAnsi="Calibri" w:cs="Times New Roman"/>
+          <w:color w:val="000000"/>
+          <w:sz w:val="28"/>
+          <w:szCs w:val="28"/>
+        </w:rPr>
+        <w:t xml:space="preserve">, </w:t>
+      </w:r>
+      <w:proofErr w:type="spellStart"/>
+      <w:r>
+        <w:rPr>
+          <w:rFonts w:ascii="Calibri" w:eastAsia="Times New Roman" w:hAnsi="Calibri" w:cs="Times New Roman"/>
+          <w:color w:val="000000"/>
+          <w:sz w:val="28"/>
+          <w:szCs w:val="28"/>
+        </w:rPr>
+        <w:t>Georgi</w:t>
+      </w:r>
+      <w:proofErr w:type="spellEnd"/>
+      <w:r>
+        <w:rPr>
+          <w:rFonts w:ascii="Calibri" w:eastAsia="Times New Roman" w:hAnsi="Calibri" w:cs="Times New Roman"/>
+          <w:color w:val="000000"/>
+          <w:sz w:val="28"/>
+          <w:szCs w:val="28"/>
+        </w:rPr>
+        <w:t xml:space="preserve"> </w:t>
+      </w:r>
+      <w:proofErr w:type="spellStart"/>
+      <w:r>
+        <w:rPr>
+          <w:rFonts w:ascii="Calibri" w:eastAsia="Times New Roman" w:hAnsi="Calibri" w:cs="Times New Roman"/>
+          <w:color w:val="000000"/>
+          <w:sz w:val="28"/>
+          <w:szCs w:val="28"/>
+        </w:rPr>
+        <w:t>Chishirkov</w:t>
+      </w:r>
+      <w:proofErr w:type="spellEnd"/>
+      <w:r>
+        <w:rPr>
+          <w:rFonts w:ascii="Calibri" w:eastAsia="Times New Roman" w:hAnsi="Calibri" w:cs="Times New Roman"/>
+          <w:color w:val="000000"/>
+          <w:sz w:val="28"/>
+          <w:szCs w:val="28"/>
+        </w:rPr>
+        <w:t xml:space="preserve">, Angel </w:t>
+      </w:r>
+      <w:proofErr w:type="spellStart"/>
+      <w:r>
+        <w:rPr>
+          <w:rFonts w:ascii="Calibri" w:eastAsia="Times New Roman" w:hAnsi="Calibri" w:cs="Times New Roman"/>
+          <w:color w:val="000000"/>
+          <w:sz w:val="28"/>
+          <w:szCs w:val="28"/>
+        </w:rPr>
+        <w:t>Doychinov</w:t>
+      </w:r>
+      <w:proofErr w:type="spellEnd"/>
+      <w:r>
+        <w:rPr>
+          <w:rFonts w:ascii="Calibri" w:eastAsia="Times New Roman" w:hAnsi="Calibri" w:cs="Times New Roman"/>
+          <w:color w:val="000000"/>
+          <w:sz w:val="28"/>
+          <w:szCs w:val="28"/>
+        </w:rPr>
+        <w:t xml:space="preserve">, Ilia </w:t>
+      </w:r>
+      <w:proofErr w:type="spellStart"/>
+      <w:r>
+        <w:rPr>
+          <w:rFonts w:ascii="Calibri" w:eastAsia="Times New Roman" w:hAnsi="Calibri" w:cs="Times New Roman"/>
+          <w:color w:val="000000"/>
+          <w:sz w:val="28"/>
+          <w:szCs w:val="28"/>
+        </w:rPr>
+        <w:t>Nikushev</w:t>
+      </w:r>
+      <w:proofErr w:type="spellEnd"/>
+      <w:r>
+        <w:rPr>
+          <w:rFonts w:ascii="Calibri" w:eastAsia="Times New Roman" w:hAnsi="Calibri" w:cs="Times New Roman"/>
+          <w:color w:val="000000"/>
+          <w:sz w:val="28"/>
+          <w:szCs w:val="28"/>
+        </w:rPr>
+        <w:t xml:space="preserve"> and Mikael </w:t>
+      </w:r>
+      <w:proofErr w:type="spellStart"/>
+      <w:r>
+        <w:rPr>
+          <w:rFonts w:ascii="Calibri" w:eastAsia="Times New Roman" w:hAnsi="Calibri" w:cs="Times New Roman"/>
+          <w:color w:val="000000"/>
+          <w:sz w:val="28"/>
+          <w:szCs w:val="28"/>
+        </w:rPr>
+        <w:t>Shaghelani</w:t>
+      </w:r>
+      <w:proofErr w:type="spellEnd"/>
+      <w:r>
+        <w:rPr>
+          <w:rFonts w:ascii="Calibri" w:eastAsia="Times New Roman" w:hAnsi="Calibri" w:cs="Times New Roman"/>
+          <w:color w:val="000000"/>
+          <w:sz w:val="28"/>
+          <w:szCs w:val="28"/>
+        </w:rPr>
+        <w:t>.</w:t>
       </w:r>
     </w:p>
     <w:p>
@@ -1391,7 +1871,23 @@
           <w:sz w:val="28"/>
           <w:szCs w:val="28"/>
         </w:rPr>
-        <w:t>10:45 – Database should be on the Athena server, backup offline database is also welcome for when wifi stops</w:t>
+        <w:t xml:space="preserve">10:45 – Database should be on the Athena server, backup offline database is also welcome for when </w:t>
+      </w:r>
+      <w:proofErr w:type="spellStart"/>
+      <w:r>
+        <w:rPr>
+          <w:sz w:val="28"/>
+          <w:szCs w:val="28"/>
+        </w:rPr>
+        <w:t>wifi</w:t>
+      </w:r>
+      <w:proofErr w:type="spellEnd"/>
+      <w:r>
+        <w:rPr>
+          <w:sz w:val="28"/>
+          <w:szCs w:val="28"/>
+        </w:rPr>
+        <w:t xml:space="preserve"> stops</w:t>
       </w:r>
     </w:p>
     <w:p>
@@ -1569,16 +2065,36 @@
           <w:sz w:val="28"/>
           <w:szCs w:val="28"/>
         </w:rPr>
-        <w:t>The next meeting of group D, P</w:t>
-      </w:r>
-      <w:r>
-        <w:rPr>
-          <w:rFonts w:ascii="Calibri" w:eastAsia="Times New Roman" w:hAnsi="Calibri" w:cs="Times New Roman"/>
-          <w:color w:val="000000"/>
-          <w:sz w:val="28"/>
-          <w:szCs w:val="28"/>
-        </w:rPr>
-        <w:t>roShots will take place on the 23</w:t>
+        <w:t xml:space="preserve">The next meeting of group D, </w:t>
+      </w:r>
+      <w:proofErr w:type="spellStart"/>
+      <w:r>
+        <w:rPr>
+          <w:rFonts w:ascii="Calibri" w:eastAsia="Times New Roman" w:hAnsi="Calibri" w:cs="Times New Roman"/>
+          <w:color w:val="000000"/>
+          <w:sz w:val="28"/>
+          <w:szCs w:val="28"/>
+        </w:rPr>
+        <w:t>P</w:t>
+      </w:r>
+      <w:r>
+        <w:rPr>
+          <w:rFonts w:ascii="Calibri" w:eastAsia="Times New Roman" w:hAnsi="Calibri" w:cs="Times New Roman"/>
+          <w:color w:val="000000"/>
+          <w:sz w:val="28"/>
+          <w:szCs w:val="28"/>
+        </w:rPr>
+        <w:t>roShots</w:t>
+      </w:r>
+      <w:proofErr w:type="spellEnd"/>
+      <w:r>
+        <w:rPr>
+          <w:rFonts w:ascii="Calibri" w:eastAsia="Times New Roman" w:hAnsi="Calibri" w:cs="Times New Roman"/>
+          <w:color w:val="000000"/>
+          <w:sz w:val="28"/>
+          <w:szCs w:val="28"/>
+        </w:rPr>
+        <w:t xml:space="preserve"> will take place on the 23</w:t>
       </w:r>
       <w:r>
         <w:rPr>
@@ -1624,7 +2140,147 @@
           <w:sz w:val="28"/>
           <w:szCs w:val="28"/>
         </w:rPr>
-        <w:t>The people invited are: Mariëlle Fransen, Georgi Chishirkov, Angel Doychinov, Ilia Nikushev and Mikael Shaghelani.</w:t>
+        <w:t>The people invited are: </w:t>
+      </w:r>
+      <w:proofErr w:type="spellStart"/>
+      <w:r>
+        <w:rPr>
+          <w:rFonts w:ascii="Calibri" w:eastAsia="Times New Roman" w:hAnsi="Calibri" w:cs="Times New Roman"/>
+          <w:color w:val="000000"/>
+          <w:sz w:val="28"/>
+          <w:szCs w:val="28"/>
+        </w:rPr>
+        <w:t>Mariëlle</w:t>
+      </w:r>
+      <w:proofErr w:type="spellEnd"/>
+      <w:r>
+        <w:rPr>
+          <w:rFonts w:ascii="Calibri" w:eastAsia="Times New Roman" w:hAnsi="Calibri" w:cs="Times New Roman"/>
+          <w:color w:val="000000"/>
+          <w:sz w:val="28"/>
+          <w:szCs w:val="28"/>
+        </w:rPr>
+        <w:t xml:space="preserve"> </w:t>
+      </w:r>
+      <w:proofErr w:type="spellStart"/>
+      <w:r>
+        <w:rPr>
+          <w:rFonts w:ascii="Calibri" w:eastAsia="Times New Roman" w:hAnsi="Calibri" w:cs="Times New Roman"/>
+          <w:color w:val="000000"/>
+          <w:sz w:val="28"/>
+          <w:szCs w:val="28"/>
+        </w:rPr>
+        <w:t>Fransen</w:t>
+      </w:r>
+      <w:proofErr w:type="spellEnd"/>
+      <w:r>
+        <w:rPr>
+          <w:rFonts w:ascii="Calibri" w:eastAsia="Times New Roman" w:hAnsi="Calibri" w:cs="Times New Roman"/>
+          <w:color w:val="000000"/>
+          <w:sz w:val="28"/>
+          <w:szCs w:val="28"/>
+        </w:rPr>
+        <w:t xml:space="preserve">, </w:t>
+      </w:r>
+      <w:proofErr w:type="spellStart"/>
+      <w:r>
+        <w:rPr>
+          <w:rFonts w:ascii="Calibri" w:eastAsia="Times New Roman" w:hAnsi="Calibri" w:cs="Times New Roman"/>
+          <w:color w:val="000000"/>
+          <w:sz w:val="28"/>
+          <w:szCs w:val="28"/>
+        </w:rPr>
+        <w:t>Georgi</w:t>
+      </w:r>
+      <w:proofErr w:type="spellEnd"/>
+      <w:r>
+        <w:rPr>
+          <w:rFonts w:ascii="Calibri" w:eastAsia="Times New Roman" w:hAnsi="Calibri" w:cs="Times New Roman"/>
+          <w:color w:val="000000"/>
+          <w:sz w:val="28"/>
+          <w:szCs w:val="28"/>
+        </w:rPr>
+        <w:t xml:space="preserve"> </w:t>
+      </w:r>
+      <w:proofErr w:type="spellStart"/>
+      <w:r>
+        <w:rPr>
+          <w:rFonts w:ascii="Calibri" w:eastAsia="Times New Roman" w:hAnsi="Calibri" w:cs="Times New Roman"/>
+          <w:color w:val="000000"/>
+          <w:sz w:val="28"/>
+          <w:szCs w:val="28"/>
+        </w:rPr>
+        <w:t>Chishirkov</w:t>
+      </w:r>
+      <w:proofErr w:type="spellEnd"/>
+      <w:r>
+        <w:rPr>
+          <w:rFonts w:ascii="Calibri" w:eastAsia="Times New Roman" w:hAnsi="Calibri" w:cs="Times New Roman"/>
+          <w:color w:val="000000"/>
+          <w:sz w:val="28"/>
+          <w:szCs w:val="28"/>
+        </w:rPr>
+        <w:t xml:space="preserve">, Angel </w:t>
+      </w:r>
+      <w:proofErr w:type="spellStart"/>
+      <w:r>
+        <w:rPr>
+          <w:rFonts w:ascii="Calibri" w:eastAsia="Times New Roman" w:hAnsi="Calibri" w:cs="Times New Roman"/>
+          <w:color w:val="000000"/>
+          <w:sz w:val="28"/>
+          <w:szCs w:val="28"/>
+        </w:rPr>
+        <w:t>Doychinov</w:t>
+      </w:r>
+      <w:proofErr w:type="spellEnd"/>
+      <w:r>
+        <w:rPr>
+          <w:rFonts w:ascii="Calibri" w:eastAsia="Times New Roman" w:hAnsi="Calibri" w:cs="Times New Roman"/>
+          <w:color w:val="000000"/>
+          <w:sz w:val="28"/>
+          <w:szCs w:val="28"/>
+        </w:rPr>
+        <w:t xml:space="preserve">, Ilia </w:t>
+      </w:r>
+      <w:proofErr w:type="spellStart"/>
+      <w:r>
+        <w:rPr>
+          <w:rFonts w:ascii="Calibri" w:eastAsia="Times New Roman" w:hAnsi="Calibri" w:cs="Times New Roman"/>
+          <w:color w:val="000000"/>
+          <w:sz w:val="28"/>
+          <w:szCs w:val="28"/>
+        </w:rPr>
+        <w:t>Nikushev</w:t>
+      </w:r>
+      <w:proofErr w:type="spellEnd"/>
+      <w:r>
+        <w:rPr>
+          <w:rFonts w:ascii="Calibri" w:eastAsia="Times New Roman" w:hAnsi="Calibri" w:cs="Times New Roman"/>
+          <w:color w:val="000000"/>
+          <w:sz w:val="28"/>
+          <w:szCs w:val="28"/>
+        </w:rPr>
+        <w:t xml:space="preserve"> and Mikael </w:t>
+      </w:r>
+      <w:proofErr w:type="spellStart"/>
+      <w:r>
+        <w:rPr>
+          <w:rFonts w:ascii="Calibri" w:eastAsia="Times New Roman" w:hAnsi="Calibri" w:cs="Times New Roman"/>
+          <w:color w:val="000000"/>
+          <w:sz w:val="28"/>
+          <w:szCs w:val="28"/>
+        </w:rPr>
+        <w:t>Shaghelani</w:t>
+      </w:r>
+      <w:proofErr w:type="spellEnd"/>
+      <w:r>
+        <w:rPr>
+          <w:rFonts w:ascii="Calibri" w:eastAsia="Times New Roman" w:hAnsi="Calibri" w:cs="Times New Roman"/>
+          <w:color w:val="000000"/>
+          <w:sz w:val="28"/>
+          <w:szCs w:val="28"/>
+        </w:rPr>
+        <w:t>.</w:t>
       </w:r>
     </w:p>
     <w:p>
@@ -2049,16 +2705,36 @@
           <w:sz w:val="28"/>
           <w:szCs w:val="28"/>
         </w:rPr>
-        <w:t xml:space="preserve"> - The next meeting of group D, P</w:t>
-      </w:r>
-      <w:r>
-        <w:rPr>
-          <w:rFonts w:ascii="Calibri" w:eastAsia="Times New Roman" w:hAnsi="Calibri" w:cs="Times New Roman"/>
-          <w:color w:val="000000"/>
-          <w:sz w:val="28"/>
-          <w:szCs w:val="28"/>
-        </w:rPr>
-        <w:t>roShots will take place on the 30</w:t>
+        <w:t xml:space="preserve"> - The next meeting of group D, </w:t>
+      </w:r>
+      <w:proofErr w:type="spellStart"/>
+      <w:r>
+        <w:rPr>
+          <w:rFonts w:ascii="Calibri" w:eastAsia="Times New Roman" w:hAnsi="Calibri" w:cs="Times New Roman"/>
+          <w:color w:val="000000"/>
+          <w:sz w:val="28"/>
+          <w:szCs w:val="28"/>
+        </w:rPr>
+        <w:t>P</w:t>
+      </w:r>
+      <w:r>
+        <w:rPr>
+          <w:rFonts w:ascii="Calibri" w:eastAsia="Times New Roman" w:hAnsi="Calibri" w:cs="Times New Roman"/>
+          <w:color w:val="000000"/>
+          <w:sz w:val="28"/>
+          <w:szCs w:val="28"/>
+        </w:rPr>
+        <w:t>roShots</w:t>
+      </w:r>
+      <w:proofErr w:type="spellEnd"/>
+      <w:r>
+        <w:rPr>
+          <w:rFonts w:ascii="Calibri" w:eastAsia="Times New Roman" w:hAnsi="Calibri" w:cs="Times New Roman"/>
+          <w:color w:val="000000"/>
+          <w:sz w:val="28"/>
+          <w:szCs w:val="28"/>
+        </w:rPr>
+        <w:t xml:space="preserve"> will take place on the 30</w:t>
       </w:r>
       <w:r>
         <w:rPr>
@@ -2104,7 +2780,147 @@
           <w:sz w:val="28"/>
           <w:szCs w:val="28"/>
         </w:rPr>
-        <w:t>The people invited are: Mariëlle Fransen, Georgi Chishirkov, Angel Doychinov, Ilia Nikushev and Mikael Shaghelani.</w:t>
+        <w:t>The people invited are: </w:t>
+      </w:r>
+      <w:proofErr w:type="spellStart"/>
+      <w:r>
+        <w:rPr>
+          <w:rFonts w:ascii="Calibri" w:eastAsia="Times New Roman" w:hAnsi="Calibri" w:cs="Times New Roman"/>
+          <w:color w:val="000000"/>
+          <w:sz w:val="28"/>
+          <w:szCs w:val="28"/>
+        </w:rPr>
+        <w:t>Mariëlle</w:t>
+      </w:r>
+      <w:proofErr w:type="spellEnd"/>
+      <w:r>
+        <w:rPr>
+          <w:rFonts w:ascii="Calibri" w:eastAsia="Times New Roman" w:hAnsi="Calibri" w:cs="Times New Roman"/>
+          <w:color w:val="000000"/>
+          <w:sz w:val="28"/>
+          <w:szCs w:val="28"/>
+        </w:rPr>
+        <w:t xml:space="preserve"> </w:t>
+      </w:r>
+      <w:proofErr w:type="spellStart"/>
+      <w:r>
+        <w:rPr>
+          <w:rFonts w:ascii="Calibri" w:eastAsia="Times New Roman" w:hAnsi="Calibri" w:cs="Times New Roman"/>
+          <w:color w:val="000000"/>
+          <w:sz w:val="28"/>
+          <w:szCs w:val="28"/>
+        </w:rPr>
+        <w:t>Fransen</w:t>
+      </w:r>
+      <w:proofErr w:type="spellEnd"/>
+      <w:r>
+        <w:rPr>
+          <w:rFonts w:ascii="Calibri" w:eastAsia="Times New Roman" w:hAnsi="Calibri" w:cs="Times New Roman"/>
+          <w:color w:val="000000"/>
+          <w:sz w:val="28"/>
+          <w:szCs w:val="28"/>
+        </w:rPr>
+        <w:t xml:space="preserve">, </w:t>
+      </w:r>
+      <w:proofErr w:type="spellStart"/>
+      <w:r>
+        <w:rPr>
+          <w:rFonts w:ascii="Calibri" w:eastAsia="Times New Roman" w:hAnsi="Calibri" w:cs="Times New Roman"/>
+          <w:color w:val="000000"/>
+          <w:sz w:val="28"/>
+          <w:szCs w:val="28"/>
+        </w:rPr>
+        <w:t>Georgi</w:t>
+      </w:r>
+      <w:proofErr w:type="spellEnd"/>
+      <w:r>
+        <w:rPr>
+          <w:rFonts w:ascii="Calibri" w:eastAsia="Times New Roman" w:hAnsi="Calibri" w:cs="Times New Roman"/>
+          <w:color w:val="000000"/>
+          <w:sz w:val="28"/>
+          <w:szCs w:val="28"/>
+        </w:rPr>
+        <w:t xml:space="preserve"> </w:t>
+      </w:r>
+      <w:proofErr w:type="spellStart"/>
+      <w:r>
+        <w:rPr>
+          <w:rFonts w:ascii="Calibri" w:eastAsia="Times New Roman" w:hAnsi="Calibri" w:cs="Times New Roman"/>
+          <w:color w:val="000000"/>
+          <w:sz w:val="28"/>
+          <w:szCs w:val="28"/>
+        </w:rPr>
+        <w:t>Chishirkov</w:t>
+      </w:r>
+      <w:proofErr w:type="spellEnd"/>
+      <w:r>
+        <w:rPr>
+          <w:rFonts w:ascii="Calibri" w:eastAsia="Times New Roman" w:hAnsi="Calibri" w:cs="Times New Roman"/>
+          <w:color w:val="000000"/>
+          <w:sz w:val="28"/>
+          <w:szCs w:val="28"/>
+        </w:rPr>
+        <w:t xml:space="preserve">, Angel </w:t>
+      </w:r>
+      <w:proofErr w:type="spellStart"/>
+      <w:r>
+        <w:rPr>
+          <w:rFonts w:ascii="Calibri" w:eastAsia="Times New Roman" w:hAnsi="Calibri" w:cs="Times New Roman"/>
+          <w:color w:val="000000"/>
+          <w:sz w:val="28"/>
+          <w:szCs w:val="28"/>
+        </w:rPr>
+        <w:t>Doychinov</w:t>
+      </w:r>
+      <w:proofErr w:type="spellEnd"/>
+      <w:r>
+        <w:rPr>
+          <w:rFonts w:ascii="Calibri" w:eastAsia="Times New Roman" w:hAnsi="Calibri" w:cs="Times New Roman"/>
+          <w:color w:val="000000"/>
+          <w:sz w:val="28"/>
+          <w:szCs w:val="28"/>
+        </w:rPr>
+        <w:t xml:space="preserve">, Ilia </w:t>
+      </w:r>
+      <w:proofErr w:type="spellStart"/>
+      <w:r>
+        <w:rPr>
+          <w:rFonts w:ascii="Calibri" w:eastAsia="Times New Roman" w:hAnsi="Calibri" w:cs="Times New Roman"/>
+          <w:color w:val="000000"/>
+          <w:sz w:val="28"/>
+          <w:szCs w:val="28"/>
+        </w:rPr>
+        <w:t>Nikushev</w:t>
+      </w:r>
+      <w:proofErr w:type="spellEnd"/>
+      <w:r>
+        <w:rPr>
+          <w:rFonts w:ascii="Calibri" w:eastAsia="Times New Roman" w:hAnsi="Calibri" w:cs="Times New Roman"/>
+          <w:color w:val="000000"/>
+          <w:sz w:val="28"/>
+          <w:szCs w:val="28"/>
+        </w:rPr>
+        <w:t xml:space="preserve"> and Mikael </w:t>
+      </w:r>
+      <w:proofErr w:type="spellStart"/>
+      <w:r>
+        <w:rPr>
+          <w:rFonts w:ascii="Calibri" w:eastAsia="Times New Roman" w:hAnsi="Calibri" w:cs="Times New Roman"/>
+          <w:color w:val="000000"/>
+          <w:sz w:val="28"/>
+          <w:szCs w:val="28"/>
+        </w:rPr>
+        <w:t>Shaghelani</w:t>
+      </w:r>
+      <w:proofErr w:type="spellEnd"/>
+      <w:r>
+        <w:rPr>
+          <w:rFonts w:ascii="Calibri" w:eastAsia="Times New Roman" w:hAnsi="Calibri" w:cs="Times New Roman"/>
+          <w:color w:val="000000"/>
+          <w:sz w:val="28"/>
+          <w:szCs w:val="28"/>
+        </w:rPr>
+        <w:t>.</w:t>
       </w:r>
     </w:p>
     <w:p>
@@ -2286,15 +3102,37 @@
         </w:rPr>
         <w:t xml:space="preserve">Meeting is canceled due to </w:t>
       </w:r>
-      <w:r>
-        <w:rPr>
-          <w:rFonts w:ascii="Calibri" w:eastAsia="Times New Roman" w:hAnsi="Calibri" w:cs="Times New Roman"/>
-          <w:color w:val="000000"/>
-          <w:sz w:val="28"/>
-          <w:szCs w:val="28"/>
-        </w:rPr>
-        <w:t>Mariëlle Fransen</w:t>
-      </w:r>
+      <w:proofErr w:type="spellStart"/>
+      <w:r>
+        <w:rPr>
+          <w:rFonts w:ascii="Calibri" w:eastAsia="Times New Roman" w:hAnsi="Calibri" w:cs="Times New Roman"/>
+          <w:color w:val="000000"/>
+          <w:sz w:val="28"/>
+          <w:szCs w:val="28"/>
+        </w:rPr>
+        <w:t>Mariëlle</w:t>
+      </w:r>
+      <w:proofErr w:type="spellEnd"/>
+      <w:r>
+        <w:rPr>
+          <w:rFonts w:ascii="Calibri" w:eastAsia="Times New Roman" w:hAnsi="Calibri" w:cs="Times New Roman"/>
+          <w:color w:val="000000"/>
+          <w:sz w:val="28"/>
+          <w:szCs w:val="28"/>
+        </w:rPr>
+        <w:t xml:space="preserve"> </w:t>
+      </w:r>
+      <w:proofErr w:type="spellStart"/>
+      <w:r>
+        <w:rPr>
+          <w:rFonts w:ascii="Calibri" w:eastAsia="Times New Roman" w:hAnsi="Calibri" w:cs="Times New Roman"/>
+          <w:color w:val="000000"/>
+          <w:sz w:val="28"/>
+          <w:szCs w:val="28"/>
+        </w:rPr>
+        <w:t>Fransen</w:t>
+      </w:r>
+      <w:proofErr w:type="spellEnd"/>
       <w:r>
         <w:rPr>
           <w:rFonts w:ascii="Calibri" w:eastAsia="Times New Roman" w:hAnsi="Calibri" w:cs="Times New Roman"/>
@@ -2481,16 +3319,36 @@
           <w:sz w:val="28"/>
           <w:szCs w:val="28"/>
         </w:rPr>
-        <w:t xml:space="preserve"> - The next meeting of group D, P</w:t>
-      </w:r>
-      <w:r>
-        <w:rPr>
-          <w:rFonts w:ascii="Calibri" w:eastAsia="Times New Roman" w:hAnsi="Calibri" w:cs="Times New Roman"/>
-          <w:color w:val="000000"/>
-          <w:sz w:val="28"/>
-          <w:szCs w:val="28"/>
-        </w:rPr>
-        <w:t>roShots will take place on the 20</w:t>
+        <w:t xml:space="preserve"> - The next meeting of group D, </w:t>
+      </w:r>
+      <w:proofErr w:type="spellStart"/>
+      <w:r>
+        <w:rPr>
+          <w:rFonts w:ascii="Calibri" w:eastAsia="Times New Roman" w:hAnsi="Calibri" w:cs="Times New Roman"/>
+          <w:color w:val="000000"/>
+          <w:sz w:val="28"/>
+          <w:szCs w:val="28"/>
+        </w:rPr>
+        <w:t>P</w:t>
+      </w:r>
+      <w:r>
+        <w:rPr>
+          <w:rFonts w:ascii="Calibri" w:eastAsia="Times New Roman" w:hAnsi="Calibri" w:cs="Times New Roman"/>
+          <w:color w:val="000000"/>
+          <w:sz w:val="28"/>
+          <w:szCs w:val="28"/>
+        </w:rPr>
+        <w:t>roShots</w:t>
+      </w:r>
+      <w:proofErr w:type="spellEnd"/>
+      <w:r>
+        <w:rPr>
+          <w:rFonts w:ascii="Calibri" w:eastAsia="Times New Roman" w:hAnsi="Calibri" w:cs="Times New Roman"/>
+          <w:color w:val="000000"/>
+          <w:sz w:val="28"/>
+          <w:szCs w:val="28"/>
+        </w:rPr>
+        <w:t xml:space="preserve"> will take place on the 20</w:t>
       </w:r>
       <w:r>
         <w:rPr>
@@ -2563,7 +3421,147 @@
           <w:sz w:val="28"/>
           <w:szCs w:val="28"/>
         </w:rPr>
-        <w:t>The people invited are: Mariëlle Fransen, Georgi Chishirkov, Angel Doychinov, Ilia Nikushev and Mikael Shaghelani.</w:t>
+        <w:t>The people invited are: </w:t>
+      </w:r>
+      <w:proofErr w:type="spellStart"/>
+      <w:r>
+        <w:rPr>
+          <w:rFonts w:ascii="Calibri" w:eastAsia="Times New Roman" w:hAnsi="Calibri" w:cs="Times New Roman"/>
+          <w:color w:val="000000"/>
+          <w:sz w:val="28"/>
+          <w:szCs w:val="28"/>
+        </w:rPr>
+        <w:t>Mariëlle</w:t>
+      </w:r>
+      <w:proofErr w:type="spellEnd"/>
+      <w:r>
+        <w:rPr>
+          <w:rFonts w:ascii="Calibri" w:eastAsia="Times New Roman" w:hAnsi="Calibri" w:cs="Times New Roman"/>
+          <w:color w:val="000000"/>
+          <w:sz w:val="28"/>
+          <w:szCs w:val="28"/>
+        </w:rPr>
+        <w:t xml:space="preserve"> </w:t>
+      </w:r>
+      <w:proofErr w:type="spellStart"/>
+      <w:r>
+        <w:rPr>
+          <w:rFonts w:ascii="Calibri" w:eastAsia="Times New Roman" w:hAnsi="Calibri" w:cs="Times New Roman"/>
+          <w:color w:val="000000"/>
+          <w:sz w:val="28"/>
+          <w:szCs w:val="28"/>
+        </w:rPr>
+        <w:t>Fransen</w:t>
+      </w:r>
+      <w:proofErr w:type="spellEnd"/>
+      <w:r>
+        <w:rPr>
+          <w:rFonts w:ascii="Calibri" w:eastAsia="Times New Roman" w:hAnsi="Calibri" w:cs="Times New Roman"/>
+          <w:color w:val="000000"/>
+          <w:sz w:val="28"/>
+          <w:szCs w:val="28"/>
+        </w:rPr>
+        <w:t xml:space="preserve">, </w:t>
+      </w:r>
+      <w:proofErr w:type="spellStart"/>
+      <w:r>
+        <w:rPr>
+          <w:rFonts w:ascii="Calibri" w:eastAsia="Times New Roman" w:hAnsi="Calibri" w:cs="Times New Roman"/>
+          <w:color w:val="000000"/>
+          <w:sz w:val="28"/>
+          <w:szCs w:val="28"/>
+        </w:rPr>
+        <w:t>Georgi</w:t>
+      </w:r>
+      <w:proofErr w:type="spellEnd"/>
+      <w:r>
+        <w:rPr>
+          <w:rFonts w:ascii="Calibri" w:eastAsia="Times New Roman" w:hAnsi="Calibri" w:cs="Times New Roman"/>
+          <w:color w:val="000000"/>
+          <w:sz w:val="28"/>
+          <w:szCs w:val="28"/>
+        </w:rPr>
+        <w:t xml:space="preserve"> </w:t>
+      </w:r>
+      <w:proofErr w:type="spellStart"/>
+      <w:r>
+        <w:rPr>
+          <w:rFonts w:ascii="Calibri" w:eastAsia="Times New Roman" w:hAnsi="Calibri" w:cs="Times New Roman"/>
+          <w:color w:val="000000"/>
+          <w:sz w:val="28"/>
+          <w:szCs w:val="28"/>
+        </w:rPr>
+        <w:t>Chishirkov</w:t>
+      </w:r>
+      <w:proofErr w:type="spellEnd"/>
+      <w:r>
+        <w:rPr>
+          <w:rFonts w:ascii="Calibri" w:eastAsia="Times New Roman" w:hAnsi="Calibri" w:cs="Times New Roman"/>
+          <w:color w:val="000000"/>
+          <w:sz w:val="28"/>
+          <w:szCs w:val="28"/>
+        </w:rPr>
+        <w:t xml:space="preserve">, Angel </w:t>
+      </w:r>
+      <w:proofErr w:type="spellStart"/>
+      <w:r>
+        <w:rPr>
+          <w:rFonts w:ascii="Calibri" w:eastAsia="Times New Roman" w:hAnsi="Calibri" w:cs="Times New Roman"/>
+          <w:color w:val="000000"/>
+          <w:sz w:val="28"/>
+          <w:szCs w:val="28"/>
+        </w:rPr>
+        <w:t>Doychinov</w:t>
+      </w:r>
+      <w:proofErr w:type="spellEnd"/>
+      <w:r>
+        <w:rPr>
+          <w:rFonts w:ascii="Calibri" w:eastAsia="Times New Roman" w:hAnsi="Calibri" w:cs="Times New Roman"/>
+          <w:color w:val="000000"/>
+          <w:sz w:val="28"/>
+          <w:szCs w:val="28"/>
+        </w:rPr>
+        <w:t xml:space="preserve">, Ilia </w:t>
+      </w:r>
+      <w:proofErr w:type="spellStart"/>
+      <w:r>
+        <w:rPr>
+          <w:rFonts w:ascii="Calibri" w:eastAsia="Times New Roman" w:hAnsi="Calibri" w:cs="Times New Roman"/>
+          <w:color w:val="000000"/>
+          <w:sz w:val="28"/>
+          <w:szCs w:val="28"/>
+        </w:rPr>
+        <w:t>Nikushev</w:t>
+      </w:r>
+      <w:proofErr w:type="spellEnd"/>
+      <w:r>
+        <w:rPr>
+          <w:rFonts w:ascii="Calibri" w:eastAsia="Times New Roman" w:hAnsi="Calibri" w:cs="Times New Roman"/>
+          <w:color w:val="000000"/>
+          <w:sz w:val="28"/>
+          <w:szCs w:val="28"/>
+        </w:rPr>
+        <w:t xml:space="preserve"> and Mikael </w:t>
+      </w:r>
+      <w:proofErr w:type="spellStart"/>
+      <w:r>
+        <w:rPr>
+          <w:rFonts w:ascii="Calibri" w:eastAsia="Times New Roman" w:hAnsi="Calibri" w:cs="Times New Roman"/>
+          <w:color w:val="000000"/>
+          <w:sz w:val="28"/>
+          <w:szCs w:val="28"/>
+        </w:rPr>
+        <w:t>Shaghelani</w:t>
+      </w:r>
+      <w:proofErr w:type="spellEnd"/>
+      <w:r>
+        <w:rPr>
+          <w:rFonts w:ascii="Calibri" w:eastAsia="Times New Roman" w:hAnsi="Calibri" w:cs="Times New Roman"/>
+          <w:color w:val="000000"/>
+          <w:sz w:val="28"/>
+          <w:szCs w:val="28"/>
+        </w:rPr>
+        <w:t>.</w:t>
       </w:r>
     </w:p>
     <w:p>
@@ -2992,16 +3990,36 @@
           <w:sz w:val="28"/>
           <w:szCs w:val="28"/>
         </w:rPr>
-        <w:t xml:space="preserve"> - The next meeting of group D, P</w:t>
-      </w:r>
-      <w:r>
-        <w:rPr>
-          <w:rFonts w:ascii="Calibri" w:eastAsia="Times New Roman" w:hAnsi="Calibri" w:cs="Times New Roman"/>
-          <w:color w:val="000000"/>
-          <w:sz w:val="28"/>
-          <w:szCs w:val="28"/>
-        </w:rPr>
-        <w:t>roShots will take place on the 20</w:t>
+        <w:t xml:space="preserve"> - The next meeting of group D, </w:t>
+      </w:r>
+      <w:proofErr w:type="spellStart"/>
+      <w:r>
+        <w:rPr>
+          <w:rFonts w:ascii="Calibri" w:eastAsia="Times New Roman" w:hAnsi="Calibri" w:cs="Times New Roman"/>
+          <w:color w:val="000000"/>
+          <w:sz w:val="28"/>
+          <w:szCs w:val="28"/>
+        </w:rPr>
+        <w:t>P</w:t>
+      </w:r>
+      <w:r>
+        <w:rPr>
+          <w:rFonts w:ascii="Calibri" w:eastAsia="Times New Roman" w:hAnsi="Calibri" w:cs="Times New Roman"/>
+          <w:color w:val="000000"/>
+          <w:sz w:val="28"/>
+          <w:szCs w:val="28"/>
+        </w:rPr>
+        <w:t>roShots</w:t>
+      </w:r>
+      <w:proofErr w:type="spellEnd"/>
+      <w:r>
+        <w:rPr>
+          <w:rFonts w:ascii="Calibri" w:eastAsia="Times New Roman" w:hAnsi="Calibri" w:cs="Times New Roman"/>
+          <w:color w:val="000000"/>
+          <w:sz w:val="28"/>
+          <w:szCs w:val="28"/>
+        </w:rPr>
+        <w:t xml:space="preserve"> will take place on the 20</w:t>
       </w:r>
       <w:r>
         <w:rPr>
@@ -3065,7 +4083,147 @@
           <w:sz w:val="28"/>
           <w:szCs w:val="28"/>
         </w:rPr>
-        <w:t>The people invited are: Mariëlle Fransen, Georgi Chishirkov, Angel Doychinov, Ilia Nikushev and Mikael Shaghelani.</w:t>
+        <w:t>The people invited are: </w:t>
+      </w:r>
+      <w:proofErr w:type="spellStart"/>
+      <w:r>
+        <w:rPr>
+          <w:rFonts w:ascii="Calibri" w:eastAsia="Times New Roman" w:hAnsi="Calibri" w:cs="Times New Roman"/>
+          <w:color w:val="000000"/>
+          <w:sz w:val="28"/>
+          <w:szCs w:val="28"/>
+        </w:rPr>
+        <w:t>Mariëlle</w:t>
+      </w:r>
+      <w:proofErr w:type="spellEnd"/>
+      <w:r>
+        <w:rPr>
+          <w:rFonts w:ascii="Calibri" w:eastAsia="Times New Roman" w:hAnsi="Calibri" w:cs="Times New Roman"/>
+          <w:color w:val="000000"/>
+          <w:sz w:val="28"/>
+          <w:szCs w:val="28"/>
+        </w:rPr>
+        <w:t xml:space="preserve"> </w:t>
+      </w:r>
+      <w:proofErr w:type="spellStart"/>
+      <w:r>
+        <w:rPr>
+          <w:rFonts w:ascii="Calibri" w:eastAsia="Times New Roman" w:hAnsi="Calibri" w:cs="Times New Roman"/>
+          <w:color w:val="000000"/>
+          <w:sz w:val="28"/>
+          <w:szCs w:val="28"/>
+        </w:rPr>
+        <w:t>Fransen</w:t>
+      </w:r>
+      <w:proofErr w:type="spellEnd"/>
+      <w:r>
+        <w:rPr>
+          <w:rFonts w:ascii="Calibri" w:eastAsia="Times New Roman" w:hAnsi="Calibri" w:cs="Times New Roman"/>
+          <w:color w:val="000000"/>
+          <w:sz w:val="28"/>
+          <w:szCs w:val="28"/>
+        </w:rPr>
+        <w:t xml:space="preserve">, </w:t>
+      </w:r>
+      <w:proofErr w:type="spellStart"/>
+      <w:r>
+        <w:rPr>
+          <w:rFonts w:ascii="Calibri" w:eastAsia="Times New Roman" w:hAnsi="Calibri" w:cs="Times New Roman"/>
+          <w:color w:val="000000"/>
+          <w:sz w:val="28"/>
+          <w:szCs w:val="28"/>
+        </w:rPr>
+        <w:t>Georgi</w:t>
+      </w:r>
+      <w:proofErr w:type="spellEnd"/>
+      <w:r>
+        <w:rPr>
+          <w:rFonts w:ascii="Calibri" w:eastAsia="Times New Roman" w:hAnsi="Calibri" w:cs="Times New Roman"/>
+          <w:color w:val="000000"/>
+          <w:sz w:val="28"/>
+          <w:szCs w:val="28"/>
+        </w:rPr>
+        <w:t xml:space="preserve"> </w:t>
+      </w:r>
+      <w:proofErr w:type="spellStart"/>
+      <w:r>
+        <w:rPr>
+          <w:rFonts w:ascii="Calibri" w:eastAsia="Times New Roman" w:hAnsi="Calibri" w:cs="Times New Roman"/>
+          <w:color w:val="000000"/>
+          <w:sz w:val="28"/>
+          <w:szCs w:val="28"/>
+        </w:rPr>
+        <w:t>Chishirkov</w:t>
+      </w:r>
+      <w:proofErr w:type="spellEnd"/>
+      <w:r>
+        <w:rPr>
+          <w:rFonts w:ascii="Calibri" w:eastAsia="Times New Roman" w:hAnsi="Calibri" w:cs="Times New Roman"/>
+          <w:color w:val="000000"/>
+          <w:sz w:val="28"/>
+          <w:szCs w:val="28"/>
+        </w:rPr>
+        <w:t xml:space="preserve">, Angel </w:t>
+      </w:r>
+      <w:proofErr w:type="spellStart"/>
+      <w:r>
+        <w:rPr>
+          <w:rFonts w:ascii="Calibri" w:eastAsia="Times New Roman" w:hAnsi="Calibri" w:cs="Times New Roman"/>
+          <w:color w:val="000000"/>
+          <w:sz w:val="28"/>
+          <w:szCs w:val="28"/>
+        </w:rPr>
+        <w:t>Doychinov</w:t>
+      </w:r>
+      <w:proofErr w:type="spellEnd"/>
+      <w:r>
+        <w:rPr>
+          <w:rFonts w:ascii="Calibri" w:eastAsia="Times New Roman" w:hAnsi="Calibri" w:cs="Times New Roman"/>
+          <w:color w:val="000000"/>
+          <w:sz w:val="28"/>
+          <w:szCs w:val="28"/>
+        </w:rPr>
+        <w:t xml:space="preserve">, Ilia </w:t>
+      </w:r>
+      <w:proofErr w:type="spellStart"/>
+      <w:r>
+        <w:rPr>
+          <w:rFonts w:ascii="Calibri" w:eastAsia="Times New Roman" w:hAnsi="Calibri" w:cs="Times New Roman"/>
+          <w:color w:val="000000"/>
+          <w:sz w:val="28"/>
+          <w:szCs w:val="28"/>
+        </w:rPr>
+        <w:t>Nikushev</w:t>
+      </w:r>
+      <w:proofErr w:type="spellEnd"/>
+      <w:r>
+        <w:rPr>
+          <w:rFonts w:ascii="Calibri" w:eastAsia="Times New Roman" w:hAnsi="Calibri" w:cs="Times New Roman"/>
+          <w:color w:val="000000"/>
+          <w:sz w:val="28"/>
+          <w:szCs w:val="28"/>
+        </w:rPr>
+        <w:t xml:space="preserve"> and Mikael </w:t>
+      </w:r>
+      <w:proofErr w:type="spellStart"/>
+      <w:r>
+        <w:rPr>
+          <w:rFonts w:ascii="Calibri" w:eastAsia="Times New Roman" w:hAnsi="Calibri" w:cs="Times New Roman"/>
+          <w:color w:val="000000"/>
+          <w:sz w:val="28"/>
+          <w:szCs w:val="28"/>
+        </w:rPr>
+        <w:t>Shaghelani</w:t>
+      </w:r>
+      <w:proofErr w:type="spellEnd"/>
+      <w:r>
+        <w:rPr>
+          <w:rFonts w:ascii="Calibri" w:eastAsia="Times New Roman" w:hAnsi="Calibri" w:cs="Times New Roman"/>
+          <w:color w:val="000000"/>
+          <w:sz w:val="28"/>
+          <w:szCs w:val="28"/>
+        </w:rPr>
+        <w:t>.</w:t>
       </w:r>
     </w:p>
     <w:p>
@@ -3219,7 +4377,27 @@
           <w:sz w:val="28"/>
           <w:szCs w:val="28"/>
         </w:rPr>
-        <w:t>6. Website GUI and functionality (login and reg forms)</w:t>
+        <w:t xml:space="preserve">6. Website GUI and functionality (login and </w:t>
+      </w:r>
+      <w:proofErr w:type="spellStart"/>
+      <w:r>
+        <w:rPr>
+          <w:rFonts w:ascii="Calibri" w:eastAsia="Times New Roman" w:hAnsi="Calibri" w:cs="Times New Roman"/>
+          <w:color w:val="000000"/>
+          <w:sz w:val="28"/>
+          <w:szCs w:val="28"/>
+        </w:rPr>
+        <w:t>reg</w:t>
+      </w:r>
+      <w:proofErr w:type="spellEnd"/>
+      <w:r>
+        <w:rPr>
+          <w:rFonts w:ascii="Calibri" w:eastAsia="Times New Roman" w:hAnsi="Calibri" w:cs="Times New Roman"/>
+          <w:color w:val="000000"/>
+          <w:sz w:val="28"/>
+          <w:szCs w:val="28"/>
+        </w:rPr>
+        <w:t xml:space="preserve"> forms)</w:t>
       </w:r>
       <w:r>
         <w:rPr>
@@ -3294,8 +4472,17 @@
           <w:sz w:val="28"/>
           <w:szCs w:val="28"/>
         </w:rPr>
-        <w:t>, all group members present except Georgi</w:t>
-      </w:r>
+        <w:t xml:space="preserve">, all group members present except </w:t>
+      </w:r>
+      <w:proofErr w:type="spellStart"/>
+      <w:r>
+        <w:rPr>
+          <w:sz w:val="28"/>
+          <w:szCs w:val="28"/>
+        </w:rPr>
+        <w:t>Georgi</w:t>
+      </w:r>
+      <w:proofErr w:type="spellEnd"/>
     </w:p>
     <w:p>
       <w:pPr>
@@ -3376,7 +4563,39 @@
           <w:sz w:val="28"/>
           <w:szCs w:val="28"/>
         </w:rPr>
-        <w:t xml:space="preserve">- Ilia and Mikaeil's discussion on Mikaeil's performance and absence </w:t>
+        <w:t xml:space="preserve">- Ilia and </w:t>
+      </w:r>
+      <w:proofErr w:type="spellStart"/>
+      <w:r>
+        <w:rPr>
+          <w:sz w:val="28"/>
+          <w:szCs w:val="28"/>
+        </w:rPr>
+        <w:t>Mikaeil's</w:t>
+      </w:r>
+      <w:proofErr w:type="spellEnd"/>
+      <w:r>
+        <w:rPr>
+          <w:sz w:val="28"/>
+          <w:szCs w:val="28"/>
+        </w:rPr>
+        <w:t xml:space="preserve"> discussion on </w:t>
+      </w:r>
+      <w:proofErr w:type="spellStart"/>
+      <w:r>
+        <w:rPr>
+          <w:sz w:val="28"/>
+          <w:szCs w:val="28"/>
+        </w:rPr>
+        <w:t>Mikaeil's</w:t>
+      </w:r>
+      <w:proofErr w:type="spellEnd"/>
+      <w:r>
+        <w:rPr>
+          <w:sz w:val="28"/>
+          <w:szCs w:val="28"/>
+        </w:rPr>
+        <w:t xml:space="preserve"> performance and absence </w:t>
       </w:r>
     </w:p>
     <w:p>
@@ -3401,7 +4620,23 @@
           <w:sz w:val="28"/>
           <w:szCs w:val="28"/>
         </w:rPr>
-        <w:t>EVERY WEEK : Written Report from every member on their group contribution, what you promised, what you delivered, what went wrong, what can go better</w:t>
+        <w:t xml:space="preserve">EVERY </w:t>
+      </w:r>
+      <w:proofErr w:type="gramStart"/>
+      <w:r>
+        <w:rPr>
+          <w:sz w:val="28"/>
+          <w:szCs w:val="28"/>
+        </w:rPr>
+        <w:t>WEEK :</w:t>
+      </w:r>
+      <w:proofErr w:type="gramEnd"/>
+      <w:r>
+        <w:rPr>
+          <w:sz w:val="28"/>
+          <w:szCs w:val="28"/>
+        </w:rPr>
+        <w:t xml:space="preserve"> Written Report from every member on their group contribution, what you promised, what you delivered, what went wrong, what can go better</w:t>
       </w:r>
     </w:p>
     <w:p>
@@ -3524,8 +4759,17 @@
           <w:sz w:val="28"/>
           <w:szCs w:val="28"/>
         </w:rPr>
-        <w:t>10:50 Mikaeil</w:t>
-      </w:r>
+        <w:t xml:space="preserve">10:50 </w:t>
+      </w:r>
+      <w:proofErr w:type="spellStart"/>
+      <w:r>
+        <w:rPr>
+          <w:sz w:val="28"/>
+          <w:szCs w:val="28"/>
+        </w:rPr>
+        <w:t>Mikaeil</w:t>
+      </w:r>
+      <w:proofErr w:type="spellEnd"/>
     </w:p>
     <w:p>
       <w:pPr>
@@ -3721,16 +4965,36 @@
           <w:sz w:val="28"/>
           <w:szCs w:val="28"/>
         </w:rPr>
-        <w:t xml:space="preserve"> - The next meeting of group D, P</w:t>
-      </w:r>
-      <w:r>
-        <w:rPr>
-          <w:rFonts w:ascii="Calibri" w:eastAsia="Times New Roman" w:hAnsi="Calibri" w:cs="Times New Roman"/>
-          <w:color w:val="000000"/>
-          <w:sz w:val="28"/>
-          <w:szCs w:val="28"/>
-        </w:rPr>
-        <w:t>roShots will take place on the 18</w:t>
+        <w:t xml:space="preserve"> - The next meeting of group D, </w:t>
+      </w:r>
+      <w:proofErr w:type="spellStart"/>
+      <w:r>
+        <w:rPr>
+          <w:rFonts w:ascii="Calibri" w:eastAsia="Times New Roman" w:hAnsi="Calibri" w:cs="Times New Roman"/>
+          <w:color w:val="000000"/>
+          <w:sz w:val="28"/>
+          <w:szCs w:val="28"/>
+        </w:rPr>
+        <w:t>P</w:t>
+      </w:r>
+      <w:r>
+        <w:rPr>
+          <w:rFonts w:ascii="Calibri" w:eastAsia="Times New Roman" w:hAnsi="Calibri" w:cs="Times New Roman"/>
+          <w:color w:val="000000"/>
+          <w:sz w:val="28"/>
+          <w:szCs w:val="28"/>
+        </w:rPr>
+        <w:t>roShots</w:t>
+      </w:r>
+      <w:proofErr w:type="spellEnd"/>
+      <w:r>
+        <w:rPr>
+          <w:rFonts w:ascii="Calibri" w:eastAsia="Times New Roman" w:hAnsi="Calibri" w:cs="Times New Roman"/>
+          <w:color w:val="000000"/>
+          <w:sz w:val="28"/>
+          <w:szCs w:val="28"/>
+        </w:rPr>
+        <w:t xml:space="preserve"> will take place on the 18</w:t>
       </w:r>
       <w:r>
         <w:rPr>
@@ -3794,7 +5058,147 @@
           <w:sz w:val="28"/>
           <w:szCs w:val="28"/>
         </w:rPr>
-        <w:t>The people invited are: Mariëlle Fransen, Georgi Chishirkov, Angel Doychinov, Ilia Nikushev and Mikael Shaghelani.</w:t>
+        <w:t>The people invited are: </w:t>
+      </w:r>
+      <w:proofErr w:type="spellStart"/>
+      <w:r>
+        <w:rPr>
+          <w:rFonts w:ascii="Calibri" w:eastAsia="Times New Roman" w:hAnsi="Calibri" w:cs="Times New Roman"/>
+          <w:color w:val="000000"/>
+          <w:sz w:val="28"/>
+          <w:szCs w:val="28"/>
+        </w:rPr>
+        <w:t>Mariëlle</w:t>
+      </w:r>
+      <w:proofErr w:type="spellEnd"/>
+      <w:r>
+        <w:rPr>
+          <w:rFonts w:ascii="Calibri" w:eastAsia="Times New Roman" w:hAnsi="Calibri" w:cs="Times New Roman"/>
+          <w:color w:val="000000"/>
+          <w:sz w:val="28"/>
+          <w:szCs w:val="28"/>
+        </w:rPr>
+        <w:t xml:space="preserve"> </w:t>
+      </w:r>
+      <w:proofErr w:type="spellStart"/>
+      <w:r>
+        <w:rPr>
+          <w:rFonts w:ascii="Calibri" w:eastAsia="Times New Roman" w:hAnsi="Calibri" w:cs="Times New Roman"/>
+          <w:color w:val="000000"/>
+          <w:sz w:val="28"/>
+          <w:szCs w:val="28"/>
+        </w:rPr>
+        <w:t>Fransen</w:t>
+      </w:r>
+      <w:proofErr w:type="spellEnd"/>
+      <w:r>
+        <w:rPr>
+          <w:rFonts w:ascii="Calibri" w:eastAsia="Times New Roman" w:hAnsi="Calibri" w:cs="Times New Roman"/>
+          <w:color w:val="000000"/>
+          <w:sz w:val="28"/>
+          <w:szCs w:val="28"/>
+        </w:rPr>
+        <w:t xml:space="preserve">, </w:t>
+      </w:r>
+      <w:proofErr w:type="spellStart"/>
+      <w:r>
+        <w:rPr>
+          <w:rFonts w:ascii="Calibri" w:eastAsia="Times New Roman" w:hAnsi="Calibri" w:cs="Times New Roman"/>
+          <w:color w:val="000000"/>
+          <w:sz w:val="28"/>
+          <w:szCs w:val="28"/>
+        </w:rPr>
+        <w:t>Georgi</w:t>
+      </w:r>
+      <w:proofErr w:type="spellEnd"/>
+      <w:r>
+        <w:rPr>
+          <w:rFonts w:ascii="Calibri" w:eastAsia="Times New Roman" w:hAnsi="Calibri" w:cs="Times New Roman"/>
+          <w:color w:val="000000"/>
+          <w:sz w:val="28"/>
+          <w:szCs w:val="28"/>
+        </w:rPr>
+        <w:t xml:space="preserve"> </w:t>
+      </w:r>
+      <w:proofErr w:type="spellStart"/>
+      <w:r>
+        <w:rPr>
+          <w:rFonts w:ascii="Calibri" w:eastAsia="Times New Roman" w:hAnsi="Calibri" w:cs="Times New Roman"/>
+          <w:color w:val="000000"/>
+          <w:sz w:val="28"/>
+          <w:szCs w:val="28"/>
+        </w:rPr>
+        <w:t>Chishirkov</w:t>
+      </w:r>
+      <w:proofErr w:type="spellEnd"/>
+      <w:r>
+        <w:rPr>
+          <w:rFonts w:ascii="Calibri" w:eastAsia="Times New Roman" w:hAnsi="Calibri" w:cs="Times New Roman"/>
+          <w:color w:val="000000"/>
+          <w:sz w:val="28"/>
+          <w:szCs w:val="28"/>
+        </w:rPr>
+        <w:t xml:space="preserve">, Angel </w:t>
+      </w:r>
+      <w:proofErr w:type="spellStart"/>
+      <w:r>
+        <w:rPr>
+          <w:rFonts w:ascii="Calibri" w:eastAsia="Times New Roman" w:hAnsi="Calibri" w:cs="Times New Roman"/>
+          <w:color w:val="000000"/>
+          <w:sz w:val="28"/>
+          <w:szCs w:val="28"/>
+        </w:rPr>
+        <w:t>Doychinov</w:t>
+      </w:r>
+      <w:proofErr w:type="spellEnd"/>
+      <w:r>
+        <w:rPr>
+          <w:rFonts w:ascii="Calibri" w:eastAsia="Times New Roman" w:hAnsi="Calibri" w:cs="Times New Roman"/>
+          <w:color w:val="000000"/>
+          <w:sz w:val="28"/>
+          <w:szCs w:val="28"/>
+        </w:rPr>
+        <w:t xml:space="preserve">, Ilia </w:t>
+      </w:r>
+      <w:proofErr w:type="spellStart"/>
+      <w:r>
+        <w:rPr>
+          <w:rFonts w:ascii="Calibri" w:eastAsia="Times New Roman" w:hAnsi="Calibri" w:cs="Times New Roman"/>
+          <w:color w:val="000000"/>
+          <w:sz w:val="28"/>
+          <w:szCs w:val="28"/>
+        </w:rPr>
+        <w:t>Nikushev</w:t>
+      </w:r>
+      <w:proofErr w:type="spellEnd"/>
+      <w:r>
+        <w:rPr>
+          <w:rFonts w:ascii="Calibri" w:eastAsia="Times New Roman" w:hAnsi="Calibri" w:cs="Times New Roman"/>
+          <w:color w:val="000000"/>
+          <w:sz w:val="28"/>
+          <w:szCs w:val="28"/>
+        </w:rPr>
+        <w:t xml:space="preserve"> and Mikael </w:t>
+      </w:r>
+      <w:proofErr w:type="spellStart"/>
+      <w:r>
+        <w:rPr>
+          <w:rFonts w:ascii="Calibri" w:eastAsia="Times New Roman" w:hAnsi="Calibri" w:cs="Times New Roman"/>
+          <w:color w:val="000000"/>
+          <w:sz w:val="28"/>
+          <w:szCs w:val="28"/>
+        </w:rPr>
+        <w:t>Shaghelani</w:t>
+      </w:r>
+      <w:proofErr w:type="spellEnd"/>
+      <w:r>
+        <w:rPr>
+          <w:rFonts w:ascii="Calibri" w:eastAsia="Times New Roman" w:hAnsi="Calibri" w:cs="Times New Roman"/>
+          <w:color w:val="000000"/>
+          <w:sz w:val="28"/>
+          <w:szCs w:val="28"/>
+        </w:rPr>
+        <w:t>.</w:t>
       </w:r>
     </w:p>
     <w:p>
@@ -3920,16 +5324,7 @@
           <w:szCs w:val="28"/>
           <w:u w:val="single"/>
         </w:rPr>
-        <w:t>18</w:t>
-      </w:r>
-      <w:r>
-        <w:rPr>
-          <w:b/>
-          <w:sz w:val="28"/>
-          <w:szCs w:val="28"/>
-          <w:u w:val="single"/>
-        </w:rPr>
-        <w:t>.05</w:t>
+        <w:t>18.05</w:t>
       </w:r>
       <w:r>
         <w:rPr>
@@ -3963,14 +5358,7 @@
           <w:sz w:val="28"/>
           <w:szCs w:val="28"/>
         </w:rPr>
-        <w:t xml:space="preserve"> Meeting started at 10:30</w:t>
-      </w:r>
-      <w:r>
-        <w:rPr>
-          <w:sz w:val="28"/>
-          <w:szCs w:val="28"/>
-        </w:rPr>
-        <w:t>, all group members present</w:t>
+        <w:t xml:space="preserve"> Meeting started at 10:30, all group members present</w:t>
       </w:r>
     </w:p>
     <w:p>
@@ -4079,7 +5467,23 @@
           <w:sz w:val="28"/>
           <w:szCs w:val="28"/>
         </w:rPr>
-        <w:t>10:42 – Georgi’s part – database and renting and appointments GUI</w:t>
+        <w:t xml:space="preserve">10:42 – </w:t>
+      </w:r>
+      <w:proofErr w:type="spellStart"/>
+      <w:r>
+        <w:rPr>
+          <w:sz w:val="28"/>
+          <w:szCs w:val="28"/>
+        </w:rPr>
+        <w:t>Georgi’s</w:t>
+      </w:r>
+      <w:proofErr w:type="spellEnd"/>
+      <w:r>
+        <w:rPr>
+          <w:sz w:val="28"/>
+          <w:szCs w:val="28"/>
+        </w:rPr>
+        <w:t xml:space="preserve"> part – database and renting and appointments GUI</w:t>
       </w:r>
     </w:p>
     <w:p>
@@ -4097,7 +5501,23 @@
           <w:sz w:val="28"/>
           <w:szCs w:val="28"/>
         </w:rPr>
-        <w:t>10:43 – Mikaeil’s part - Admin GUI part – what kind of administrative part</w:t>
+        <w:t xml:space="preserve">10:43 – </w:t>
+      </w:r>
+      <w:proofErr w:type="spellStart"/>
+      <w:r>
+        <w:rPr>
+          <w:sz w:val="28"/>
+          <w:szCs w:val="28"/>
+        </w:rPr>
+        <w:t>Mikaeil’s</w:t>
+      </w:r>
+      <w:proofErr w:type="spellEnd"/>
+      <w:r>
+        <w:rPr>
+          <w:sz w:val="28"/>
+          <w:szCs w:val="28"/>
+        </w:rPr>
+        <w:t xml:space="preserve"> part - Admin GUI part – what kind of administrative part</w:t>
       </w:r>
     </w:p>
     <w:p>
@@ -4158,16 +5578,23 @@
           <w:sz w:val="28"/>
           <w:szCs w:val="28"/>
         </w:rPr>
-        <w:t xml:space="preserve">10:56 – Event </w:t>
-      </w:r>
-      <w:bookmarkStart w:id="0" w:name="_GoBack"/>
-      <w:bookmarkEnd w:id="0"/>
-      <w:r>
-        <w:rPr>
-          <w:sz w:val="28"/>
-          <w:szCs w:val="28"/>
-        </w:rPr>
-        <w:t xml:space="preserve">dates – 27,28,29 </w:t>
+        <w:t>10:56 – Event dates – 27</w:t>
+      </w:r>
+      <w:proofErr w:type="gramStart"/>
+      <w:r>
+        <w:rPr>
+          <w:sz w:val="28"/>
+          <w:szCs w:val="28"/>
+        </w:rPr>
+        <w:t>,28,29</w:t>
+      </w:r>
+      <w:proofErr w:type="gramEnd"/>
+      <w:r>
+        <w:rPr>
+          <w:sz w:val="28"/>
+          <w:szCs w:val="28"/>
+        </w:rPr>
+        <w:t xml:space="preserve"> </w:t>
       </w:r>
     </w:p>
     <w:p>
@@ -4187,6 +5614,436 @@
         </w:rPr>
         <w:t>Agreements – Mail reflection before next meeting, have project done before week 9</w:t>
       </w:r>
+    </w:p>
+    <w:p>
+      <w:pPr>
+        <w:tabs>
+          <w:tab w:val="left" w:pos="6705"/>
+        </w:tabs>
+        <w:rPr>
+          <w:sz w:val="28"/>
+          <w:szCs w:val="28"/>
+        </w:rPr>
+      </w:pPr>
+    </w:p>
+    <w:p>
+      <w:pPr>
+        <w:rPr>
+          <w:rFonts w:ascii="Calibri" w:eastAsia="Times New Roman" w:hAnsi="Calibri" w:cs="Times New Roman"/>
+          <w:color w:val="000000"/>
+          <w:sz w:val="28"/>
+          <w:szCs w:val="28"/>
+        </w:rPr>
+      </w:pPr>
+      <w:r>
+        <w:rPr>
+          <w:rFonts w:ascii="Calibri" w:eastAsia="Times New Roman" w:hAnsi="Calibri" w:cs="Times New Roman"/>
+          <w:b/>
+          <w:color w:val="000000"/>
+          <w:sz w:val="28"/>
+          <w:szCs w:val="28"/>
+        </w:rPr>
+        <w:t>Agenda for 01.06</w:t>
+      </w:r>
+      <w:r>
+        <w:rPr>
+          <w:rFonts w:ascii="Calibri" w:eastAsia="Times New Roman" w:hAnsi="Calibri" w:cs="Times New Roman"/>
+          <w:b/>
+          <w:color w:val="000000"/>
+          <w:sz w:val="28"/>
+          <w:szCs w:val="28"/>
+        </w:rPr>
+        <w:t>.</w:t>
+      </w:r>
+      <w:r>
+        <w:rPr>
+          <w:rFonts w:ascii="Calibri" w:eastAsia="Times New Roman" w:hAnsi="Calibri" w:cs="Times New Roman"/>
+          <w:color w:val="000000"/>
+          <w:sz w:val="28"/>
+          <w:szCs w:val="28"/>
+        </w:rPr>
+        <w:t xml:space="preserve"> - The next meeting of group D, </w:t>
+      </w:r>
+      <w:proofErr w:type="spellStart"/>
+      <w:r>
+        <w:rPr>
+          <w:rFonts w:ascii="Calibri" w:eastAsia="Times New Roman" w:hAnsi="Calibri" w:cs="Times New Roman"/>
+          <w:color w:val="000000"/>
+          <w:sz w:val="28"/>
+          <w:szCs w:val="28"/>
+        </w:rPr>
+        <w:t>P</w:t>
+      </w:r>
+      <w:r>
+        <w:rPr>
+          <w:rFonts w:ascii="Calibri" w:eastAsia="Times New Roman" w:hAnsi="Calibri" w:cs="Times New Roman"/>
+          <w:color w:val="000000"/>
+          <w:sz w:val="28"/>
+          <w:szCs w:val="28"/>
+        </w:rPr>
+        <w:t>r</w:t>
+      </w:r>
+      <w:r>
+        <w:rPr>
+          <w:rFonts w:ascii="Calibri" w:eastAsia="Times New Roman" w:hAnsi="Calibri" w:cs="Times New Roman"/>
+          <w:color w:val="000000"/>
+          <w:sz w:val="28"/>
+          <w:szCs w:val="28"/>
+        </w:rPr>
+        <w:t>oShots</w:t>
+      </w:r>
+      <w:proofErr w:type="spellEnd"/>
+      <w:r>
+        <w:rPr>
+          <w:rFonts w:ascii="Calibri" w:eastAsia="Times New Roman" w:hAnsi="Calibri" w:cs="Times New Roman"/>
+          <w:color w:val="000000"/>
+          <w:sz w:val="28"/>
+          <w:szCs w:val="28"/>
+        </w:rPr>
+        <w:t xml:space="preserve"> will take place on the 1st</w:t>
+      </w:r>
+      <w:r>
+        <w:rPr>
+          <w:rFonts w:ascii="Calibri" w:eastAsia="Times New Roman" w:hAnsi="Calibri" w:cs="Times New Roman"/>
+          <w:color w:val="000000"/>
+          <w:sz w:val="28"/>
+          <w:szCs w:val="28"/>
+        </w:rPr>
+        <w:t xml:space="preserve"> </w:t>
+      </w:r>
+      <w:r>
+        <w:rPr>
+          <w:rFonts w:ascii="Calibri" w:eastAsia="Times New Roman" w:hAnsi="Calibri" w:cs="Times New Roman"/>
+          <w:color w:val="000000"/>
+          <w:sz w:val="28"/>
+          <w:szCs w:val="28"/>
+        </w:rPr>
+        <w:t xml:space="preserve">of </w:t>
+      </w:r>
+      <w:r>
+        <w:rPr>
+          <w:rFonts w:ascii="Calibri" w:eastAsia="Times New Roman" w:hAnsi="Calibri" w:cs="Times New Roman"/>
+          <w:color w:val="000000"/>
+          <w:sz w:val="28"/>
+          <w:szCs w:val="28"/>
+        </w:rPr>
+        <w:t>June</w:t>
+      </w:r>
+      <w:r>
+        <w:rPr>
+          <w:rFonts w:ascii="Calibri" w:eastAsia="Times New Roman" w:hAnsi="Calibri" w:cs="Times New Roman"/>
+          <w:color w:val="000000"/>
+          <w:sz w:val="28"/>
+          <w:szCs w:val="28"/>
+        </w:rPr>
+        <w:t xml:space="preserve"> on </w:t>
+      </w:r>
+      <w:r>
+        <w:rPr>
+          <w:rFonts w:ascii="Calibri" w:eastAsia="Times New Roman" w:hAnsi="Calibri" w:cs="Times New Roman"/>
+          <w:color w:val="000000"/>
+          <w:sz w:val="28"/>
+          <w:szCs w:val="28"/>
+        </w:rPr>
+        <w:t xml:space="preserve">Monday in the lobby near 2.40 of next week starting from </w:t>
+      </w:r>
+      <w:r>
+        <w:rPr>
+          <w:rFonts w:ascii="Calibri" w:eastAsia="Times New Roman" w:hAnsi="Calibri" w:cs="Times New Roman"/>
+          <w:color w:val="000000"/>
+          <w:sz w:val="28"/>
+          <w:szCs w:val="28"/>
+        </w:rPr>
+        <w:t>10:30</w:t>
+      </w:r>
+      <w:r>
+        <w:rPr>
+          <w:rFonts w:ascii="Calibri" w:eastAsia="Times New Roman" w:hAnsi="Calibri" w:cs="Times New Roman"/>
+          <w:color w:val="000000"/>
+          <w:sz w:val="28"/>
+          <w:szCs w:val="28"/>
+        </w:rPr>
+        <w:t xml:space="preserve"> </w:t>
+      </w:r>
+      <w:r>
+        <w:rPr>
+          <w:rFonts w:ascii="Calibri" w:eastAsia="Times New Roman" w:hAnsi="Calibri" w:cs="Times New Roman"/>
+          <w:color w:val="000000"/>
+          <w:sz w:val="28"/>
+          <w:szCs w:val="28"/>
+        </w:rPr>
+        <w:t>AM.</w:t>
+      </w:r>
+    </w:p>
+    <w:p>
+      <w:pPr>
+        <w:rPr>
+          <w:rFonts w:ascii="Calibri" w:eastAsia="Times New Roman" w:hAnsi="Calibri" w:cs="Times New Roman"/>
+          <w:color w:val="000000"/>
+          <w:sz w:val="28"/>
+          <w:szCs w:val="28"/>
+        </w:rPr>
+      </w:pPr>
+      <w:r>
+        <w:rPr>
+          <w:rFonts w:ascii="Calibri" w:eastAsia="Times New Roman" w:hAnsi="Calibri" w:cs="Times New Roman"/>
+          <w:color w:val="000000"/>
+          <w:sz w:val="28"/>
+          <w:szCs w:val="28"/>
+        </w:rPr>
+        <w:t>The people invited are: </w:t>
+      </w:r>
+      <w:proofErr w:type="spellStart"/>
+      <w:r>
+        <w:rPr>
+          <w:rFonts w:ascii="Calibri" w:eastAsia="Times New Roman" w:hAnsi="Calibri" w:cs="Times New Roman"/>
+          <w:color w:val="000000"/>
+          <w:sz w:val="28"/>
+          <w:szCs w:val="28"/>
+        </w:rPr>
+        <w:t>Mariëlle</w:t>
+      </w:r>
+      <w:proofErr w:type="spellEnd"/>
+      <w:r>
+        <w:rPr>
+          <w:rFonts w:ascii="Calibri" w:eastAsia="Times New Roman" w:hAnsi="Calibri" w:cs="Times New Roman"/>
+          <w:color w:val="000000"/>
+          <w:sz w:val="28"/>
+          <w:szCs w:val="28"/>
+        </w:rPr>
+        <w:t xml:space="preserve"> </w:t>
+      </w:r>
+      <w:proofErr w:type="spellStart"/>
+      <w:r>
+        <w:rPr>
+          <w:rFonts w:ascii="Calibri" w:eastAsia="Times New Roman" w:hAnsi="Calibri" w:cs="Times New Roman"/>
+          <w:color w:val="000000"/>
+          <w:sz w:val="28"/>
+          <w:szCs w:val="28"/>
+        </w:rPr>
+        <w:t>Fransen</w:t>
+      </w:r>
+      <w:proofErr w:type="spellEnd"/>
+      <w:r>
+        <w:rPr>
+          <w:rFonts w:ascii="Calibri" w:eastAsia="Times New Roman" w:hAnsi="Calibri" w:cs="Times New Roman"/>
+          <w:color w:val="000000"/>
+          <w:sz w:val="28"/>
+          <w:szCs w:val="28"/>
+        </w:rPr>
+        <w:t xml:space="preserve">, </w:t>
+      </w:r>
+      <w:proofErr w:type="spellStart"/>
+      <w:r>
+        <w:rPr>
+          <w:rFonts w:ascii="Calibri" w:eastAsia="Times New Roman" w:hAnsi="Calibri" w:cs="Times New Roman"/>
+          <w:color w:val="000000"/>
+          <w:sz w:val="28"/>
+          <w:szCs w:val="28"/>
+        </w:rPr>
+        <w:t>Georgi</w:t>
+      </w:r>
+      <w:proofErr w:type="spellEnd"/>
+      <w:r>
+        <w:rPr>
+          <w:rFonts w:ascii="Calibri" w:eastAsia="Times New Roman" w:hAnsi="Calibri" w:cs="Times New Roman"/>
+          <w:color w:val="000000"/>
+          <w:sz w:val="28"/>
+          <w:szCs w:val="28"/>
+        </w:rPr>
+        <w:t xml:space="preserve"> </w:t>
+      </w:r>
+      <w:proofErr w:type="spellStart"/>
+      <w:r>
+        <w:rPr>
+          <w:rFonts w:ascii="Calibri" w:eastAsia="Times New Roman" w:hAnsi="Calibri" w:cs="Times New Roman"/>
+          <w:color w:val="000000"/>
+          <w:sz w:val="28"/>
+          <w:szCs w:val="28"/>
+        </w:rPr>
+        <w:t>Chishirkov</w:t>
+      </w:r>
+      <w:proofErr w:type="spellEnd"/>
+      <w:r>
+        <w:rPr>
+          <w:rFonts w:ascii="Calibri" w:eastAsia="Times New Roman" w:hAnsi="Calibri" w:cs="Times New Roman"/>
+          <w:color w:val="000000"/>
+          <w:sz w:val="28"/>
+          <w:szCs w:val="28"/>
+        </w:rPr>
+        <w:t xml:space="preserve">, Angel </w:t>
+      </w:r>
+      <w:proofErr w:type="spellStart"/>
+      <w:r>
+        <w:rPr>
+          <w:rFonts w:ascii="Calibri" w:eastAsia="Times New Roman" w:hAnsi="Calibri" w:cs="Times New Roman"/>
+          <w:color w:val="000000"/>
+          <w:sz w:val="28"/>
+          <w:szCs w:val="28"/>
+        </w:rPr>
+        <w:t>Doychinov</w:t>
+      </w:r>
+      <w:proofErr w:type="spellEnd"/>
+      <w:r>
+        <w:rPr>
+          <w:rFonts w:ascii="Calibri" w:eastAsia="Times New Roman" w:hAnsi="Calibri" w:cs="Times New Roman"/>
+          <w:color w:val="000000"/>
+          <w:sz w:val="28"/>
+          <w:szCs w:val="28"/>
+        </w:rPr>
+        <w:t xml:space="preserve">, Ilia </w:t>
+      </w:r>
+      <w:proofErr w:type="spellStart"/>
+      <w:r>
+        <w:rPr>
+          <w:rFonts w:ascii="Calibri" w:eastAsia="Times New Roman" w:hAnsi="Calibri" w:cs="Times New Roman"/>
+          <w:color w:val="000000"/>
+          <w:sz w:val="28"/>
+          <w:szCs w:val="28"/>
+        </w:rPr>
+        <w:t>Nikushev</w:t>
+      </w:r>
+      <w:proofErr w:type="spellEnd"/>
+      <w:r>
+        <w:rPr>
+          <w:rFonts w:ascii="Calibri" w:eastAsia="Times New Roman" w:hAnsi="Calibri" w:cs="Times New Roman"/>
+          <w:color w:val="000000"/>
+          <w:sz w:val="28"/>
+          <w:szCs w:val="28"/>
+        </w:rPr>
+        <w:t xml:space="preserve"> and Mikael </w:t>
+      </w:r>
+      <w:proofErr w:type="spellStart"/>
+      <w:r>
+        <w:rPr>
+          <w:rFonts w:ascii="Calibri" w:eastAsia="Times New Roman" w:hAnsi="Calibri" w:cs="Times New Roman"/>
+          <w:color w:val="000000"/>
+          <w:sz w:val="28"/>
+          <w:szCs w:val="28"/>
+        </w:rPr>
+        <w:t>Shaghelani</w:t>
+      </w:r>
+      <w:proofErr w:type="spellEnd"/>
+      <w:r>
+        <w:rPr>
+          <w:rFonts w:ascii="Calibri" w:eastAsia="Times New Roman" w:hAnsi="Calibri" w:cs="Times New Roman"/>
+          <w:color w:val="000000"/>
+          <w:sz w:val="28"/>
+          <w:szCs w:val="28"/>
+        </w:rPr>
+        <w:t>.</w:t>
+      </w:r>
+    </w:p>
+    <w:p>
+      <w:pPr>
+        <w:rPr>
+          <w:rFonts w:ascii="Calibri" w:eastAsia="Times New Roman" w:hAnsi="Calibri" w:cs="Times New Roman"/>
+          <w:color w:val="000000"/>
+          <w:sz w:val="28"/>
+          <w:szCs w:val="28"/>
+        </w:rPr>
+      </w:pPr>
+      <w:r>
+        <w:rPr>
+          <w:rFonts w:ascii="Calibri" w:eastAsia="Times New Roman" w:hAnsi="Calibri" w:cs="Times New Roman"/>
+          <w:color w:val="000000"/>
+          <w:sz w:val="28"/>
+          <w:szCs w:val="28"/>
+        </w:rPr>
+        <w:t xml:space="preserve">The </w:t>
+      </w:r>
+      <w:r>
+        <w:rPr>
+          <w:rFonts w:ascii="Calibri" w:eastAsia="Times New Roman" w:hAnsi="Calibri" w:cs="Times New Roman"/>
+          <w:color w:val="000000"/>
+          <w:sz w:val="28"/>
+          <w:szCs w:val="28"/>
+        </w:rPr>
+        <w:t xml:space="preserve">main </w:t>
+      </w:r>
+      <w:r>
+        <w:rPr>
+          <w:rFonts w:ascii="Calibri" w:eastAsia="Times New Roman" w:hAnsi="Calibri" w:cs="Times New Roman"/>
+          <w:color w:val="000000"/>
+          <w:sz w:val="28"/>
+          <w:szCs w:val="28"/>
+        </w:rPr>
+        <w:t>topics of the meeting will be:</w:t>
+      </w:r>
+    </w:p>
+    <w:p>
+      <w:pPr>
+        <w:tabs>
+          <w:tab w:val="left" w:pos="6705"/>
+        </w:tabs>
+        <w:rPr>
+          <w:sz w:val="28"/>
+          <w:szCs w:val="28"/>
+        </w:rPr>
+      </w:pPr>
+      <w:r>
+        <w:rPr>
+          <w:sz w:val="28"/>
+          <w:szCs w:val="28"/>
+        </w:rPr>
+        <w:t>1. Personal and group reflections for the past weeks</w:t>
+      </w:r>
+    </w:p>
+    <w:p>
+      <w:pPr>
+        <w:tabs>
+          <w:tab w:val="left" w:pos="6705"/>
+        </w:tabs>
+        <w:rPr>
+          <w:sz w:val="28"/>
+          <w:szCs w:val="28"/>
+        </w:rPr>
+      </w:pPr>
+      <w:r>
+        <w:rPr>
+          <w:sz w:val="28"/>
+          <w:szCs w:val="28"/>
+        </w:rPr>
+        <w:t>2. Progress on the GUI</w:t>
+      </w:r>
+    </w:p>
+    <w:p>
+      <w:pPr>
+        <w:tabs>
+          <w:tab w:val="left" w:pos="6705"/>
+        </w:tabs>
+        <w:rPr>
+          <w:sz w:val="28"/>
+          <w:szCs w:val="28"/>
+        </w:rPr>
+      </w:pPr>
+      <w:r>
+        <w:rPr>
+          <w:sz w:val="28"/>
+          <w:szCs w:val="28"/>
+        </w:rPr>
+        <w:t>3. Progress on the website</w:t>
+      </w:r>
+    </w:p>
+    <w:p>
+      <w:pPr>
+        <w:tabs>
+          <w:tab w:val="left" w:pos="6705"/>
+        </w:tabs>
+        <w:rPr>
+          <w:sz w:val="28"/>
+          <w:szCs w:val="28"/>
+        </w:rPr>
+      </w:pPr>
+      <w:r>
+        <w:rPr>
+          <w:sz w:val="28"/>
+          <w:szCs w:val="28"/>
+        </w:rPr>
+        <w:t>4. Database progress</w:t>
+      </w:r>
+      <w:bookmarkStart w:id="0" w:name="_GoBack"/>
+      <w:bookmarkEnd w:id="0"/>
     </w:p>
     <w:sectPr>
       <w:pgSz w:w="12240" w:h="15840"/>

</xml_diff>